<commit_message>
Premier test boite blanche, couverture des instructions
</commit_message>
<xml_diff>
--- a/Test/rapport.docx
+++ b/Test/rapport.docx
@@ -1355,6 +1355,12 @@
           <w:lang w:val="fr-CA"/>
         </w:rPr>
       </w:pPr>
+      <w:r>
+        <w:rPr>
+          <w:lang w:val="fr-CA"/>
+        </w:rPr>
+        <w:br w:type="page"/>
+      </w:r>
     </w:p>
     <w:p>
       <w:pPr>
@@ -1373,6 +1379,7 @@
           <w:u w:val="single"/>
           <w:lang w:val="fr-CA"/>
         </w:rPr>
+        <w:lastRenderedPageBreak/>
         <w:t xml:space="preserve">Test boite </w:t>
       </w:r>
       <w:r>
@@ -1535,13 +1542,7 @@
         <w:t>.</w:t>
       </w:r>
     </w:p>
-    <w:p>
-      <w:pPr>
-        <w:rPr>
-          <w:lang w:val="fr-CA"/>
-        </w:rPr>
-      </w:pPr>
-    </w:p>
+    <w:p/>
     <w:p>
       <w:pPr>
         <w:rPr>
@@ -1558,16 +1559,7 @@
           <w:szCs w:val="24"/>
           <w:lang w:val="fr-CA"/>
         </w:rPr>
-        <w:t>C</w:t>
-      </w:r>
-      <w:r>
-        <w:rPr>
-          <w:rStyle w:val="Accentuationintense"/>
-          <w:sz w:val="24"/>
-          <w:szCs w:val="24"/>
-          <w:lang w:val="fr-CA"/>
-        </w:rPr>
-        <w:t xml:space="preserve">ouverture des </w:t>
+        <w:t xml:space="preserve">Couverture des </w:t>
       </w:r>
       <w:r>
         <w:rPr>
@@ -1689,76 +1681,22 @@
           <w:i w:val="0"/>
           <w:iCs w:val="0"/>
           <w:color w:val="auto"/>
-          <w:lang w:val="fr-CA"/>
-        </w:rPr>
-      </w:pPr>
-      <w:r>
-        <w:rPr>
-          <w:lang w:val="fr-CA"/>
-        </w:rPr>
-        <w:t>T =</w:t>
-      </w:r>
-      <w:r>
-        <w:rPr>
-          <w:lang w:val="fr-CA"/>
-        </w:rPr>
-        <w:t xml:space="preserve"> </w:t>
-      </w:r>
-      <w:r>
-        <w:rPr>
-          <w:lang w:val="fr-CA"/>
-        </w:rPr>
-        <w:t>{</w:t>
-      </w:r>
-      <w:r>
-        <w:rPr>
-          <w:lang w:val="fr-CA"/>
-        </w:rPr>
-        <w:t>(</w:t>
-      </w:r>
-      <w:r>
-        <w:rPr>
-          <w:lang w:val="fr-CA"/>
-        </w:rPr>
-        <w:t>USD</w:t>
-      </w:r>
-      <w:r>
-        <w:rPr>
-          <w:lang w:val="fr-CA"/>
-        </w:rPr>
-        <w:t xml:space="preserve">, </w:t>
-      </w:r>
-      <w:r>
-        <w:rPr>
-          <w:lang w:val="fr-CA"/>
-        </w:rPr>
-        <w:t xml:space="preserve">EUR, </w:t>
-      </w:r>
-      <w:proofErr w:type="spellStart"/>
-      <w:r>
-        <w:rPr>
-          <w:lang w:val="fr-CA"/>
-        </w:rPr>
-        <w:t>arrayList</w:t>
-      </w:r>
-      <w:proofErr w:type="spellEnd"/>
-      <w:r>
-        <w:rPr>
-          <w:lang w:val="fr-CA"/>
-        </w:rPr>
-        <w:t xml:space="preserve"> contenant les 2 currencies, 100.00</w:t>
-      </w:r>
-      <w:r>
-        <w:rPr>
-          <w:lang w:val="fr-CA"/>
-        </w:rPr>
-        <w:t>)</w:t>
-      </w:r>
-      <w:r>
-        <w:rPr>
-          <w:lang w:val="fr-CA"/>
-        </w:rPr>
-        <w:t>}</w:t>
+        </w:rPr>
+      </w:pPr>
+      <w:r>
+        <w:t>T</w:t>
+      </w:r>
+      <w:r>
+        <w:t>1</w:t>
+      </w:r>
+      <w:r>
+        <w:t xml:space="preserve"> = {(</w:t>
+      </w:r>
+      <w:r>
+        <w:t>"US Dollar", "Euro", currencies, 100.0</w:t>
+      </w:r>
+      <w:r>
+        <w:t>)}</w:t>
       </w:r>
     </w:p>
     <w:p>
@@ -1870,8 +1808,19 @@
         <w:rPr>
           <w:lang w:val="fr-CA"/>
         </w:rPr>
-        <w:lastRenderedPageBreak/>
-        <w:t xml:space="preserve">T = </w:t>
+        <w:t>T</w:t>
+      </w:r>
+      <w:r>
+        <w:rPr>
+          <w:lang w:val="fr-CA"/>
+        </w:rPr>
+        <w:t>2</w:t>
+      </w:r>
+      <w:r>
+        <w:rPr>
+          <w:lang w:val="fr-CA"/>
+        </w:rPr>
+        <w:t xml:space="preserve"> = </w:t>
       </w:r>
       <w:r>
         <w:rPr>
@@ -1883,31 +1832,7 @@
         <w:rPr>
           <w:lang w:val="fr-CA"/>
         </w:rPr>
-        <w:t>(</w:t>
-      </w:r>
-      <w:r>
-        <w:rPr>
-          <w:lang w:val="fr-CA"/>
-        </w:rPr>
-        <w:t>100</w:t>
-      </w:r>
-      <w:r>
-        <w:rPr>
-          <w:lang w:val="fr-CA"/>
-        </w:rPr>
-        <w:t xml:space="preserve">, </w:t>
-      </w:r>
-      <w:r>
-        <w:rPr>
-          <w:lang w:val="fr-CA"/>
-        </w:rPr>
-        <w:t>0.5</w:t>
-      </w:r>
-      <w:r>
-        <w:rPr>
-          <w:lang w:val="fr-CA"/>
-        </w:rPr>
-        <w:t>)</w:t>
+        <w:t>(100, 0.5)</w:t>
       </w:r>
       <w:r>
         <w:rPr>
@@ -1958,7 +1883,7 @@
           <w:szCs w:val="24"/>
           <w:lang w:val="fr-CA"/>
         </w:rPr>
-        <w:t>C</w:t>
+        <w:t>Couverture des arcs du graphe de flot de contrôle</w:t>
       </w:r>
       <w:r>
         <w:rPr>
@@ -1967,15 +1892,41 @@
           <w:szCs w:val="24"/>
           <w:lang w:val="fr-CA"/>
         </w:rPr>
-        <w:t>ouverture des arcs du graphe de flot de contrôle</w:t>
-      </w:r>
-      <w:r>
+        <w:t> :</w:t>
+      </w:r>
+    </w:p>
+    <w:p>
+      <w:pPr>
+        <w:rPr>
+          <w:lang w:val="fr-CA"/>
+        </w:rPr>
+      </w:pPr>
+    </w:p>
+    <w:p>
+      <w:pPr>
         <w:rPr>
           <w:rStyle w:val="Accentuationintense"/>
           <w:sz w:val="24"/>
           <w:szCs w:val="24"/>
           <w:lang w:val="fr-CA"/>
         </w:rPr>
+      </w:pPr>
+      <w:r>
+        <w:rPr>
+          <w:rStyle w:val="Accentuationintense"/>
+          <w:sz w:val="24"/>
+          <w:szCs w:val="24"/>
+          <w:lang w:val="fr-CA"/>
+        </w:rPr>
+        <w:t>Couverture des chemins indépendants du graphe de flot de contrôle</w:t>
+      </w:r>
+      <w:r>
+        <w:rPr>
+          <w:rStyle w:val="Accentuationintense"/>
+          <w:sz w:val="24"/>
+          <w:szCs w:val="24"/>
+          <w:lang w:val="fr-CA"/>
+        </w:rPr>
         <w:t> :</w:t>
       </w:r>
     </w:p>
@@ -1985,89 +1936,18 @@
           <w:lang w:val="fr-CA"/>
         </w:rPr>
       </w:pPr>
-    </w:p>
-    <w:p>
-      <w:pPr>
-        <w:rPr>
-          <w:rStyle w:val="Accentuationintense"/>
-          <w:sz w:val="24"/>
-          <w:szCs w:val="24"/>
-          <w:lang w:val="fr-CA"/>
-        </w:rPr>
-      </w:pPr>
-      <w:r>
-        <w:rPr>
-          <w:rStyle w:val="Accentuationintense"/>
-          <w:sz w:val="24"/>
-          <w:szCs w:val="24"/>
-          <w:lang w:val="fr-CA"/>
-        </w:rPr>
-        <w:t>C</w:t>
-      </w:r>
-      <w:r>
-        <w:rPr>
-          <w:rStyle w:val="Accentuationintense"/>
-          <w:sz w:val="24"/>
-          <w:szCs w:val="24"/>
-          <w:lang w:val="fr-CA"/>
-        </w:rPr>
-        <w:t>ouverture des chemins indépendants du graphe de flot de contrôle</w:t>
-      </w:r>
-      <w:r>
-        <w:rPr>
-          <w:rStyle w:val="Accentuationintense"/>
-          <w:sz w:val="24"/>
-          <w:szCs w:val="24"/>
-          <w:lang w:val="fr-CA"/>
-        </w:rPr>
-        <w:t> :</w:t>
-      </w:r>
-    </w:p>
-    <w:p>
-      <w:pPr>
-        <w:rPr>
-          <w:lang w:val="fr-CA"/>
-        </w:rPr>
-      </w:pPr>
-    </w:p>
-    <w:p>
-      <w:pPr>
-        <w:rPr>
-          <w:rStyle w:val="Accentuationintense"/>
-          <w:sz w:val="24"/>
-          <w:szCs w:val="24"/>
-          <w:lang w:val="fr-CA"/>
-        </w:rPr>
-      </w:pPr>
-      <w:r>
-        <w:rPr>
-          <w:rStyle w:val="Accentuationintense"/>
-          <w:sz w:val="24"/>
-          <w:szCs w:val="24"/>
-          <w:lang w:val="fr-CA"/>
-        </w:rPr>
-        <w:t>C</w:t>
-      </w:r>
-      <w:r>
-        <w:rPr>
-          <w:rStyle w:val="Accentuationintense"/>
-          <w:sz w:val="24"/>
-          <w:szCs w:val="24"/>
-          <w:lang w:val="fr-CA"/>
-        </w:rPr>
-        <w:t>ouverture des co</w:t>
-      </w:r>
       <w:bookmarkStart w:id="1" w:name="_GoBack"/>
       <w:bookmarkEnd w:id="1"/>
-      <w:r>
+    </w:p>
+    <w:p>
+      <w:pPr>
         <w:rPr>
           <w:rStyle w:val="Accentuationintense"/>
           <w:sz w:val="24"/>
           <w:szCs w:val="24"/>
           <w:lang w:val="fr-CA"/>
         </w:rPr>
-        <w:t>nditions</w:t>
-      </w:r>
+      </w:pPr>
       <w:r>
         <w:rPr>
           <w:rStyle w:val="Accentuationintense"/>
@@ -2075,6 +1955,15 @@
           <w:szCs w:val="24"/>
           <w:lang w:val="fr-CA"/>
         </w:rPr>
+        <w:t>Couverture des conditions</w:t>
+      </w:r>
+      <w:r>
+        <w:rPr>
+          <w:rStyle w:val="Accentuationintense"/>
+          <w:sz w:val="24"/>
+          <w:szCs w:val="24"/>
+          <w:lang w:val="fr-CA"/>
+        </w:rPr>
         <w:t> :</w:t>
       </w:r>
     </w:p>
@@ -2101,7 +1990,7 @@
           <w:szCs w:val="24"/>
           <w:lang w:val="fr-CA"/>
         </w:rPr>
-        <w:t>C</w:t>
+        <w:t>Couverture des i-chemins</w:t>
       </w:r>
       <w:r>
         <w:rPr>
@@ -2110,17 +1999,150 @@
           <w:szCs w:val="24"/>
           <w:lang w:val="fr-CA"/>
         </w:rPr>
-        <w:t>ouverture des i-chemins</w:t>
-      </w:r>
-      <w:r>
+        <w:t> :</w:t>
+      </w:r>
+    </w:p>
+    <w:p>
+      <w:pPr>
+        <w:rPr>
+          <w:lang w:val="fr-CA"/>
+        </w:rPr>
+      </w:pPr>
+    </w:p>
+    <w:p>
+      <w:pPr>
         <w:rPr>
           <w:rStyle w:val="Accentuationintense"/>
           <w:sz w:val="24"/>
           <w:szCs w:val="24"/>
           <w:lang w:val="fr-CA"/>
         </w:rPr>
-        <w:t> :</w:t>
-      </w:r>
+      </w:pPr>
+      <w:r>
+        <w:rPr>
+          <w:rStyle w:val="Accentuationintense"/>
+          <w:sz w:val="24"/>
+          <w:szCs w:val="24"/>
+          <w:lang w:val="fr-CA"/>
+        </w:rPr>
+        <w:t>R</w:t>
+      </w:r>
+      <w:r>
+        <w:rPr>
+          <w:rStyle w:val="Accentuationintense"/>
+          <w:sz w:val="24"/>
+          <w:szCs w:val="24"/>
+          <w:lang w:val="fr-CA"/>
+        </w:rPr>
+        <w:t>é</w:t>
+      </w:r>
+      <w:r>
+        <w:rPr>
+          <w:rStyle w:val="Accentuationintense"/>
+          <w:sz w:val="24"/>
+          <w:szCs w:val="24"/>
+          <w:lang w:val="fr-CA"/>
+        </w:rPr>
+        <w:t>sultats :</w:t>
+      </w:r>
+    </w:p>
+    <w:p>
+      <w:r>
+        <w:t>T1 = ("US Dollar", "Euro", currencies, 100.0)</w:t>
+      </w:r>
+      <w:r>
+        <w:t xml:space="preserve"> = 93.00</w:t>
+      </w:r>
+      <w:r>
+        <w:tab/>
+      </w:r>
+      <w:r>
+        <w:rPr>
+          <w:color w:val="70AD47" w:themeColor="accent6"/>
+        </w:rPr>
+        <w:t>Ok</w:t>
+      </w:r>
+    </w:p>
+    <w:p>
+      <w:pPr>
+        <w:rPr>
+          <w:lang w:val="fr-CA"/>
+        </w:rPr>
+      </w:pPr>
+      <w:r>
+        <w:rPr>
+          <w:rStyle w:val="Accentuationintense"/>
+          <w:i w:val="0"/>
+          <w:iCs w:val="0"/>
+          <w:color w:val="auto"/>
+        </w:rPr>
+        <w:t>T2 =</w:t>
+      </w:r>
+      <w:r>
+        <w:rPr>
+          <w:lang w:val="fr-CA"/>
+        </w:rPr>
+        <w:t xml:space="preserve"> </w:t>
+      </w:r>
+      <w:r>
+        <w:rPr>
+          <w:lang w:val="fr-CA"/>
+        </w:rPr>
+        <w:t>(100, 0.5)</w:t>
+      </w:r>
+      <w:r>
+        <w:rPr>
+          <w:lang w:val="fr-CA"/>
+        </w:rPr>
+        <w:t xml:space="preserve"> = 50.00</w:t>
+      </w:r>
+      <w:r>
+        <w:rPr>
+          <w:lang w:val="fr-CA"/>
+        </w:rPr>
+        <w:tab/>
+      </w:r>
+      <w:r>
+        <w:rPr>
+          <w:lang w:val="fr-CA"/>
+        </w:rPr>
+        <w:tab/>
+      </w:r>
+      <w:r>
+        <w:rPr>
+          <w:lang w:val="fr-CA"/>
+        </w:rPr>
+        <w:tab/>
+      </w:r>
+      <w:r>
+        <w:rPr>
+          <w:lang w:val="fr-CA"/>
+        </w:rPr>
+        <w:tab/>
+      </w:r>
+      <w:r>
+        <w:rPr>
+          <w:lang w:val="fr-CA"/>
+        </w:rPr>
+        <w:tab/>
+      </w:r>
+      <w:r>
+        <w:rPr>
+          <w:color w:val="70AD47" w:themeColor="accent6"/>
+          <w:lang w:val="fr-CA"/>
+        </w:rPr>
+        <w:t>Ok</w:t>
+      </w:r>
+    </w:p>
+    <w:p>
+      <w:pPr>
+        <w:rPr>
+          <w:rStyle w:val="Accentuationintense"/>
+          <w:i w:val="0"/>
+          <w:iCs w:val="0"/>
+          <w:color w:val="auto"/>
+        </w:rPr>
+      </w:pPr>
     </w:p>
     <w:p>
       <w:pPr>
@@ -3081,7 +3103,7 @@
 </file>
 
 <file path=customXml/itemProps1.xml><?xml version="1.0" encoding="utf-8"?>
-<ds:datastoreItem xmlns:ds="http://schemas.openxmlformats.org/officeDocument/2006/customXml" ds:itemID="{A04B2419-427C-4CC6-BCED-560E3A9958A9}">
+<ds:datastoreItem xmlns:ds="http://schemas.openxmlformats.org/officeDocument/2006/customXml" ds:itemID="{5A49546B-ACF8-4F1D-89A0-71B66AA44F98}">
   <ds:schemaRefs>
     <ds:schemaRef ds:uri="http://schemas.openxmlformats.org/officeDocument/2006/bibliography"/>
   </ds:schemaRefs>

</xml_diff>

<commit_message>
Ajout des tests pour : couverture des arcs du graphe de flot de contrôle
</commit_message>
<xml_diff>
--- a/Test/rapport.docx
+++ b/Test/rapport.docx
@@ -1299,7 +1299,7 @@
         <w:rPr>
           <w:lang w:val="fr-CA"/>
         </w:rPr>
-        <w:t>En effectuant un test « Boite noire » on ne teste pas en fonction du code, mais bien seulement des spécifications.</w:t>
+        <w:t>En effectuant un test « Boite noire » on ne teste pas en fonction du code, mais seulement des spécifications.</w:t>
       </w:r>
       <w:r>
         <w:rPr>
@@ -1896,42 +1896,226 @@
       </w:r>
     </w:p>
     <w:p>
-      <w:pPr>
-        <w:rPr>
-          <w:lang w:val="fr-CA"/>
-        </w:rPr>
-      </w:pPr>
-    </w:p>
-    <w:p>
-      <w:pPr>
-        <w:rPr>
-          <w:rStyle w:val="Accentuationintense"/>
-          <w:sz w:val="24"/>
-          <w:szCs w:val="24"/>
-          <w:lang w:val="fr-CA"/>
-        </w:rPr>
-      </w:pPr>
-      <w:r>
-        <w:rPr>
-          <w:rStyle w:val="Accentuationintense"/>
-          <w:sz w:val="24"/>
-          <w:szCs w:val="24"/>
-          <w:lang w:val="fr-CA"/>
-        </w:rPr>
-        <w:t>Couverture des chemins indépendants du graphe de flot de contrôle</w:t>
-      </w:r>
-      <w:r>
-        <w:rPr>
-          <w:rStyle w:val="Accentuationintense"/>
-          <w:sz w:val="24"/>
-          <w:szCs w:val="24"/>
-          <w:lang w:val="fr-CA"/>
-        </w:rPr>
+      <w:proofErr w:type="spellStart"/>
+      <w:proofErr w:type="gramStart"/>
+      <w:r>
+        <w:rPr>
+          <w:i/>
+          <w:iCs/>
+        </w:rPr>
+        <w:t>MainWindow.convert</w:t>
+      </w:r>
+      <w:proofErr w:type="spellEnd"/>
+      <w:r>
         <w:t> :</w:t>
       </w:r>
-    </w:p>
-    <w:p>
-      <w:pPr>
+      <w:proofErr w:type="gramEnd"/>
+    </w:p>
+    <w:p>
+      <w:pPr>
+        <w:pStyle w:val="Sansinterligne"/>
+        <w:ind w:left="720"/>
+        <w:rPr>
+          <w:lang w:val="fr-CA"/>
+        </w:rPr>
+      </w:pPr>
+      <w:r>
+        <w:rPr>
+          <w:lang w:val="fr-CA"/>
+        </w:rPr>
+        <w:t>D1 = Currency 1 et 2 sont valide</w:t>
+      </w:r>
+    </w:p>
+    <w:p>
+      <w:pPr>
+        <w:pStyle w:val="Sansinterligne"/>
+        <w:ind w:left="720"/>
+        <w:rPr>
+          <w:lang w:val="fr-CA"/>
+        </w:rPr>
+      </w:pPr>
+      <w:r>
+        <w:rPr>
+          <w:lang w:val="fr-CA"/>
+        </w:rPr>
+        <w:t>D</w:t>
+      </w:r>
+      <w:r>
+        <w:rPr>
+          <w:lang w:val="fr-CA"/>
+        </w:rPr>
+        <w:t>2</w:t>
+      </w:r>
+      <w:r>
+        <w:rPr>
+          <w:lang w:val="fr-CA"/>
+        </w:rPr>
+        <w:t xml:space="preserve"> = Currency 1 et 2 sont </w:t>
+      </w:r>
+      <w:r>
+        <w:rPr>
+          <w:lang w:val="fr-CA"/>
+        </w:rPr>
+        <w:t>invalides</w:t>
+      </w:r>
+    </w:p>
+    <w:p>
+      <w:pPr>
+        <w:pStyle w:val="Sansinterligne"/>
+        <w:ind w:left="720"/>
+        <w:rPr>
+          <w:lang w:val="fr-CA"/>
+        </w:rPr>
+      </w:pPr>
+      <w:r>
+        <w:rPr>
+          <w:lang w:val="fr-CA"/>
+        </w:rPr>
+        <w:t>D</w:t>
+      </w:r>
+      <w:r>
+        <w:rPr>
+          <w:lang w:val="fr-CA"/>
+        </w:rPr>
+        <w:t>3</w:t>
+      </w:r>
+      <w:r>
+        <w:rPr>
+          <w:lang w:val="fr-CA"/>
+        </w:rPr>
+        <w:t xml:space="preserve"> = Currency 1 </w:t>
+      </w:r>
+      <w:r>
+        <w:rPr>
+          <w:lang w:val="fr-CA"/>
+        </w:rPr>
+        <w:t xml:space="preserve">est invalide </w:t>
+      </w:r>
+      <w:r>
+        <w:rPr>
+          <w:lang w:val="fr-CA"/>
+        </w:rPr>
+        <w:t xml:space="preserve">et 2 </w:t>
+      </w:r>
+      <w:r>
+        <w:rPr>
+          <w:lang w:val="fr-CA"/>
+        </w:rPr>
+        <w:t>est</w:t>
+      </w:r>
+      <w:r>
+        <w:rPr>
+          <w:lang w:val="fr-CA"/>
+        </w:rPr>
+        <w:t xml:space="preserve"> valide</w:t>
+      </w:r>
+    </w:p>
+    <w:p>
+      <w:pPr>
+        <w:pStyle w:val="Sansinterligne"/>
+        <w:ind w:left="720"/>
+        <w:rPr>
+          <w:lang w:val="fr-CA"/>
+        </w:rPr>
+      </w:pPr>
+    </w:p>
+    <w:p>
+      <w:pPr>
+        <w:pStyle w:val="Sansinterligne"/>
+        <w:ind w:left="720"/>
+      </w:pPr>
+      <w:r>
+        <w:t xml:space="preserve">T3 = </w:t>
+      </w:r>
+    </w:p>
+    <w:p>
+      <w:pPr>
+        <w:pStyle w:val="Sansinterligne"/>
+        <w:ind w:left="720"/>
+      </w:pPr>
+      <w:r>
+        <w:t xml:space="preserve"> </w:t>
+      </w:r>
+      <w:r>
+        <w:t>{("US Dollar", "Euro", currencies, 100.0)</w:t>
+      </w:r>
+      <w:r>
+        <w:tab/>
+      </w:r>
+      <w:r>
+        <w:t>,</w:t>
+      </w:r>
+      <w:r>
+        <w:tab/>
+      </w:r>
+    </w:p>
+    <w:p>
+      <w:pPr>
+        <w:pStyle w:val="Sansinterligne"/>
+        <w:ind w:left="720"/>
+        <w:rPr>
+          <w:lang w:val="fr-CA"/>
+        </w:rPr>
+      </w:pPr>
+      <w:r>
+        <w:t xml:space="preserve"> </w:t>
+      </w:r>
+      <w:r>
+        <w:rPr>
+          <w:lang w:val="fr-CA"/>
+        </w:rPr>
+        <w:t>("Invalide", "Invalide", currencies, 100.0)</w:t>
+      </w:r>
+      <w:r>
+        <w:rPr>
+          <w:lang w:val="fr-CA"/>
+        </w:rPr>
+        <w:t>,</w:t>
+      </w:r>
+      <w:r>
+        <w:rPr>
+          <w:lang w:val="fr-CA"/>
+        </w:rPr>
+        <w:tab/>
+      </w:r>
+    </w:p>
+    <w:p>
+      <w:pPr>
+        <w:pStyle w:val="Sansinterligne"/>
+        <w:ind w:left="720"/>
+        <w:rPr>
+          <w:lang w:val="fr-CA"/>
+        </w:rPr>
+      </w:pPr>
+      <w:r>
+        <w:rPr>
+          <w:lang w:val="fr-CA"/>
+        </w:rPr>
+        <w:t xml:space="preserve"> </w:t>
+      </w:r>
+      <w:r>
+        <w:rPr>
+          <w:lang w:val="fr-CA"/>
+        </w:rPr>
+        <w:t xml:space="preserve"> </w:t>
+      </w:r>
+      <w:r>
+        <w:rPr>
+          <w:lang w:val="fr-CA"/>
+        </w:rPr>
+        <w:t>("Invalide", "Euro", currencies, 100.0)</w:t>
+      </w:r>
+      <w:r>
+        <w:rPr>
+          <w:lang w:val="fr-CA"/>
+        </w:rPr>
+        <w:t>}</w:t>
+      </w:r>
+    </w:p>
+    <w:p>
+      <w:pPr>
+        <w:pStyle w:val="Sansinterligne"/>
+        <w:ind w:left="720"/>
         <w:rPr>
           <w:lang w:val="fr-CA"/>
         </w:rPr>
@@ -1941,6 +2125,137 @@
     </w:p>
     <w:p>
       <w:pPr>
+        <w:pStyle w:val="Sansinterligne"/>
+        <w:ind w:left="720"/>
+        <w:rPr>
+          <w:lang w:val="fr-CA"/>
+        </w:rPr>
+      </w:pPr>
+      <w:r>
+        <w:rPr>
+          <w:lang w:val="fr-CA"/>
+        </w:rPr>
+        <w:t>Ici le premier cas touche tous les arcs sauf 2. Le 2</w:t>
+      </w:r>
+      <w:r>
+        <w:rPr>
+          <w:vertAlign w:val="superscript"/>
+          <w:lang w:val="fr-CA"/>
+        </w:rPr>
+        <w:t>e</w:t>
+      </w:r>
+      <w:r>
+        <w:rPr>
+          <w:lang w:val="fr-CA"/>
+        </w:rPr>
+        <w:t xml:space="preserve"> cas touche 2 autres arcs. Celui des 2 premiers « if ». Pour atteindre le 3</w:t>
+      </w:r>
+      <w:r>
+        <w:rPr>
+          <w:vertAlign w:val="superscript"/>
+          <w:lang w:val="fr-CA"/>
+        </w:rPr>
+        <w:t>e</w:t>
+      </w:r>
+      <w:r>
+        <w:rPr>
+          <w:lang w:val="fr-CA"/>
+        </w:rPr>
+        <w:t xml:space="preserve"> et dernier arc, currency1 doit être invalide et currency2 doit être valide.</w:t>
+      </w:r>
+    </w:p>
+    <w:p>
+      <w:pPr>
+        <w:rPr>
+          <w:i/>
+          <w:iCs/>
+          <w:lang w:val="fr-CA"/>
+        </w:rPr>
+      </w:pPr>
+    </w:p>
+    <w:p>
+      <w:pPr>
+        <w:rPr>
+          <w:lang w:val="fr-CA"/>
+        </w:rPr>
+      </w:pPr>
+      <w:proofErr w:type="spellStart"/>
+      <w:r>
+        <w:rPr>
+          <w:i/>
+          <w:iCs/>
+          <w:lang w:val="fr-CA"/>
+        </w:rPr>
+        <w:t>Currency.convert</w:t>
+      </w:r>
+      <w:proofErr w:type="spellEnd"/>
+      <w:r>
+        <w:rPr>
+          <w:lang w:val="fr-CA"/>
+        </w:rPr>
+        <w:t xml:space="preserve"> : </w:t>
+      </w:r>
+    </w:p>
+    <w:p>
+      <w:pPr>
+        <w:ind w:left="720"/>
+        <w:rPr>
+          <w:lang w:val="fr-CA"/>
+        </w:rPr>
+      </w:pPr>
+      <w:r>
+        <w:rPr>
+          <w:lang w:val="fr-CA"/>
+        </w:rPr>
+        <w:t xml:space="preserve">Comme </w:t>
+      </w:r>
+      <w:r>
+        <w:rPr>
+          <w:lang w:val="fr-CA"/>
+        </w:rPr>
+        <w:t>on n’a pas</w:t>
+      </w:r>
+      <w:r>
+        <w:rPr>
+          <w:lang w:val="fr-CA"/>
+        </w:rPr>
+        <w:t xml:space="preserve"> de nœuds pr</w:t>
+      </w:r>
+      <w:r>
+        <w:rPr>
+          <w:lang w:val="fr-CA"/>
+        </w:rPr>
+        <w:t>é</w:t>
+      </w:r>
+      <w:r>
+        <w:rPr>
+          <w:lang w:val="fr-CA"/>
+        </w:rPr>
+        <w:t xml:space="preserve">dicat ici, donc aucune instruction </w:t>
+      </w:r>
+      <w:r>
+        <w:rPr>
+          <w:lang w:val="fr-CA"/>
+        </w:rPr>
+        <w:t>conditionnelle</w:t>
+      </w:r>
+      <w:r>
+        <w:rPr>
+          <w:lang w:val="fr-CA"/>
+        </w:rPr>
+        <w:t>, ce test n’est pas pertinent dans ce cas.</w:t>
+      </w:r>
+    </w:p>
+    <w:p>
+      <w:pPr>
+        <w:ind w:left="720"/>
+        <w:rPr>
+          <w:lang w:val="fr-CA"/>
+        </w:rPr>
+      </w:pPr>
+    </w:p>
+    <w:p>
+      <w:pPr>
         <w:rPr>
           <w:rStyle w:val="Accentuationintense"/>
           <w:sz w:val="24"/>
@@ -1955,6 +2270,58 @@
           <w:szCs w:val="24"/>
           <w:lang w:val="fr-CA"/>
         </w:rPr>
+        <w:lastRenderedPageBreak/>
+        <w:t>Couverture des chemins indépendants du graphe de flot de contrôle</w:t>
+      </w:r>
+      <w:r>
+        <w:rPr>
+          <w:rStyle w:val="Accentuationintense"/>
+          <w:sz w:val="24"/>
+          <w:szCs w:val="24"/>
+          <w:lang w:val="fr-CA"/>
+        </w:rPr>
+        <w:t> :</w:t>
+      </w:r>
+    </w:p>
+    <w:p>
+      <w:pPr>
+        <w:rPr>
+          <w:lang w:val="fr-CA"/>
+        </w:rPr>
+      </w:pPr>
+      <w:r>
+        <w:rPr>
+          <w:lang w:val="fr-CA"/>
+        </w:rPr>
+        <w:tab/>
+      </w:r>
+      <w:proofErr w:type="spellStart"/>
+      <w:proofErr w:type="gramStart"/>
+      <w:r>
+        <w:rPr>
+          <w:lang w:val="fr-CA"/>
+        </w:rPr>
+        <w:t>asdasdasdas</w:t>
+      </w:r>
+      <w:proofErr w:type="spellEnd"/>
+      <w:proofErr w:type="gramEnd"/>
+    </w:p>
+    <w:p>
+      <w:pPr>
+        <w:rPr>
+          <w:rStyle w:val="Accentuationintense"/>
+          <w:sz w:val="24"/>
+          <w:szCs w:val="24"/>
+          <w:lang w:val="fr-CA"/>
+        </w:rPr>
+      </w:pPr>
+      <w:r>
+        <w:rPr>
+          <w:rStyle w:val="Accentuationintense"/>
+          <w:sz w:val="24"/>
+          <w:szCs w:val="24"/>
+          <w:lang w:val="fr-CA"/>
+        </w:rPr>
         <w:t>Couverture des conditions</w:t>
       </w:r>
       <w:r>
@@ -1973,6 +2340,22 @@
           <w:lang w:val="fr-CA"/>
         </w:rPr>
       </w:pPr>
+      <w:r>
+        <w:rPr>
+          <w:lang w:val="fr-CA"/>
+        </w:rPr>
+        <w:tab/>
+      </w:r>
+      <w:proofErr w:type="spellStart"/>
+      <w:proofErr w:type="gramStart"/>
+      <w:r>
+        <w:rPr>
+          <w:lang w:val="fr-CA"/>
+        </w:rPr>
+        <w:t>asdadasdasd</w:t>
+      </w:r>
+      <w:proofErr w:type="spellEnd"/>
+      <w:proofErr w:type="gramEnd"/>
     </w:p>
     <w:p>
       <w:pPr>
@@ -2001,6 +2384,27 @@
         </w:rPr>
         <w:t> :</w:t>
       </w:r>
+    </w:p>
+    <w:p>
+      <w:pPr>
+        <w:rPr>
+          <w:lang w:val="fr-CA"/>
+        </w:rPr>
+      </w:pPr>
+      <w:r>
+        <w:rPr>
+          <w:lang w:val="fr-CA"/>
+        </w:rPr>
+        <w:tab/>
+      </w:r>
+      <w:proofErr w:type="spellStart"/>
+      <w:r>
+        <w:rPr>
+          <w:lang w:val="fr-CA"/>
+        </w:rPr>
+        <w:t>Asdasdsad</w:t>
+      </w:r>
+      <w:proofErr w:type="spellEnd"/>
     </w:p>
     <w:p>
       <w:pPr>
@@ -2136,11 +2540,132 @@
     </w:p>
     <w:p>
       <w:pPr>
+        <w:pStyle w:val="Sansinterligne"/>
+      </w:pPr>
+      <w:r>
+        <w:t>T3 = ("US Dollar", "Euro", currencies, 100.0)</w:t>
+      </w:r>
+      <w:r>
+        <w:t xml:space="preserve"> = 93.0</w:t>
+      </w:r>
+      <w:r>
+        <w:tab/>
+      </w:r>
+      <w:r>
+        <w:rPr>
+          <w:color w:val="70AD47" w:themeColor="accent6"/>
+        </w:rPr>
+        <w:t>Ok</w:t>
+      </w:r>
+    </w:p>
+    <w:p>
+      <w:pPr>
+        <w:pStyle w:val="Sansinterligne"/>
+        <w:rPr>
+          <w:lang w:val="fr-CA"/>
+        </w:rPr>
+      </w:pPr>
+      <w:r>
+        <w:rPr>
+          <w:lang w:val="fr-CA"/>
+        </w:rPr>
+        <w:t xml:space="preserve">T3 = </w:t>
+      </w:r>
+      <w:r>
+        <w:rPr>
+          <w:lang w:val="fr-CA"/>
+        </w:rPr>
+        <w:t>("Invalide", "Invalide", currencies, 100.0</w:t>
+      </w:r>
+      <w:r>
+        <w:rPr>
+          <w:lang w:val="fr-CA"/>
+        </w:rPr>
+        <w:t>) = 0.0</w:t>
+      </w:r>
+      <w:r>
+        <w:rPr>
+          <w:lang w:val="fr-CA"/>
+        </w:rPr>
+        <w:tab/>
+      </w:r>
+      <w:r>
+        <w:rPr>
+          <w:color w:val="70AD47" w:themeColor="accent6"/>
+          <w:lang w:val="fr-CA"/>
+        </w:rPr>
+        <w:t>Ok</w:t>
+      </w:r>
+    </w:p>
+    <w:p>
+      <w:pPr>
+        <w:pStyle w:val="Sansinterligne"/>
+        <w:rPr>
+          <w:lang w:val="fr-CA"/>
+        </w:rPr>
+      </w:pPr>
+      <w:r>
+        <w:rPr>
+          <w:lang w:val="fr-CA"/>
+        </w:rPr>
+        <w:t xml:space="preserve">T3 = </w:t>
+      </w:r>
+      <w:r>
+        <w:rPr>
+          <w:lang w:val="fr-CA"/>
+        </w:rPr>
+        <w:t>("Invalide", "Euro", currencies, 100.0)</w:t>
+      </w:r>
+      <w:r>
+        <w:rPr>
+          <w:lang w:val="fr-CA"/>
+        </w:rPr>
+        <w:t xml:space="preserve"> = 0.0</w:t>
+      </w:r>
+      <w:r>
+        <w:rPr>
+          <w:lang w:val="fr-CA"/>
+        </w:rPr>
+        <w:tab/>
+      </w:r>
+      <w:r>
+        <w:rPr>
+          <w:lang w:val="fr-CA"/>
+        </w:rPr>
+        <w:tab/>
+      </w:r>
+      <w:r>
+        <w:rPr>
+          <w:color w:val="70AD47" w:themeColor="accent6"/>
+          <w:lang w:val="fr-CA"/>
+        </w:rPr>
+        <w:t>Ok</w:t>
+      </w:r>
+    </w:p>
+    <w:p>
+      <w:pPr>
+        <w:pStyle w:val="Sansinterligne"/>
+        <w:rPr>
+          <w:lang w:val="fr-CA"/>
+        </w:rPr>
+      </w:pPr>
+    </w:p>
+    <w:p>
+      <w:pPr>
+        <w:pStyle w:val="Sansinterligne"/>
+        <w:rPr>
+          <w:lang w:val="fr-CA"/>
+        </w:rPr>
+      </w:pPr>
+    </w:p>
+    <w:p>
+      <w:pPr>
         <w:rPr>
           <w:rStyle w:val="Accentuationintense"/>
           <w:i w:val="0"/>
           <w:iCs w:val="0"/>
           <w:color w:val="auto"/>
+          <w:lang w:val="fr-CA"/>
         </w:rPr>
       </w:pPr>
     </w:p>
@@ -3103,7 +3628,7 @@
 </file>
 
 <file path=customXml/itemProps1.xml><?xml version="1.0" encoding="utf-8"?>
-<ds:datastoreItem xmlns:ds="http://schemas.openxmlformats.org/officeDocument/2006/customXml" ds:itemID="{5A49546B-ACF8-4F1D-89A0-71B66AA44F98}">
+<ds:datastoreItem xmlns:ds="http://schemas.openxmlformats.org/officeDocument/2006/customXml" ds:itemID="{B9F606C1-B6F8-4E2B-9B24-F6EF351C8508}">
   <ds:schemaRefs>
     <ds:schemaRef ds:uri="http://schemas.openxmlformats.org/officeDocument/2006/bibliography"/>
   </ds:schemaRefs>

</xml_diff>

<commit_message>
partie 3, 4 et 5
</commit_message>
<xml_diff>
--- a/Test/rapport.docx
+++ b/Test/rapport.docx
@@ -4,7 +4,7 @@
   <w:body>
     <w:p>
       <w:pPr>
-        <w:pStyle w:val="Citationintense"/>
+        <w:pStyle w:val="IntenseQuote"/>
         <w:spacing w:before="240" w:after="240" w:line="240" w:lineRule="auto"/>
         <w:ind w:left="567" w:right="567"/>
         <w:rPr>
@@ -28,7 +28,7 @@
     </w:p>
     <w:p>
       <w:pPr>
-        <w:pStyle w:val="Citationintense"/>
+        <w:pStyle w:val="IntenseQuote"/>
         <w:spacing w:before="240" w:after="240" w:line="240" w:lineRule="auto"/>
         <w:ind w:left="567" w:right="567"/>
         <w:rPr>
@@ -52,7 +52,7 @@
     </w:p>
     <w:p>
       <w:pPr>
-        <w:pStyle w:val="Citationintense"/>
+        <w:pStyle w:val="IntenseQuote"/>
         <w:spacing w:before="240" w:after="240" w:line="240" w:lineRule="auto"/>
         <w:ind w:left="567" w:right="567"/>
         <w:rPr>
@@ -113,7 +113,7 @@
     </w:p>
     <w:p>
       <w:pPr>
-        <w:pStyle w:val="Titre2"/>
+        <w:pStyle w:val="Heading2"/>
         <w:rPr>
           <w:sz w:val="28"/>
           <w:szCs w:val="28"/>
@@ -187,7 +187,7 @@
     </w:p>
     <w:p>
       <w:pPr>
-        <w:pStyle w:val="Sansinterligne"/>
+        <w:pStyle w:val="NoSpacing"/>
         <w:ind w:left="720"/>
         <w:rPr>
           <w:lang w:val="fr-CA"/>
@@ -202,7 +202,7 @@
     </w:p>
     <w:p>
       <w:pPr>
-        <w:pStyle w:val="Sansinterligne"/>
+        <w:pStyle w:val="NoSpacing"/>
         <w:ind w:left="720"/>
         <w:rPr>
           <w:lang w:val="fr-CA"/>
@@ -223,7 +223,7 @@
     </w:p>
     <w:p>
       <w:pPr>
-        <w:pStyle w:val="Sansinterligne"/>
+        <w:pStyle w:val="NoSpacing"/>
         <w:ind w:left="720"/>
         <w:rPr>
           <w:lang w:val="fr-CA"/>
@@ -300,7 +300,7 @@
     </w:p>
     <w:p>
       <w:pPr>
-        <w:pStyle w:val="Sansinterligne"/>
+        <w:pStyle w:val="NoSpacing"/>
         <w:ind w:left="720"/>
         <w:rPr>
           <w:lang w:val="fr-CA"/>
@@ -321,7 +321,7 @@
     </w:p>
     <w:p>
       <w:pPr>
-        <w:pStyle w:val="Sansinterligne"/>
+        <w:pStyle w:val="NoSpacing"/>
         <w:ind w:left="720"/>
         <w:rPr>
           <w:lang w:val="fr-CA"/>
@@ -354,7 +354,7 @@
     </w:p>
     <w:p>
       <w:pPr>
-        <w:pStyle w:val="Sansinterligne"/>
+        <w:pStyle w:val="NoSpacing"/>
         <w:ind w:left="720"/>
         <w:rPr>
           <w:lang w:val="fr-CA"/>
@@ -525,15 +525,15 @@
     </w:p>
     <w:p>
       <w:pPr>
-        <w:pStyle w:val="Sansinterligne"/>
-        <w:rPr>
-          <w:lang w:val="fr-CA"/>
-        </w:rPr>
-      </w:pPr>
-    </w:p>
-    <w:p>
-      <w:pPr>
-        <w:pStyle w:val="Sansinterligne"/>
+        <w:pStyle w:val="NoSpacing"/>
+        <w:rPr>
+          <w:lang w:val="fr-CA"/>
+        </w:rPr>
+      </w:pPr>
+    </w:p>
+    <w:p>
+      <w:pPr>
+        <w:pStyle w:val="NoSpacing"/>
         <w:ind w:left="720"/>
         <w:rPr>
           <w:lang w:val="fr-CA"/>
@@ -816,7 +816,7 @@
     </w:p>
     <w:p>
       <w:pPr>
-        <w:pStyle w:val="Sansinterligne"/>
+        <w:pStyle w:val="NoSpacing"/>
         <w:rPr>
           <w:lang w:val="fr-CA"/>
         </w:rPr>
@@ -874,7 +874,7 @@
     </w:p>
     <w:p>
       <w:pPr>
-        <w:pStyle w:val="Sansinterligne"/>
+        <w:pStyle w:val="NoSpacing"/>
         <w:rPr>
           <w:color w:val="70AD47" w:themeColor="accent6"/>
           <w:lang w:val="fr-CA"/>
@@ -932,15 +932,15 @@
     </w:p>
     <w:p>
       <w:pPr>
-        <w:pStyle w:val="Sansinterligne"/>
-        <w:rPr>
-          <w:lang w:val="fr-CA"/>
-        </w:rPr>
-      </w:pPr>
-    </w:p>
-    <w:p>
-      <w:pPr>
-        <w:pStyle w:val="Sansinterligne"/>
+        <w:pStyle w:val="NoSpacing"/>
+        <w:rPr>
+          <w:lang w:val="fr-CA"/>
+        </w:rPr>
+      </w:pPr>
+    </w:p>
+    <w:p>
+      <w:pPr>
+        <w:pStyle w:val="NoSpacing"/>
         <w:rPr>
           <w:lang w:val="fr-CA"/>
         </w:rPr>
@@ -961,7 +961,7 @@
     </w:p>
     <w:p>
       <w:pPr>
-        <w:pStyle w:val="Sansinterligne"/>
+        <w:pStyle w:val="NoSpacing"/>
         <w:rPr>
           <w:lang w:val="fr-CA"/>
         </w:rPr>
@@ -998,15 +998,15 @@
     </w:p>
     <w:p>
       <w:pPr>
-        <w:pStyle w:val="Sansinterligne"/>
-        <w:rPr>
-          <w:lang w:val="fr-CA"/>
-        </w:rPr>
-      </w:pPr>
-    </w:p>
-    <w:p>
-      <w:pPr>
-        <w:pStyle w:val="Sansinterligne"/>
+        <w:pStyle w:val="NoSpacing"/>
+        <w:rPr>
+          <w:lang w:val="fr-CA"/>
+        </w:rPr>
+      </w:pPr>
+    </w:p>
+    <w:p>
+      <w:pPr>
+        <w:pStyle w:val="NoSpacing"/>
         <w:rPr>
           <w:lang w:val="fr-CA"/>
         </w:rPr>
@@ -1054,7 +1054,7 @@
     </w:p>
     <w:p>
       <w:pPr>
-        <w:pStyle w:val="Sansinterligne"/>
+        <w:pStyle w:val="NoSpacing"/>
         <w:rPr>
           <w:lang w:val="fr-CA"/>
         </w:rPr>
@@ -1109,7 +1109,7 @@
     </w:p>
     <w:p>
       <w:pPr>
-        <w:pStyle w:val="Sansinterligne"/>
+        <w:pStyle w:val="NoSpacing"/>
         <w:rPr>
           <w:lang w:val="fr-CA"/>
         </w:rPr>
@@ -1157,7 +1157,7 @@
     </w:p>
     <w:p>
       <w:pPr>
-        <w:pStyle w:val="Sansinterligne"/>
+        <w:pStyle w:val="NoSpacing"/>
         <w:rPr>
           <w:lang w:val="fr-CA"/>
         </w:rPr>
@@ -1205,7 +1205,7 @@
     </w:p>
     <w:p>
       <w:pPr>
-        <w:pStyle w:val="Sansinterligne"/>
+        <w:pStyle w:val="NoSpacing"/>
         <w:rPr>
           <w:color w:val="70AD47" w:themeColor="accent6"/>
           <w:lang w:val="fr-CA"/>
@@ -1252,15 +1252,15 @@
     </w:p>
     <w:p>
       <w:pPr>
-        <w:pStyle w:val="Sansinterligne"/>
-        <w:rPr>
-          <w:lang w:val="fr-CA"/>
-        </w:rPr>
-      </w:pPr>
-    </w:p>
-    <w:p>
-      <w:pPr>
-        <w:pStyle w:val="Sansinterligne"/>
+        <w:pStyle w:val="NoSpacing"/>
+        <w:rPr>
+          <w:lang w:val="fr-CA"/>
+        </w:rPr>
+      </w:pPr>
+    </w:p>
+    <w:p>
+      <w:pPr>
+        <w:pStyle w:val="NoSpacing"/>
         <w:rPr>
           <w:lang w:val="fr-CA"/>
         </w:rPr>
@@ -1340,7 +1340,7 @@
     </w:p>
     <w:p>
       <w:pPr>
-        <w:pStyle w:val="Titre2"/>
+        <w:pStyle w:val="Heading2"/>
         <w:rPr>
           <w:sz w:val="28"/>
           <w:szCs w:val="28"/>
@@ -1364,7 +1364,7 @@
     </w:p>
     <w:p>
       <w:pPr>
-        <w:pStyle w:val="Titre2"/>
+        <w:pStyle w:val="Heading2"/>
         <w:rPr>
           <w:sz w:val="28"/>
           <w:szCs w:val="28"/>
@@ -1402,7 +1402,7 @@
     <w:p>
       <w:pPr>
         <w:rPr>
-          <w:rStyle w:val="Accentuationintense"/>
+          <w:rStyle w:val="IntenseEmphasis"/>
           <w:sz w:val="24"/>
           <w:szCs w:val="24"/>
           <w:lang w:val="fr-CA"/>
@@ -1410,7 +1410,7 @@
       </w:pPr>
       <w:r>
         <w:rPr>
-          <w:rStyle w:val="Accentuationintense"/>
+          <w:rStyle w:val="IntenseEmphasis"/>
           <w:sz w:val="24"/>
           <w:szCs w:val="24"/>
           <w:lang w:val="fr-CA"/>
@@ -1542,11 +1542,17 @@
         <w:t>.</w:t>
       </w:r>
     </w:p>
-    <w:p/>
-    <w:p>
-      <w:pPr>
-        <w:rPr>
-          <w:rStyle w:val="Accentuationintense"/>
+    <w:p>
+      <w:pPr>
+        <w:rPr>
+          <w:lang w:val="fr-FR"/>
+        </w:rPr>
+      </w:pPr>
+    </w:p>
+    <w:p>
+      <w:pPr>
+        <w:rPr>
+          <w:rStyle w:val="IntenseEmphasis"/>
           <w:sz w:val="24"/>
           <w:szCs w:val="24"/>
           <w:lang w:val="fr-CA"/>
@@ -1554,7 +1560,7 @@
       </w:pPr>
       <w:r>
         <w:rPr>
-          <w:rStyle w:val="Accentuationintense"/>
+          <w:rStyle w:val="IntenseEmphasis"/>
           <w:sz w:val="24"/>
           <w:szCs w:val="24"/>
           <w:lang w:val="fr-CA"/>
@@ -1563,7 +1569,7 @@
       </w:r>
       <w:r>
         <w:rPr>
-          <w:rStyle w:val="Accentuationintense"/>
+          <w:rStyle w:val="IntenseEmphasis"/>
           <w:sz w:val="24"/>
           <w:szCs w:val="24"/>
           <w:lang w:val="fr-CA"/>
@@ -1572,7 +1578,7 @@
       </w:r>
       <w:r>
         <w:rPr>
-          <w:rStyle w:val="Accentuationintense"/>
+          <w:rStyle w:val="IntenseEmphasis"/>
           <w:sz w:val="24"/>
           <w:szCs w:val="24"/>
           <w:lang w:val="fr-CA"/>
@@ -1581,7 +1587,7 @@
       </w:r>
       <w:r>
         <w:rPr>
-          <w:rStyle w:val="Accentuationintense"/>
+          <w:rStyle w:val="IntenseEmphasis"/>
           <w:sz w:val="24"/>
           <w:szCs w:val="24"/>
           <w:lang w:val="fr-CA"/>
@@ -1677,25 +1683,55 @@
       <w:pPr>
         <w:ind w:left="720"/>
         <w:rPr>
-          <w:rStyle w:val="Accentuationintense"/>
+          <w:rStyle w:val="IntenseEmphasis"/>
           <w:i w:val="0"/>
           <w:iCs w:val="0"/>
           <w:color w:val="auto"/>
-        </w:rPr>
-      </w:pPr>
-      <w:r>
+          <w:lang w:val="fr-FR"/>
+        </w:rPr>
+      </w:pPr>
+      <w:r>
+        <w:rPr>
+          <w:lang w:val="fr-FR"/>
+        </w:rPr>
         <w:t>T</w:t>
       </w:r>
       <w:r>
+        <w:rPr>
+          <w:lang w:val="fr-FR"/>
+        </w:rPr>
         <w:t>1</w:t>
       </w:r>
       <w:r>
+        <w:rPr>
+          <w:lang w:val="fr-FR"/>
+        </w:rPr>
         <w:t xml:space="preserve"> = {(</w:t>
       </w:r>
       <w:r>
-        <w:t>"US Dollar", "Euro", currencies, 100.0</w:t>
-      </w:r>
-      <w:r>
+        <w:rPr>
+          <w:lang w:val="fr-FR"/>
+        </w:rPr>
+        <w:t xml:space="preserve">"US Dollar", "Euro", </w:t>
+      </w:r>
+      <w:proofErr w:type="spellStart"/>
+      <w:r>
+        <w:rPr>
+          <w:lang w:val="fr-FR"/>
+        </w:rPr>
+        <w:t>currencies</w:t>
+      </w:r>
+      <w:proofErr w:type="spellEnd"/>
+      <w:r>
+        <w:rPr>
+          <w:lang w:val="fr-FR"/>
+        </w:rPr>
+        <w:t>, 100.0</w:t>
+      </w:r>
+      <w:r>
+        <w:rPr>
+          <w:lang w:val="fr-FR"/>
+        </w:rPr>
         <w:t>)}</w:t>
       </w:r>
     </w:p>
@@ -1796,7 +1832,7 @@
       <w:pPr>
         <w:ind w:left="720"/>
         <w:rPr>
-          <w:rStyle w:val="Accentuationintense"/>
+          <w:rStyle w:val="IntenseEmphasis"/>
           <w:i w:val="0"/>
           <w:iCs w:val="0"/>
           <w:sz w:val="24"/>
@@ -1870,7 +1906,7 @@
     <w:p>
       <w:pPr>
         <w:rPr>
-          <w:rStyle w:val="Accentuationintense"/>
+          <w:rStyle w:val="IntenseEmphasis"/>
           <w:sz w:val="24"/>
           <w:szCs w:val="24"/>
           <w:lang w:val="fr-CA"/>
@@ -1878,7 +1914,7 @@
       </w:pPr>
       <w:r>
         <w:rPr>
-          <w:rStyle w:val="Accentuationintense"/>
+          <w:rStyle w:val="IntenseEmphasis"/>
           <w:sz w:val="24"/>
           <w:szCs w:val="24"/>
           <w:lang w:val="fr-CA"/>
@@ -1887,7 +1923,7 @@
       </w:r>
       <w:r>
         <w:rPr>
-          <w:rStyle w:val="Accentuationintense"/>
+          <w:rStyle w:val="IntenseEmphasis"/>
           <w:sz w:val="24"/>
           <w:szCs w:val="24"/>
           <w:lang w:val="fr-CA"/>
@@ -1896,153 +1932,1441 @@
       </w:r>
     </w:p>
     <w:p>
+      <w:pPr>
+        <w:rPr>
+          <w:lang w:val="fr-FR"/>
+        </w:rPr>
+      </w:pPr>
+      <w:proofErr w:type="spellStart"/>
+      <w:r>
+        <w:rPr>
+          <w:i/>
+          <w:iCs/>
+          <w:lang w:val="fr-FR"/>
+        </w:rPr>
+        <w:t>MainWindow.convert</w:t>
+      </w:r>
+      <w:proofErr w:type="spellEnd"/>
+      <w:r>
+        <w:rPr>
+          <w:lang w:val="fr-FR"/>
+        </w:rPr>
+        <w:t> :</w:t>
+      </w:r>
+    </w:p>
+    <w:p>
+      <w:pPr>
+        <w:pStyle w:val="NoSpacing"/>
+        <w:ind w:left="720"/>
+        <w:rPr>
+          <w:lang w:val="fr-CA"/>
+        </w:rPr>
+      </w:pPr>
+      <w:r>
+        <w:rPr>
+          <w:lang w:val="fr-CA"/>
+        </w:rPr>
+        <w:t>D1 = Currency 1 et 2 sont valide</w:t>
+      </w:r>
+    </w:p>
+    <w:p>
+      <w:pPr>
+        <w:pStyle w:val="NoSpacing"/>
+        <w:ind w:left="720"/>
+        <w:rPr>
+          <w:lang w:val="fr-CA"/>
+        </w:rPr>
+      </w:pPr>
+      <w:r>
+        <w:rPr>
+          <w:lang w:val="fr-CA"/>
+        </w:rPr>
+        <w:t>D</w:t>
+      </w:r>
+      <w:r>
+        <w:rPr>
+          <w:lang w:val="fr-CA"/>
+        </w:rPr>
+        <w:t>2</w:t>
+      </w:r>
+      <w:r>
+        <w:rPr>
+          <w:lang w:val="fr-CA"/>
+        </w:rPr>
+        <w:t xml:space="preserve"> = Currency 1 et 2 sont </w:t>
+      </w:r>
+      <w:r>
+        <w:rPr>
+          <w:lang w:val="fr-CA"/>
+        </w:rPr>
+        <w:t>invalides</w:t>
+      </w:r>
+    </w:p>
+    <w:p>
+      <w:pPr>
+        <w:pStyle w:val="NoSpacing"/>
+        <w:ind w:left="720"/>
+        <w:rPr>
+          <w:lang w:val="fr-CA"/>
+        </w:rPr>
+      </w:pPr>
+      <w:r>
+        <w:rPr>
+          <w:lang w:val="fr-CA"/>
+        </w:rPr>
+        <w:t xml:space="preserve">D3 = Currency 1 </w:t>
+      </w:r>
+      <w:r>
+        <w:rPr>
+          <w:lang w:val="fr-CA"/>
+        </w:rPr>
+        <w:t xml:space="preserve">est invalide </w:t>
+      </w:r>
+      <w:r>
+        <w:rPr>
+          <w:lang w:val="fr-CA"/>
+        </w:rPr>
+        <w:t xml:space="preserve">et 2 </w:t>
+      </w:r>
+      <w:r>
+        <w:rPr>
+          <w:lang w:val="fr-CA"/>
+        </w:rPr>
+        <w:t>est</w:t>
+      </w:r>
+      <w:r>
+        <w:rPr>
+          <w:lang w:val="fr-CA"/>
+        </w:rPr>
+        <w:t xml:space="preserve"> valide</w:t>
+      </w:r>
+    </w:p>
+    <w:p>
+      <w:pPr>
+        <w:pStyle w:val="NoSpacing"/>
+        <w:ind w:left="720"/>
+        <w:rPr>
+          <w:lang w:val="fr-CA"/>
+        </w:rPr>
+      </w:pPr>
+    </w:p>
+    <w:p>
+      <w:pPr>
+        <w:pStyle w:val="NoSpacing"/>
+        <w:ind w:left="720"/>
+      </w:pPr>
+      <w:r>
+        <w:t xml:space="preserve">T3 = </w:t>
+      </w:r>
+    </w:p>
+    <w:p>
+      <w:pPr>
+        <w:pStyle w:val="NoSpacing"/>
+        <w:ind w:left="720"/>
+      </w:pPr>
+      <w:r>
+        <w:t xml:space="preserve"> {("US Dollar", "Euro", currencies, 100.0)</w:t>
+      </w:r>
+      <w:r>
+        <w:tab/>
+        <w:t>,</w:t>
+      </w:r>
+      <w:r>
+        <w:tab/>
+      </w:r>
+    </w:p>
+    <w:p>
+      <w:pPr>
+        <w:pStyle w:val="NoSpacing"/>
+        <w:ind w:left="720"/>
+        <w:rPr>
+          <w:lang w:val="fr-CA"/>
+        </w:rPr>
+      </w:pPr>
+      <w:r>
+        <w:t xml:space="preserve"> </w:t>
+      </w:r>
+      <w:r>
+        <w:rPr>
+          <w:lang w:val="fr-CA"/>
+        </w:rPr>
+        <w:t>("Invalide", "Invalide", currencies, 100.0)</w:t>
+      </w:r>
+      <w:r>
+        <w:rPr>
+          <w:lang w:val="fr-CA"/>
+        </w:rPr>
+        <w:t>,</w:t>
+      </w:r>
+      <w:r>
+        <w:rPr>
+          <w:lang w:val="fr-CA"/>
+        </w:rPr>
+        <w:tab/>
+      </w:r>
+    </w:p>
+    <w:p>
+      <w:pPr>
+        <w:pStyle w:val="NoSpacing"/>
+        <w:ind w:left="720"/>
+        <w:rPr>
+          <w:lang w:val="fr-CA"/>
+        </w:rPr>
+      </w:pPr>
+      <w:r>
+        <w:rPr>
+          <w:lang w:val="fr-CA"/>
+        </w:rPr>
+        <w:t xml:space="preserve"> </w:t>
+      </w:r>
+      <w:r>
+        <w:rPr>
+          <w:lang w:val="fr-CA"/>
+        </w:rPr>
+        <w:t xml:space="preserve"> ("Invalide", "Euro", currencies, 100.0)</w:t>
+      </w:r>
+      <w:r>
+        <w:rPr>
+          <w:lang w:val="fr-CA"/>
+        </w:rPr>
+        <w:t>}</w:t>
+      </w:r>
+    </w:p>
+    <w:p>
+      <w:pPr>
+        <w:pStyle w:val="NoSpacing"/>
+        <w:ind w:left="720"/>
+        <w:rPr>
+          <w:lang w:val="fr-CA"/>
+        </w:rPr>
+      </w:pPr>
+    </w:p>
+    <w:p>
+      <w:pPr>
+        <w:pStyle w:val="NoSpacing"/>
+        <w:ind w:left="720"/>
+        <w:rPr>
+          <w:lang w:val="fr-CA"/>
+        </w:rPr>
+      </w:pPr>
+      <w:r>
+        <w:rPr>
+          <w:lang w:val="fr-CA"/>
+        </w:rPr>
+        <w:t>Ici le premier cas touche tous les arcs sauf 2. Le 2</w:t>
+      </w:r>
+      <w:r>
+        <w:rPr>
+          <w:vertAlign w:val="superscript"/>
+          <w:lang w:val="fr-CA"/>
+        </w:rPr>
+        <w:t>e</w:t>
+      </w:r>
+      <w:r>
+        <w:rPr>
+          <w:lang w:val="fr-CA"/>
+        </w:rPr>
+        <w:t xml:space="preserve"> cas touche 2 autres arcs. Celui des 2 premiers « if ». Pour atteindre le 3</w:t>
+      </w:r>
+      <w:r>
+        <w:rPr>
+          <w:vertAlign w:val="superscript"/>
+          <w:lang w:val="fr-CA"/>
+        </w:rPr>
+        <w:t>e</w:t>
+      </w:r>
+      <w:r>
+        <w:rPr>
+          <w:lang w:val="fr-CA"/>
+        </w:rPr>
+        <w:t xml:space="preserve"> et dernier arc, currency1 doit être invalide et currency2 doit être valide.</w:t>
+      </w:r>
+    </w:p>
+    <w:p>
+      <w:pPr>
+        <w:rPr>
+          <w:i/>
+          <w:iCs/>
+          <w:lang w:val="fr-CA"/>
+        </w:rPr>
+      </w:pPr>
+    </w:p>
+    <w:p>
+      <w:pPr>
+        <w:rPr>
+          <w:lang w:val="fr-CA"/>
+        </w:rPr>
+      </w:pPr>
+      <w:proofErr w:type="spellStart"/>
+      <w:r>
+        <w:rPr>
+          <w:i/>
+          <w:iCs/>
+          <w:lang w:val="fr-CA"/>
+        </w:rPr>
+        <w:t>Currency.convert</w:t>
+      </w:r>
+      <w:proofErr w:type="spellEnd"/>
+      <w:r>
+        <w:rPr>
+          <w:lang w:val="fr-CA"/>
+        </w:rPr>
+        <w:t xml:space="preserve"> : </w:t>
+      </w:r>
+    </w:p>
+    <w:p>
+      <w:pPr>
+        <w:ind w:left="720"/>
+        <w:rPr>
+          <w:lang w:val="fr-CA"/>
+        </w:rPr>
+      </w:pPr>
+      <w:r>
+        <w:rPr>
+          <w:lang w:val="fr-CA"/>
+        </w:rPr>
+        <w:t xml:space="preserve">Comme </w:t>
+      </w:r>
+      <w:r>
+        <w:rPr>
+          <w:lang w:val="fr-CA"/>
+        </w:rPr>
+        <w:t>on n’a pas</w:t>
+      </w:r>
+      <w:r>
+        <w:rPr>
+          <w:lang w:val="fr-CA"/>
+        </w:rPr>
+        <w:t xml:space="preserve"> de nœuds prédicat ici, donc aucune instruction </w:t>
+      </w:r>
+      <w:r>
+        <w:rPr>
+          <w:lang w:val="fr-CA"/>
+        </w:rPr>
+        <w:t>conditionnelle</w:t>
+      </w:r>
+      <w:r>
+        <w:rPr>
+          <w:lang w:val="fr-CA"/>
+        </w:rPr>
+        <w:t>, ce test n’est pas pertinent dans ce cas.</w:t>
+      </w:r>
+    </w:p>
+    <w:p>
+      <w:pPr>
+        <w:ind w:left="720"/>
+        <w:rPr>
+          <w:lang w:val="fr-CA"/>
+        </w:rPr>
+      </w:pPr>
+    </w:p>
+    <w:p>
+      <w:pPr>
+        <w:rPr>
+          <w:rStyle w:val="IntenseEmphasis"/>
+          <w:sz w:val="24"/>
+          <w:szCs w:val="24"/>
+          <w:lang w:val="fr-CA"/>
+        </w:rPr>
+      </w:pPr>
+      <w:r>
+        <w:rPr>
+          <w:rStyle w:val="IntenseEmphasis"/>
+          <w:sz w:val="24"/>
+          <w:szCs w:val="24"/>
+          <w:lang w:val="fr-CA"/>
+        </w:rPr>
+        <w:lastRenderedPageBreak/>
+        <w:t>Couverture des chemins indépendants du graphe de flot de contrôle</w:t>
+      </w:r>
+      <w:r>
+        <w:rPr>
+          <w:rStyle w:val="IntenseEmphasis"/>
+          <w:sz w:val="24"/>
+          <w:szCs w:val="24"/>
+          <w:lang w:val="fr-CA"/>
+        </w:rPr>
+        <w:t> :</w:t>
+      </w:r>
+    </w:p>
+    <w:p>
+      <w:pPr>
+        <w:pStyle w:val="NoSpacing"/>
+        <w:rPr>
+          <w:lang w:val="fr-CA"/>
+        </w:rPr>
+      </w:pPr>
+      <w:r>
+        <w:rPr>
+          <w:lang w:val="fr-CA"/>
+        </w:rPr>
+        <w:tab/>
+      </w:r>
+      <w:r>
+        <w:rPr>
+          <w:lang w:val="fr-CA"/>
+        </w:rPr>
+        <w:t xml:space="preserve">Le graphe de flux de contrôle pour la méthode </w:t>
+      </w:r>
       <w:proofErr w:type="spellStart"/>
       <w:proofErr w:type="gramStart"/>
       <w:r>
         <w:rPr>
-          <w:i/>
-          <w:iCs/>
-        </w:rPr>
-        <w:t>MainWindow.convert</w:t>
+          <w:lang w:val="fr-CA"/>
+        </w:rPr>
+        <w:t>currencyConverter.MainWindow.convert</w:t>
       </w:r>
       <w:proofErr w:type="spellEnd"/>
-      <w:r>
+      <w:proofErr w:type="gramEnd"/>
+      <w:r>
+        <w:rPr>
+          <w:lang w:val="fr-CA"/>
+        </w:rPr>
+        <w:t xml:space="preserve"> est le suivant :</w:t>
+      </w:r>
+    </w:p>
+    <w:p>
+      <w:pPr>
+        <w:rPr>
+          <w:lang w:val="fr-FR"/>
+        </w:rPr>
+      </w:pPr>
+      <w:r>
+        <w:rPr>
+          <w:lang w:val="fr-FR"/>
+        </w:rPr>
+        <w:tab/>
+      </w:r>
+      <w:r>
+        <w:rPr>
+          <w:noProof/>
+          <w:lang w:val="fr-FR"/>
+        </w:rPr>
+        <w:drawing>
+          <wp:inline distT="0" distB="0" distL="0" distR="0" wp14:anchorId="24AC44EB" wp14:editId="47865469">
+            <wp:extent cx="5520583" cy="5065826"/>
+            <wp:effectExtent l="0" t="0" r="4445" b="1905"/>
+            <wp:docPr id="1" name="Picture 1"/>
+            <wp:cNvGraphicFramePr>
+              <a:graphicFrameLocks xmlns:a="http://schemas.openxmlformats.org/drawingml/2006/main" noChangeAspect="1"/>
+            </wp:cNvGraphicFramePr>
+            <a:graphic xmlns:a="http://schemas.openxmlformats.org/drawingml/2006/main">
+              <a:graphicData uri="http://schemas.openxmlformats.org/drawingml/2006/picture">
+                <pic:pic xmlns:pic="http://schemas.openxmlformats.org/drawingml/2006/picture">
+                  <pic:nvPicPr>
+                    <pic:cNvPr id="0" name="Picture 1"/>
+                    <pic:cNvPicPr>
+                      <a:picLocks noChangeAspect="1" noChangeArrowheads="1"/>
+                    </pic:cNvPicPr>
+                  </pic:nvPicPr>
+                  <pic:blipFill>
+                    <a:blip r:embed="rId5" cstate="print">
+                      <a:extLst>
+                        <a:ext uri="{28A0092B-C50C-407E-A947-70E740481C1C}">
+                          <a14:useLocalDpi xmlns:a14="http://schemas.microsoft.com/office/drawing/2010/main" val="0"/>
+                        </a:ext>
+                      </a:extLst>
+                    </a:blip>
+                    <a:srcRect/>
+                    <a:stretch>
+                      <a:fillRect/>
+                    </a:stretch>
+                  </pic:blipFill>
+                  <pic:spPr bwMode="auto">
+                    <a:xfrm>
+                      <a:off x="0" y="0"/>
+                      <a:ext cx="5538576" cy="5082337"/>
+                    </a:xfrm>
+                    <a:prstGeom prst="rect">
+                      <a:avLst/>
+                    </a:prstGeom>
+                    <a:noFill/>
+                    <a:ln>
+                      <a:noFill/>
+                    </a:ln>
+                  </pic:spPr>
+                </pic:pic>
+              </a:graphicData>
+            </a:graphic>
+          </wp:inline>
+        </w:drawing>
+      </w:r>
+    </w:p>
+    <w:p>
+      <w:pPr>
+        <w:pStyle w:val="NoSpacing"/>
+        <w:ind w:left="720"/>
+        <w:rPr>
+          <w:lang w:val="fr-FR"/>
+        </w:rPr>
+      </w:pPr>
+      <w:r>
+        <w:rPr>
+          <w:lang w:val="fr-FR"/>
+        </w:rPr>
+        <w:t xml:space="preserve">Puisque la complexité cyclomatique de cette méthode est 6, il suffit de trouver 6 chemins indépendants comme </w:t>
+      </w:r>
+      <w:r>
+        <w:rPr>
+          <w:lang w:val="fr-FR"/>
+        </w:rPr>
+        <w:t xml:space="preserve">base. Ces chemins sont : 1-2-5-8, 1-2-3-2-5-8, </w:t>
+      </w:r>
+      <w:r>
+        <w:rPr>
+          <w:lang w:val="fr-FR"/>
+        </w:rPr>
+        <w:t>1-2-3-2-5-6-7-6-8</w:t>
+      </w:r>
+      <w:r>
+        <w:rPr>
+          <w:lang w:val="fr-FR"/>
+        </w:rPr>
+        <w:t>, 1-2-3-2-5-6-7-8</w:t>
+      </w:r>
+      <w:r>
+        <w:rPr>
+          <w:lang w:val="fr-FR"/>
+        </w:rPr>
+        <w:t>, 1-</w:t>
+      </w:r>
+      <w:r>
+        <w:rPr>
+          <w:lang w:val="fr-FR"/>
+        </w:rPr>
+        <w:t>2-3-5-8, 1-2-3-2-5-6-8</w:t>
+      </w:r>
+    </w:p>
+    <w:p>
+      <w:pPr>
+        <w:pStyle w:val="NoSpacing"/>
+        <w:ind w:left="720"/>
+        <w:rPr>
+          <w:lang w:val="fr-FR"/>
+        </w:rPr>
+      </w:pPr>
+    </w:p>
+    <w:p>
+      <w:pPr>
+        <w:pStyle w:val="NoSpacing"/>
+        <w:ind w:left="720"/>
+        <w:rPr>
+          <w:rFonts w:eastAsiaTheme="minorEastAsia"/>
+          <w:lang w:val="fr-FR"/>
+        </w:rPr>
+      </w:pPr>
+      <w:r>
+        <w:rPr>
+          <w:b/>
+          <w:bCs/>
+          <w:lang w:val="fr-FR"/>
+        </w:rPr>
+        <w:t xml:space="preserve">Chemin </w:t>
+      </w:r>
+      <w:r>
+        <w:rPr>
+          <w:b/>
+          <w:bCs/>
+          <w:lang w:val="fr-FR"/>
+        </w:rPr>
+        <w:t>1-2-5-8</w:t>
+      </w:r>
+      <w:r>
+        <w:rPr>
+          <w:b/>
+          <w:bCs/>
+          <w:lang w:val="fr-FR"/>
+        </w:rPr>
+        <w:t xml:space="preserve"> : </w:t>
+      </w:r>
+      <w:r>
+        <w:rPr>
+          <w:lang w:val="fr-FR"/>
+        </w:rPr>
+        <w:t xml:space="preserve">D1 = </w:t>
+      </w:r>
+      <m:oMath>
+        <m:d>
+          <m:dPr>
+            <m:begChr m:val="{"/>
+            <m:endChr m:val="|"/>
+            <m:ctrlPr>
+              <w:rPr>
+                <w:rFonts w:ascii="Cambria Math" w:hAnsi="Cambria Math"/>
+                <w:i/>
+                <w:lang w:val="fr-FR"/>
+              </w:rPr>
+            </m:ctrlPr>
+          </m:dPr>
+          <m:e>
+            <m:r>
+              <w:rPr>
+                <w:rFonts w:ascii="Cambria Math" w:hAnsi="Cambria Math"/>
+              </w:rPr>
+              <m:t>currency</m:t>
+            </m:r>
+            <m:r>
+              <w:rPr>
+                <w:rFonts w:ascii="Cambria Math" w:hAnsi="Cambria Math"/>
+                <w:lang w:val="fr-FR"/>
+              </w:rPr>
+              <m:t xml:space="preserve">1, </m:t>
+            </m:r>
+            <m:r>
+              <w:rPr>
+                <w:rFonts w:ascii="Cambria Math" w:hAnsi="Cambria Math"/>
+              </w:rPr>
+              <m:t>currency</m:t>
+            </m:r>
+            <m:r>
+              <w:rPr>
+                <w:rFonts w:ascii="Cambria Math" w:hAnsi="Cambria Math"/>
+                <w:lang w:val="fr-FR"/>
+              </w:rPr>
+              <m:t xml:space="preserve">2,  </m:t>
+            </m:r>
+            <m:r>
+              <w:rPr>
+                <w:rFonts w:ascii="Cambria Math" w:hAnsi="Cambria Math"/>
+              </w:rPr>
+              <m:t>currencies</m:t>
+            </m:r>
+            <m:r>
+              <w:rPr>
+                <w:rFonts w:ascii="Cambria Math" w:hAnsi="Cambria Math"/>
+                <w:lang w:val="fr-FR"/>
+              </w:rPr>
+              <m:t>,</m:t>
+            </m:r>
+            <m:r>
+              <w:rPr>
+                <w:rFonts w:ascii="Cambria Math" w:hAnsi="Cambria Math"/>
+                <w:lang w:val="fr-FR"/>
+              </w:rPr>
+              <m:t xml:space="preserve">  amount, shortNameCurrency </m:t>
+            </m:r>
+          </m:e>
+        </m:d>
+        <m:r>
+          <w:rPr>
+            <w:rFonts w:ascii="Cambria Math" w:hAnsi="Cambria Math"/>
+            <w:lang w:val="fr-FR"/>
+          </w:rPr>
+          <m:t xml:space="preserve"> currencies.size()=0</m:t>
+        </m:r>
+        <m:r>
+          <w:rPr>
+            <w:rFonts w:ascii="Cambria Math" w:hAnsi="Cambria Math"/>
+            <w:lang w:val="fr-FR"/>
+          </w:rPr>
+          <m:t>}</m:t>
+        </m:r>
+      </m:oMath>
+    </w:p>
+    <w:p>
+      <w:pPr>
+        <w:pStyle w:val="NoSpacing"/>
+        <w:ind w:left="720"/>
+        <w:rPr>
+          <w:rFonts w:eastAsiaTheme="minorEastAsia"/>
+          <w:lang w:val="fr-FR"/>
+        </w:rPr>
+      </w:pPr>
+    </w:p>
+    <w:p>
+      <w:pPr>
+        <w:pStyle w:val="NoSpacing"/>
+        <w:ind w:left="720"/>
+        <w:rPr>
+          <w:rFonts w:eastAsiaTheme="minorEastAsia"/>
+          <w:lang w:val="fr-FR"/>
+        </w:rPr>
+      </w:pPr>
+      <w:r>
+        <w:rPr>
+          <w:b/>
+          <w:bCs/>
+          <w:lang w:val="fr-FR"/>
+        </w:rPr>
+        <w:t xml:space="preserve">Chemin </w:t>
+      </w:r>
+      <w:r>
+        <w:rPr>
+          <w:b/>
+          <w:bCs/>
+          <w:lang w:val="fr-FR"/>
+        </w:rPr>
+        <w:t>1-2-3-2-5-8</w:t>
+      </w:r>
+      <w:r>
+        <w:rPr>
+          <w:b/>
+          <w:bCs/>
+          <w:lang w:val="fr-FR"/>
+        </w:rPr>
+        <w:t xml:space="preserve"> </w:t>
+      </w:r>
+      <w:r>
+        <w:rPr>
+          <w:b/>
+          <w:bCs/>
+          <w:lang w:val="fr-FR"/>
+        </w:rPr>
+        <w:t>:</w:t>
+      </w:r>
+      <w:r>
+        <w:rPr>
+          <w:b/>
+          <w:bCs/>
+          <w:lang w:val="fr-FR"/>
+        </w:rPr>
+        <w:t xml:space="preserve"> </w:t>
+      </w:r>
+      <w:r>
+        <w:rPr>
+          <w:lang w:val="fr-FR"/>
+        </w:rPr>
+        <w:t xml:space="preserve">D2 = </w:t>
+      </w:r>
+      <m:oMath>
+        <m:d>
+          <m:dPr>
+            <m:begChr m:val="{"/>
+            <m:endChr m:val="|"/>
+            <m:ctrlPr>
+              <w:rPr>
+                <w:rFonts w:ascii="Cambria Math" w:hAnsi="Cambria Math"/>
+                <w:i/>
+                <w:lang w:val="fr-FR"/>
+              </w:rPr>
+            </m:ctrlPr>
+          </m:dPr>
+          <m:e>
+            <m:r>
+              <w:rPr>
+                <w:rFonts w:ascii="Cambria Math" w:hAnsi="Cambria Math"/>
+              </w:rPr>
+              <m:t>currency</m:t>
+            </m:r>
+            <m:r>
+              <w:rPr>
+                <w:rFonts w:ascii="Cambria Math" w:hAnsi="Cambria Math"/>
+                <w:lang w:val="fr-FR"/>
+              </w:rPr>
+              <m:t xml:space="preserve">1, </m:t>
+            </m:r>
+            <m:r>
+              <w:rPr>
+                <w:rFonts w:ascii="Cambria Math" w:hAnsi="Cambria Math"/>
+              </w:rPr>
+              <m:t>currency</m:t>
+            </m:r>
+            <m:r>
+              <w:rPr>
+                <w:rFonts w:ascii="Cambria Math" w:hAnsi="Cambria Math"/>
+                <w:lang w:val="fr-FR"/>
+              </w:rPr>
+              <m:t xml:space="preserve">2,  </m:t>
+            </m:r>
+            <m:r>
+              <w:rPr>
+                <w:rFonts w:ascii="Cambria Math" w:hAnsi="Cambria Math"/>
+              </w:rPr>
+              <m:t>currencies</m:t>
+            </m:r>
+            <m:r>
+              <w:rPr>
+                <w:rFonts w:ascii="Cambria Math" w:hAnsi="Cambria Math"/>
+                <w:lang w:val="fr-FR"/>
+              </w:rPr>
+              <m:t>,</m:t>
+            </m:r>
+            <m:r>
+              <w:rPr>
+                <w:rFonts w:ascii="Cambria Math" w:hAnsi="Cambria Math"/>
+                <w:lang w:val="fr-FR"/>
+              </w:rPr>
+              <m:t xml:space="preserve">  amount </m:t>
+            </m:r>
+          </m:e>
+        </m:d>
+        <m:r>
+          <w:rPr>
+            <w:rFonts w:ascii="Cambria Math" w:hAnsi="Cambria Math"/>
+            <w:lang w:val="fr-FR"/>
+          </w:rPr>
+          <m:t xml:space="preserve"> currencies.size</m:t>
+        </m:r>
+        <m:r>
+          <w:rPr>
+            <w:rFonts w:ascii="Cambria Math" w:hAnsi="Cambria Math"/>
+            <w:lang w:val="fr-FR"/>
+          </w:rPr>
+          <m:t>()=</m:t>
+        </m:r>
+        <m:r>
+          <w:rPr>
+            <w:rFonts w:ascii="Cambria Math" w:hAnsi="Cambria Math"/>
+            <w:lang w:val="fr-FR"/>
+          </w:rPr>
+          <m:t>1</m:t>
+        </m:r>
+        <m:r>
+          <w:rPr>
+            <w:rFonts w:ascii="Cambria Math" w:hAnsi="Cambria Math"/>
+            <w:lang w:val="fr-FR"/>
+          </w:rPr>
+          <m:t>,  currencies.get</m:t>
+        </m:r>
+        <m:d>
+          <m:dPr>
+            <m:ctrlPr>
+              <w:rPr>
+                <w:rFonts w:ascii="Cambria Math" w:hAnsi="Cambria Math"/>
+                <w:i/>
+                <w:lang w:val="fr-FR"/>
+              </w:rPr>
+            </m:ctrlPr>
+          </m:dPr>
+          <m:e>
+            <m:r>
+              <w:rPr>
+                <w:rFonts w:ascii="Cambria Math" w:hAnsi="Cambria Math"/>
+                <w:lang w:val="fr-FR"/>
+              </w:rPr>
+              <m:t>i</m:t>
+            </m:r>
+          </m:e>
+        </m:d>
+        <m:r>
+          <w:rPr>
+            <w:rFonts w:ascii="Cambria Math" w:hAnsi="Cambria Math"/>
+            <w:lang w:val="fr-FR"/>
+          </w:rPr>
+          <m:t>.getName</m:t>
+        </m:r>
+        <m:r>
+          <w:rPr>
+            <w:rFonts w:ascii="Cambria Math" w:hAnsi="Cambria Math"/>
+            <w:lang w:val="fr-FR"/>
+          </w:rPr>
+          <m:t>() !</m:t>
+        </m:r>
+        <m:r>
+          <w:rPr>
+            <w:rFonts w:ascii="Cambria Math" w:hAnsi="Cambria Math"/>
+            <w:lang w:val="fr-FR"/>
+          </w:rPr>
+          <m:t>=currency2</m:t>
+        </m:r>
+        <m:r>
+          <w:rPr>
+            <w:rFonts w:ascii="Cambria Math" w:hAnsi="Cambria Math"/>
+            <w:lang w:val="fr-FR"/>
+          </w:rPr>
+          <m:t>}</m:t>
+        </m:r>
+      </m:oMath>
+    </w:p>
+    <w:p>
+      <w:pPr>
+        <w:pStyle w:val="NoSpacing"/>
+        <w:ind w:left="720"/>
+        <w:rPr>
+          <w:rFonts w:eastAsiaTheme="minorEastAsia"/>
+          <w:lang w:val="fr-FR"/>
+        </w:rPr>
+      </w:pPr>
+    </w:p>
+    <w:p>
+      <w:pPr>
+        <w:pStyle w:val="NoSpacing"/>
+        <w:ind w:left="720"/>
+        <w:rPr>
+          <w:rFonts w:eastAsiaTheme="minorEastAsia"/>
+          <w:lang w:val="fr-FR"/>
+        </w:rPr>
+      </w:pPr>
+      <w:r>
+        <w:rPr>
+          <w:b/>
+          <w:bCs/>
+          <w:lang w:val="fr-FR"/>
+        </w:rPr>
+        <w:t xml:space="preserve">Chemin </w:t>
+      </w:r>
+      <w:r>
+        <w:rPr>
+          <w:b/>
+          <w:bCs/>
+          <w:lang w:val="fr-FR"/>
+        </w:rPr>
+        <w:t>1-2-3-2-5-6-7-6-8</w:t>
+      </w:r>
+      <w:r>
+        <w:rPr>
+          <w:b/>
+          <w:bCs/>
+          <w:lang w:val="fr-FR"/>
+        </w:rPr>
+        <w:t xml:space="preserve">: </w:t>
+      </w:r>
+      <w:r>
+        <w:rPr>
+          <w:lang w:val="fr-FR"/>
+        </w:rPr>
+        <w:t>D3</w:t>
+      </w:r>
+      <w:r>
+        <w:rPr>
+          <w:b/>
+          <w:bCs/>
+          <w:lang w:val="fr-FR"/>
+        </w:rPr>
+        <w:t xml:space="preserve"> = </w:t>
+      </w:r>
+      <m:oMath>
+        <m:d>
+          <m:dPr>
+            <m:begChr m:val="{"/>
+            <m:endChr m:val="|"/>
+            <m:ctrlPr>
+              <w:rPr>
+                <w:rFonts w:ascii="Cambria Math" w:hAnsi="Cambria Math"/>
+                <w:i/>
+                <w:lang w:val="fr-FR"/>
+              </w:rPr>
+            </m:ctrlPr>
+          </m:dPr>
+          <m:e>
+            <m:r>
+              <w:rPr>
+                <w:rFonts w:ascii="Cambria Math" w:hAnsi="Cambria Math"/>
+              </w:rPr>
+              <m:t>currency</m:t>
+            </m:r>
+            <m:r>
+              <w:rPr>
+                <w:rFonts w:ascii="Cambria Math" w:hAnsi="Cambria Math"/>
+                <w:lang w:val="fr-FR"/>
+              </w:rPr>
+              <m:t xml:space="preserve">1, </m:t>
+            </m:r>
+            <m:r>
+              <w:rPr>
+                <w:rFonts w:ascii="Cambria Math" w:hAnsi="Cambria Math"/>
+              </w:rPr>
+              <m:t>currency</m:t>
+            </m:r>
+            <m:r>
+              <w:rPr>
+                <w:rFonts w:ascii="Cambria Math" w:hAnsi="Cambria Math"/>
+                <w:lang w:val="fr-FR"/>
+              </w:rPr>
+              <m:t xml:space="preserve">2,  </m:t>
+            </m:r>
+            <m:r>
+              <w:rPr>
+                <w:rFonts w:ascii="Cambria Math" w:hAnsi="Cambria Math"/>
+              </w:rPr>
+              <m:t>currencies</m:t>
+            </m:r>
+            <m:r>
+              <w:rPr>
+                <w:rFonts w:ascii="Cambria Math" w:hAnsi="Cambria Math"/>
+                <w:lang w:val="fr-FR"/>
+              </w:rPr>
+              <m:t>,</m:t>
+            </m:r>
+            <m:r>
+              <w:rPr>
+                <w:rFonts w:ascii="Cambria Math" w:hAnsi="Cambria Math"/>
+                <w:lang w:val="fr-FR"/>
+              </w:rPr>
+              <m:t xml:space="preserve">  amount </m:t>
+            </m:r>
+          </m:e>
+        </m:d>
+        <m:r>
+          <w:rPr>
+            <w:rFonts w:ascii="Cambria Math" w:hAnsi="Cambria Math"/>
+            <w:lang w:val="fr-FR"/>
+          </w:rPr>
+          <m:t xml:space="preserve"> currencies.size</m:t>
+        </m:r>
+        <m:r>
+          <w:rPr>
+            <w:rFonts w:ascii="Cambria Math" w:hAnsi="Cambria Math"/>
+            <w:lang w:val="fr-FR"/>
+          </w:rPr>
+          <m:t>()</m:t>
+        </m:r>
+        <m:r>
+          <w:rPr>
+            <w:rFonts w:ascii="Cambria Math" w:hAnsi="Cambria Math"/>
+            <w:lang w:val="fr-FR"/>
+          </w:rPr>
+          <m:t>=1</m:t>
+        </m:r>
+        <m:r>
+          <w:rPr>
+            <w:rFonts w:ascii="Cambria Math" w:hAnsi="Cambria Math"/>
+            <w:lang w:val="fr-FR"/>
+          </w:rPr>
+          <m:t>,  currencies.get</m:t>
+        </m:r>
+        <m:d>
+          <m:dPr>
+            <m:ctrlPr>
+              <w:rPr>
+                <w:rFonts w:ascii="Cambria Math" w:hAnsi="Cambria Math"/>
+                <w:i/>
+                <w:lang w:val="fr-FR"/>
+              </w:rPr>
+            </m:ctrlPr>
+          </m:dPr>
+          <m:e>
+            <m:r>
+              <w:rPr>
+                <w:rFonts w:ascii="Cambria Math" w:hAnsi="Cambria Math"/>
+                <w:lang w:val="fr-FR"/>
+              </w:rPr>
+              <m:t>i</m:t>
+            </m:r>
+          </m:e>
+        </m:d>
+        <m:r>
+          <w:rPr>
+            <w:rFonts w:ascii="Cambria Math" w:hAnsi="Cambria Math"/>
+            <w:lang w:val="fr-FR"/>
+          </w:rPr>
+          <m:t>.getName</m:t>
+        </m:r>
+        <m:r>
+          <w:rPr>
+            <w:rFonts w:ascii="Cambria Math" w:hAnsi="Cambria Math"/>
+            <w:lang w:val="fr-FR"/>
+          </w:rPr>
+          <m:t>()</m:t>
+        </m:r>
+        <m:r>
+          <w:rPr>
+            <w:rFonts w:ascii="Cambria Math" w:hAnsi="Cambria Math"/>
+            <w:lang w:val="fr-FR"/>
+          </w:rPr>
+          <m:t>=currency2</m:t>
+        </m:r>
+        <m:r>
+          <w:rPr>
+            <w:rFonts w:ascii="Cambria Math" w:hAnsi="Cambria Math"/>
+            <w:lang w:val="fr-FR"/>
+          </w:rPr>
+          <m:t>,  currencies.get</m:t>
+        </m:r>
+        <m:d>
+          <m:dPr>
+            <m:ctrlPr>
+              <w:rPr>
+                <w:rFonts w:ascii="Cambria Math" w:hAnsi="Cambria Math"/>
+                <w:i/>
+                <w:lang w:val="fr-FR"/>
+              </w:rPr>
+            </m:ctrlPr>
+          </m:dPr>
+          <m:e>
+            <m:r>
+              <w:rPr>
+                <w:rFonts w:ascii="Cambria Math" w:hAnsi="Cambria Math"/>
+                <w:lang w:val="fr-FR"/>
+              </w:rPr>
+              <m:t>i</m:t>
+            </m:r>
+          </m:e>
+        </m:d>
+        <m:r>
+          <w:rPr>
+            <w:rFonts w:ascii="Cambria Math" w:hAnsi="Cambria Math"/>
+            <w:lang w:val="fr-FR"/>
+          </w:rPr>
+          <m:t>.getName() !=currency1</m:t>
+        </m:r>
+        <m:r>
+          <w:rPr>
+            <w:rFonts w:ascii="Cambria Math" w:hAnsi="Cambria Math"/>
+            <w:lang w:val="fr-FR"/>
+          </w:rPr>
+          <m:t>}</m:t>
+        </m:r>
+      </m:oMath>
+    </w:p>
+    <w:p>
+      <w:pPr>
+        <w:pStyle w:val="NoSpacing"/>
+        <w:rPr>
+          <w:lang w:val="fr-FR"/>
+        </w:rPr>
+      </w:pPr>
+    </w:p>
+    <w:p>
+      <w:pPr>
+        <w:pStyle w:val="NoSpacing"/>
+        <w:ind w:left="720"/>
+        <w:rPr>
+          <w:rFonts w:eastAsiaTheme="minorEastAsia"/>
+          <w:lang w:val="fr-FR"/>
+        </w:rPr>
+      </w:pPr>
+      <w:r>
+        <w:rPr>
+          <w:b/>
+          <w:bCs/>
+          <w:lang w:val="fr-FR"/>
+        </w:rPr>
+        <w:t xml:space="preserve">Chemin </w:t>
+      </w:r>
+      <w:r>
+        <w:rPr>
+          <w:b/>
+          <w:bCs/>
+          <w:lang w:val="fr-FR"/>
+        </w:rPr>
+        <w:t>1-2-3-2-5-6-7-8</w:t>
+      </w:r>
+      <w:r>
+        <w:rPr>
+          <w:b/>
+          <w:bCs/>
+          <w:lang w:val="fr-FR"/>
+        </w:rPr>
+        <w:t xml:space="preserve"> : </w:t>
+      </w:r>
+      <m:oMath>
+        <m:r>
+          <w:rPr>
+            <w:rFonts w:ascii="Cambria Math" w:hAnsi="Cambria Math"/>
+            <w:lang w:val="fr-FR"/>
+          </w:rPr>
+          <m:t>D4</m:t>
+        </m:r>
+        <m:r>
+          <m:rPr>
+            <m:sty m:val="bi"/>
+          </m:rPr>
+          <w:rPr>
+            <w:rFonts w:ascii="Cambria Math" w:hAnsi="Cambria Math"/>
+            <w:lang w:val="fr-FR"/>
+          </w:rPr>
+          <m:t xml:space="preserve">= </m:t>
+        </m:r>
+        <m:d>
+          <m:dPr>
+            <m:begChr m:val="{"/>
+            <m:endChr m:val="|"/>
+            <m:ctrlPr>
+              <w:rPr>
+                <w:rFonts w:ascii="Cambria Math" w:hAnsi="Cambria Math"/>
+                <w:i/>
+                <w:lang w:val="fr-FR"/>
+              </w:rPr>
+            </m:ctrlPr>
+          </m:dPr>
+          <m:e>
+            <m:r>
+              <w:rPr>
+                <w:rFonts w:ascii="Cambria Math" w:hAnsi="Cambria Math"/>
+              </w:rPr>
+              <m:t>currency</m:t>
+            </m:r>
+            <m:r>
+              <w:rPr>
+                <w:rFonts w:ascii="Cambria Math" w:hAnsi="Cambria Math"/>
+                <w:lang w:val="fr-FR"/>
+              </w:rPr>
+              <m:t xml:space="preserve">1, </m:t>
+            </m:r>
+            <m:r>
+              <w:rPr>
+                <w:rFonts w:ascii="Cambria Math" w:hAnsi="Cambria Math"/>
+              </w:rPr>
+              <m:t>currency</m:t>
+            </m:r>
+            <m:r>
+              <w:rPr>
+                <w:rFonts w:ascii="Cambria Math" w:hAnsi="Cambria Math"/>
+                <w:lang w:val="fr-FR"/>
+              </w:rPr>
+              <m:t xml:space="preserve">2,  </m:t>
+            </m:r>
+            <m:r>
+              <w:rPr>
+                <w:rFonts w:ascii="Cambria Math" w:hAnsi="Cambria Math"/>
+              </w:rPr>
+              <m:t>currencies</m:t>
+            </m:r>
+            <m:r>
+              <w:rPr>
+                <w:rFonts w:ascii="Cambria Math" w:hAnsi="Cambria Math"/>
+                <w:lang w:val="fr-FR"/>
+              </w:rPr>
+              <m:t>,</m:t>
+            </m:r>
+            <m:r>
+              <w:rPr>
+                <w:rFonts w:ascii="Cambria Math" w:hAnsi="Cambria Math"/>
+                <w:lang w:val="fr-FR"/>
+              </w:rPr>
+              <m:t xml:space="preserve">  amount </m:t>
+            </m:r>
+          </m:e>
+        </m:d>
+        <m:r>
+          <w:rPr>
+            <w:rFonts w:ascii="Cambria Math" w:hAnsi="Cambria Math"/>
+            <w:lang w:val="fr-FR"/>
+          </w:rPr>
+          <m:t xml:space="preserve"> currencies.size()=1,  currencies.get</m:t>
+        </m:r>
+        <m:d>
+          <m:dPr>
+            <m:ctrlPr>
+              <w:rPr>
+                <w:rFonts w:ascii="Cambria Math" w:hAnsi="Cambria Math"/>
+                <w:i/>
+                <w:lang w:val="fr-FR"/>
+              </w:rPr>
+            </m:ctrlPr>
+          </m:dPr>
+          <m:e>
+            <m:r>
+              <w:rPr>
+                <w:rFonts w:ascii="Cambria Math" w:hAnsi="Cambria Math"/>
+                <w:lang w:val="fr-FR"/>
+              </w:rPr>
+              <m:t>i</m:t>
+            </m:r>
+          </m:e>
+        </m:d>
+        <m:r>
+          <w:rPr>
+            <w:rFonts w:ascii="Cambria Math" w:hAnsi="Cambria Math"/>
+            <w:lang w:val="fr-FR"/>
+          </w:rPr>
+          <m:t>.getName()=currency2,  currencies.get</m:t>
+        </m:r>
+        <m:d>
+          <m:dPr>
+            <m:ctrlPr>
+              <w:rPr>
+                <w:rFonts w:ascii="Cambria Math" w:hAnsi="Cambria Math"/>
+                <w:i/>
+                <w:lang w:val="fr-FR"/>
+              </w:rPr>
+            </m:ctrlPr>
+          </m:dPr>
+          <m:e>
+            <m:r>
+              <w:rPr>
+                <w:rFonts w:ascii="Cambria Math" w:hAnsi="Cambria Math"/>
+                <w:lang w:val="fr-FR"/>
+              </w:rPr>
+              <m:t>i</m:t>
+            </m:r>
+          </m:e>
+        </m:d>
+        <m:r>
+          <w:rPr>
+            <w:rFonts w:ascii="Cambria Math" w:hAnsi="Cambria Math"/>
+            <w:lang w:val="fr-FR"/>
+          </w:rPr>
+          <m:t>.getName()=currency1</m:t>
+        </m:r>
+        <m:r>
+          <w:rPr>
+            <w:rFonts w:ascii="Cambria Math" w:hAnsi="Cambria Math"/>
+            <w:lang w:val="fr-FR"/>
+          </w:rPr>
+          <m:t>}</m:t>
+        </m:r>
+      </m:oMath>
+    </w:p>
+    <w:p>
+      <w:pPr>
+        <w:pStyle w:val="NoSpacing"/>
+        <w:ind w:left="720"/>
+        <w:rPr>
+          <w:rFonts w:eastAsiaTheme="minorEastAsia"/>
+          <w:lang w:val="fr-FR"/>
+        </w:rPr>
+      </w:pPr>
+    </w:p>
+    <w:p>
+      <w:pPr>
+        <w:pStyle w:val="NoSpacing"/>
+        <w:ind w:left="720"/>
+        <w:rPr>
+          <w:lang w:val="fr-FR"/>
+        </w:rPr>
+      </w:pPr>
+      <w:r>
+        <w:rPr>
+          <w:rFonts w:eastAsiaTheme="minorEastAsia"/>
+          <w:b/>
+          <w:bCs/>
+          <w:lang w:val="fr-FR"/>
+        </w:rPr>
+        <w:t>Chemin 1-2-3-5-8 :</w:t>
+      </w:r>
+      <w:r>
+        <w:rPr>
+          <w:b/>
+          <w:bCs/>
+          <w:lang w:val="fr-FR"/>
+        </w:rPr>
+        <w:t xml:space="preserve"> </w:t>
+      </w:r>
+      <w:r>
+        <w:rPr>
+          <w:lang w:val="fr-FR"/>
+        </w:rPr>
+        <w:t>impossible à être e</w:t>
+      </w:r>
+      <w:r>
+        <w:rPr>
+          <w:lang w:val="fr-FR"/>
+        </w:rPr>
+        <w:t xml:space="preserve">xécuté car si à partir du nœud 3 on a </w:t>
+      </w:r>
+      <w:proofErr w:type="spellStart"/>
+      <w:r>
+        <w:rPr>
+          <w:lang w:val="fr-FR"/>
+        </w:rPr>
+        <w:t>True</w:t>
+      </w:r>
+      <w:proofErr w:type="spellEnd"/>
+      <w:r>
+        <w:rPr>
+          <w:lang w:val="fr-FR"/>
+        </w:rPr>
+        <w:t xml:space="preserve">, alors </w:t>
+      </w:r>
+      <w:proofErr w:type="spellStart"/>
+      <w:r>
+        <w:rPr>
+          <w:lang w:val="fr-FR"/>
+        </w:rPr>
+        <w:t>shortNameCurrency</w:t>
+      </w:r>
+      <w:proofErr w:type="spellEnd"/>
+      <w:r>
+        <w:rPr>
+          <w:lang w:val="fr-FR"/>
+        </w:rPr>
+        <w:t xml:space="preserve"> a une valeur. Donc il ne sera pas possible d’aller directement au nœud 8.</w:t>
+      </w:r>
+    </w:p>
+    <w:p>
+      <w:pPr>
+        <w:pStyle w:val="NoSpacing"/>
+        <w:ind w:left="720"/>
+        <w:rPr>
+          <w:lang w:val="fr-FR"/>
+        </w:rPr>
+      </w:pPr>
+    </w:p>
+    <w:p>
+      <w:pPr>
+        <w:pStyle w:val="NoSpacing"/>
+        <w:ind w:left="720"/>
+        <w:rPr>
+          <w:lang w:val="fr-FR"/>
+        </w:rPr>
+      </w:pPr>
+      <w:r>
+        <w:rPr>
+          <w:b/>
+          <w:bCs/>
+          <w:lang w:val="fr-FR"/>
+        </w:rPr>
+        <w:lastRenderedPageBreak/>
+        <w:t xml:space="preserve">Chemin </w:t>
+      </w:r>
+      <w:r>
+        <w:rPr>
+          <w:b/>
+          <w:bCs/>
+          <w:lang w:val="fr-FR"/>
+        </w:rPr>
+        <w:t>1-2-3-2-5-6-8</w:t>
+      </w:r>
+      <w:r>
+        <w:rPr>
+          <w:b/>
+          <w:bCs/>
+          <w:lang w:val="fr-FR"/>
+        </w:rPr>
         <w:t> :</w:t>
       </w:r>
-      <w:proofErr w:type="gramEnd"/>
-    </w:p>
-    <w:p>
-      <w:pPr>
-        <w:pStyle w:val="Sansinterligne"/>
-        <w:ind w:left="720"/>
-        <w:rPr>
-          <w:lang w:val="fr-CA"/>
-        </w:rPr>
-      </w:pPr>
-      <w:r>
-        <w:rPr>
-          <w:lang w:val="fr-CA"/>
-        </w:rPr>
-        <w:t>D1 = Currency 1 et 2 sont valide</w:t>
-      </w:r>
-    </w:p>
-    <w:p>
-      <w:pPr>
-        <w:pStyle w:val="Sansinterligne"/>
-        <w:ind w:left="720"/>
-        <w:rPr>
-          <w:lang w:val="fr-CA"/>
-        </w:rPr>
-      </w:pPr>
-      <w:r>
-        <w:rPr>
-          <w:lang w:val="fr-CA"/>
-        </w:rPr>
-        <w:t>D</w:t>
-      </w:r>
-      <w:r>
-        <w:rPr>
-          <w:lang w:val="fr-CA"/>
-        </w:rPr>
-        <w:t>2</w:t>
-      </w:r>
-      <w:r>
-        <w:rPr>
-          <w:lang w:val="fr-CA"/>
-        </w:rPr>
-        <w:t xml:space="preserve"> = Currency 1 et 2 sont </w:t>
-      </w:r>
-      <w:r>
-        <w:rPr>
-          <w:lang w:val="fr-CA"/>
-        </w:rPr>
-        <w:t>invalides</w:t>
-      </w:r>
-    </w:p>
-    <w:p>
-      <w:pPr>
-        <w:pStyle w:val="Sansinterligne"/>
-        <w:ind w:left="720"/>
-        <w:rPr>
-          <w:lang w:val="fr-CA"/>
-        </w:rPr>
-      </w:pPr>
-      <w:r>
-        <w:rPr>
-          <w:lang w:val="fr-CA"/>
-        </w:rPr>
-        <w:t>D</w:t>
-      </w:r>
-      <w:r>
-        <w:rPr>
-          <w:lang w:val="fr-CA"/>
-        </w:rPr>
-        <w:t>3</w:t>
-      </w:r>
-      <w:r>
-        <w:rPr>
-          <w:lang w:val="fr-CA"/>
-        </w:rPr>
-        <w:t xml:space="preserve"> = Currency 1 </w:t>
-      </w:r>
-      <w:r>
-        <w:rPr>
-          <w:lang w:val="fr-CA"/>
-        </w:rPr>
-        <w:t xml:space="preserve">est invalide </w:t>
-      </w:r>
-      <w:r>
-        <w:rPr>
-          <w:lang w:val="fr-CA"/>
-        </w:rPr>
-        <w:t xml:space="preserve">et 2 </w:t>
-      </w:r>
-      <w:r>
-        <w:rPr>
-          <w:lang w:val="fr-CA"/>
-        </w:rPr>
-        <w:t>est</w:t>
-      </w:r>
-      <w:r>
-        <w:rPr>
-          <w:lang w:val="fr-CA"/>
-        </w:rPr>
-        <w:t xml:space="preserve"> valide</w:t>
-      </w:r>
-    </w:p>
-    <w:p>
-      <w:pPr>
-        <w:pStyle w:val="Sansinterligne"/>
-        <w:ind w:left="720"/>
-        <w:rPr>
-          <w:lang w:val="fr-CA"/>
-        </w:rPr>
-      </w:pPr>
-    </w:p>
-    <w:p>
-      <w:pPr>
-        <w:pStyle w:val="Sansinterligne"/>
-        <w:ind w:left="720"/>
-      </w:pPr>
-      <w:r>
-        <w:t xml:space="preserve">T3 = </w:t>
-      </w:r>
-    </w:p>
-    <w:p>
-      <w:pPr>
-        <w:pStyle w:val="Sansinterligne"/>
-        <w:ind w:left="720"/>
-      </w:pPr>
-      <w:r>
+      <w:r>
+        <w:rPr>
+          <w:b/>
+          <w:bCs/>
+          <w:lang w:val="fr-FR"/>
+        </w:rPr>
         <w:t xml:space="preserve"> </w:t>
       </w:r>
       <w:r>
-        <w:t>{("US Dollar", "Euro", currencies, 100.0)</w:t>
+        <w:rPr>
+          <w:lang w:val="fr-FR"/>
+        </w:rPr>
+        <w:t>impossible à être exécuté également car si on parcourt la boucle for une fois (2-3-2), ceci implique que la taille de Currency est plus que 0. Ca n’aura donc pas de sens aller du nœud 6 directement au nœud 8 (qui impliquerait que Currency est vide).</w:t>
+      </w:r>
+    </w:p>
+    <w:p>
+      <w:pPr>
+        <w:pStyle w:val="NoSpacing"/>
+        <w:ind w:left="720"/>
+        <w:rPr>
+          <w:lang w:val="fr-FR"/>
+        </w:rPr>
+      </w:pPr>
+    </w:p>
+    <w:p>
+      <w:pPr>
+        <w:pStyle w:val="NoSpacing"/>
+        <w:ind w:left="720"/>
+      </w:pPr>
+      <w:r>
+        <w:t>T</w:t>
+      </w:r>
+      <w:r>
+        <w:t>4</w:t>
+      </w:r>
+      <w:r>
+        <w:t xml:space="preserve"> = </w:t>
+      </w:r>
+    </w:p>
+    <w:p>
+      <w:pPr>
+        <w:pStyle w:val="NoSpacing"/>
+        <w:ind w:left="720"/>
+      </w:pPr>
+      <w:r>
+        <w:t xml:space="preserve"> {("US Dollar", "Euro", </w:t>
+      </w:r>
+      <w:r>
+        <w:rPr>
+          <w:sz w:val="24"/>
+          <w:szCs w:val="24"/>
+          <w:lang w:val="en-US"/>
+        </w:rPr>
+        <w:t>[]</w:t>
+      </w:r>
+      <w:r>
+        <w:t>, 100.0)</w:t>
       </w:r>
       <w:r>
         <w:tab/>
-      </w:r>
-      <w:r>
         <w:t>,</w:t>
       </w:r>
       <w:r>
@@ -2051,59 +3375,71 @@
     </w:p>
     <w:p>
       <w:pPr>
-        <w:pStyle w:val="Sansinterligne"/>
-        <w:ind w:left="720"/>
-        <w:rPr>
-          <w:lang w:val="fr-CA"/>
-        </w:rPr>
+        <w:pStyle w:val="NoSpacing"/>
+        <w:ind w:left="720"/>
       </w:pPr>
       <w:r>
         <w:t xml:space="preserve"> </w:t>
       </w:r>
       <w:r>
-        <w:rPr>
-          <w:lang w:val="fr-CA"/>
-        </w:rPr>
-        <w:t>("Invalide", "Invalide", currencies, 100.0)</w:t>
-      </w:r>
-      <w:r>
-        <w:rPr>
-          <w:lang w:val="fr-CA"/>
-        </w:rPr>
+        <w:t>("</w:t>
+      </w:r>
+      <w:proofErr w:type="spellStart"/>
+      <w:r>
+        <w:t>Invalide</w:t>
+      </w:r>
+      <w:proofErr w:type="spellEnd"/>
+      <w:r>
+        <w:t>", "</w:t>
+      </w:r>
+      <w:proofErr w:type="spellStart"/>
+      <w:r>
+        <w:t>Invalide</w:t>
+      </w:r>
+      <w:proofErr w:type="spellEnd"/>
+      <w:r>
+        <w:t>", currencies, 100.0),</w:t>
+      </w:r>
+      <w:r>
+        <w:tab/>
+      </w:r>
+    </w:p>
+    <w:p>
+      <w:pPr>
+        <w:pStyle w:val="NoSpacing"/>
+        <w:ind w:left="720"/>
+      </w:pPr>
+      <w:r>
+        <w:t xml:space="preserve">  ("</w:t>
+      </w:r>
+      <w:proofErr w:type="spellStart"/>
+      <w:r>
+        <w:t>Invalide</w:t>
+      </w:r>
+      <w:proofErr w:type="spellEnd"/>
+      <w:r>
+        <w:t>", "Euro", currencies, 100.0)</w:t>
+      </w:r>
+      <w:r>
         <w:t>,</w:t>
       </w:r>
-      <w:r>
-        <w:rPr>
-          <w:lang w:val="fr-CA"/>
-        </w:rPr>
-        <w:tab/>
-      </w:r>
-    </w:p>
-    <w:p>
-      <w:pPr>
-        <w:pStyle w:val="Sansinterligne"/>
-        <w:ind w:left="720"/>
-        <w:rPr>
-          <w:lang w:val="fr-CA"/>
-        </w:rPr>
-      </w:pPr>
-      <w:r>
-        <w:rPr>
-          <w:lang w:val="fr-CA"/>
-        </w:rPr>
-        <w:t xml:space="preserve"> </w:t>
-      </w:r>
-      <w:r>
-        <w:rPr>
-          <w:lang w:val="fr-CA"/>
-        </w:rPr>
-        <w:t xml:space="preserve"> </w:t>
-      </w:r>
-      <w:r>
-        <w:rPr>
-          <w:lang w:val="fr-CA"/>
-        </w:rPr>
-        <w:t>("Invalide", "Euro", currencies, 100.0)</w:t>
+    </w:p>
+    <w:p>
+      <w:pPr>
+        <w:pStyle w:val="NoSpacing"/>
+        <w:ind w:left="720"/>
+        <w:rPr>
+          <w:lang w:val="fr-CA"/>
+        </w:rPr>
+      </w:pPr>
+      <w:r>
+        <w:rPr>
+          <w:lang w:val="fr-CA"/>
+        </w:rPr>
+        <w:t xml:space="preserve">   (</w:t>
+      </w:r>
+      <w:r>
+        <w:t>“US Dollar”, “Euro”, currencies, 100.0)</w:t>
       </w:r>
       <w:r>
         <w:rPr>
@@ -2114,340 +3450,647 @@
     </w:p>
     <w:p>
       <w:pPr>
-        <w:pStyle w:val="Sansinterligne"/>
-        <w:ind w:left="720"/>
-        <w:rPr>
-          <w:lang w:val="fr-CA"/>
-        </w:rPr>
-      </w:pPr>
+        <w:pStyle w:val="NoSpacing"/>
+        <w:ind w:left="720"/>
+        <w:rPr>
+          <w:lang w:val="fr-FR"/>
+        </w:rPr>
+      </w:pPr>
+    </w:p>
+    <w:p>
+      <w:pPr>
+        <w:pStyle w:val="NoSpacing"/>
+        <w:ind w:left="720"/>
+        <w:rPr>
+          <w:b/>
+          <w:bCs/>
+          <w:lang w:val="fr-FR"/>
+        </w:rPr>
+      </w:pPr>
+    </w:p>
+    <w:p>
+      <w:pPr>
+        <w:pStyle w:val="NoSpacing"/>
+        <w:ind w:left="720"/>
+        <w:rPr>
+          <w:b/>
+          <w:bCs/>
+          <w:lang w:val="fr-FR"/>
+        </w:rPr>
+      </w:pPr>
+    </w:p>
+    <w:p>
+      <w:pPr>
+        <w:pStyle w:val="NoSpacing"/>
+        <w:ind w:left="720"/>
+        <w:rPr>
+          <w:b/>
+          <w:bCs/>
+          <w:lang w:val="fr-FR"/>
+        </w:rPr>
+      </w:pPr>
+    </w:p>
+    <w:p>
+      <w:pPr>
+        <w:pStyle w:val="NoSpacing"/>
+        <w:ind w:left="720"/>
+        <w:rPr>
+          <w:lang w:val="fr-FR"/>
+        </w:rPr>
+      </w:pPr>
+      <w:r>
+        <w:rPr>
+          <w:lang w:val="fr-FR"/>
+        </w:rPr>
+        <w:t xml:space="preserve">Pour </w:t>
+      </w:r>
+      <w:proofErr w:type="spellStart"/>
+      <w:r>
+        <w:rPr>
+          <w:lang w:val="fr-FR"/>
+        </w:rPr>
+        <w:t>Currency.convert</w:t>
+      </w:r>
+      <w:proofErr w:type="spellEnd"/>
+      <w:r>
+        <w:rPr>
+          <w:lang w:val="fr-FR"/>
+        </w:rPr>
+        <w:t xml:space="preserve">, le test n’est pas pertinent car on a seulement une complexité cyclomatique de 1 et alors seulement 1 chemin indépendant. </w:t>
+      </w:r>
+    </w:p>
+    <w:p>
+      <w:pPr>
+        <w:pStyle w:val="NoSpacing"/>
+        <w:ind w:left="720"/>
+        <w:rPr>
+          <w:lang w:val="fr-FR"/>
+        </w:rPr>
+      </w:pPr>
+    </w:p>
+    <w:p>
+      <w:pPr>
+        <w:rPr>
+          <w:rStyle w:val="IntenseEmphasis"/>
+          <w:sz w:val="24"/>
+          <w:szCs w:val="24"/>
+          <w:lang w:val="fr-CA"/>
+        </w:rPr>
+      </w:pPr>
+      <w:r>
+        <w:rPr>
+          <w:rStyle w:val="IntenseEmphasis"/>
+          <w:sz w:val="24"/>
+          <w:szCs w:val="24"/>
+          <w:lang w:val="fr-CA"/>
+        </w:rPr>
+        <w:t>Couverture des conditions</w:t>
+      </w:r>
+      <w:r>
+        <w:rPr>
+          <w:rStyle w:val="IntenseEmphasis"/>
+          <w:sz w:val="24"/>
+          <w:szCs w:val="24"/>
+          <w:lang w:val="fr-CA"/>
+        </w:rPr>
+        <w:t> :</w:t>
+      </w:r>
+    </w:p>
+    <w:p>
+      <w:pPr>
+        <w:ind w:left="720"/>
+        <w:rPr>
+          <w:lang w:val="fr-FR"/>
+        </w:rPr>
+      </w:pPr>
+      <w:proofErr w:type="spellStart"/>
+      <w:r>
+        <w:rPr>
+          <w:lang w:val="fr-FR"/>
+        </w:rPr>
+        <w:t>currencyConverter.MainWindow.convert</w:t>
+      </w:r>
+      <w:proofErr w:type="spellEnd"/>
+      <w:r>
+        <w:rPr>
+          <w:lang w:val="fr-FR"/>
+        </w:rPr>
+        <w:t xml:space="preserve"> : </w:t>
+      </w:r>
+      <w:r>
+        <w:rPr>
+          <w:lang w:val="fr-FR"/>
+        </w:rPr>
+        <w:t xml:space="preserve">inutile </w:t>
+      </w:r>
+      <w:r>
+        <w:rPr>
+          <w:lang w:val="fr-FR"/>
+        </w:rPr>
+        <w:t>à</w:t>
+      </w:r>
+      <w:r>
+        <w:rPr>
+          <w:lang w:val="fr-FR"/>
+        </w:rPr>
+        <w:t xml:space="preserve"> faire car </w:t>
+      </w:r>
+      <w:r>
+        <w:rPr>
+          <w:lang w:val="fr-FR"/>
+        </w:rPr>
+        <w:t>la</w:t>
+      </w:r>
+      <w:r>
+        <w:rPr>
+          <w:lang w:val="fr-FR"/>
+        </w:rPr>
+        <w:t xml:space="preserve"> méthode ne possède aucune condition composée.</w:t>
+      </w:r>
+    </w:p>
+    <w:p>
+      <w:pPr>
+        <w:ind w:left="720"/>
+        <w:rPr>
+          <w:lang w:val="fr-FR"/>
+        </w:rPr>
+      </w:pPr>
+      <w:r>
+        <w:rPr>
+          <w:lang w:val="fr-FR"/>
+        </w:rPr>
+        <w:t xml:space="preserve">Pour </w:t>
+      </w:r>
+      <w:proofErr w:type="spellStart"/>
+      <w:r>
+        <w:rPr>
+          <w:lang w:val="fr-FR"/>
+        </w:rPr>
+        <w:t>Currency.convert</w:t>
+      </w:r>
+      <w:proofErr w:type="spellEnd"/>
+      <w:r>
+        <w:rPr>
+          <w:lang w:val="fr-FR"/>
+        </w:rPr>
+        <w:t> : cette méthode a aucune condition, donc cette méthode n’est pas éligible pour ce critère.</w:t>
+      </w:r>
+    </w:p>
+    <w:p>
+      <w:pPr>
+        <w:rPr>
+          <w:rStyle w:val="IntenseEmphasis"/>
+          <w:sz w:val="24"/>
+          <w:szCs w:val="24"/>
+          <w:lang w:val="fr-CA"/>
+        </w:rPr>
+      </w:pPr>
+      <w:r>
+        <w:rPr>
+          <w:rStyle w:val="IntenseEmphasis"/>
+          <w:sz w:val="24"/>
+          <w:szCs w:val="24"/>
+          <w:lang w:val="fr-CA"/>
+        </w:rPr>
+        <w:t>Couverture des i-chemins</w:t>
+      </w:r>
+      <w:r>
+        <w:rPr>
+          <w:rStyle w:val="IntenseEmphasis"/>
+          <w:sz w:val="24"/>
+          <w:szCs w:val="24"/>
+          <w:lang w:val="fr-CA"/>
+        </w:rPr>
+        <w:t> :</w:t>
+      </w:r>
+    </w:p>
+    <w:p>
+      <w:pPr>
+        <w:ind w:left="720"/>
+      </w:pPr>
+      <w:proofErr w:type="spellStart"/>
+      <w:r>
+        <w:t>currencyConverter.MainWindow.convert</w:t>
+      </w:r>
+      <w:proofErr w:type="spellEnd"/>
+      <w:r>
+        <w:t> :</w:t>
+      </w:r>
+    </w:p>
+    <w:p>
+      <w:pPr>
+        <w:spacing w:after="0"/>
+        <w:ind w:left="720"/>
+        <w:rPr>
+          <w:lang w:val="fr-FR"/>
+        </w:rPr>
+      </w:pPr>
+      <w:r>
+        <w:rPr>
+          <w:lang w:val="fr-FR"/>
+        </w:rPr>
+        <w:t>D1 : saute la boucle</w:t>
+      </w:r>
+    </w:p>
+    <w:p>
+      <w:pPr>
+        <w:spacing w:after="0"/>
+        <w:ind w:left="720"/>
+        <w:rPr>
+          <w:lang w:val="fr-FR"/>
+        </w:rPr>
+      </w:pPr>
+      <w:r>
+        <w:rPr>
+          <w:lang w:val="fr-FR"/>
+        </w:rPr>
+        <w:t>D2 :</w:t>
+      </w:r>
+      <w:r>
+        <w:rPr>
+          <w:lang w:val="fr-FR"/>
+        </w:rPr>
+        <w:t xml:space="preserve"> une itération</w:t>
+      </w:r>
+    </w:p>
+    <w:p>
+      <w:pPr>
+        <w:spacing w:after="0"/>
+        <w:ind w:left="720"/>
+        <w:rPr>
+          <w:lang w:val="fr-FR"/>
+        </w:rPr>
+      </w:pPr>
+      <w:r>
+        <w:rPr>
+          <w:lang w:val="fr-FR"/>
+        </w:rPr>
+        <w:t>D3 : deux itérations</w:t>
+      </w:r>
+    </w:p>
+    <w:p>
+      <w:pPr>
+        <w:spacing w:after="0"/>
+        <w:ind w:left="720"/>
+        <w:rPr>
+          <w:lang w:val="fr-FR"/>
+        </w:rPr>
+      </w:pPr>
+      <w:r>
+        <w:rPr>
+          <w:lang w:val="fr-FR"/>
+        </w:rPr>
+        <w:t>D4 : 3 itérations</w:t>
+      </w:r>
       <w:bookmarkStart w:id="1" w:name="_GoBack"/>
       <w:bookmarkEnd w:id="1"/>
     </w:p>
     <w:p>
       <w:pPr>
-        <w:pStyle w:val="Sansinterligne"/>
-        <w:ind w:left="720"/>
-        <w:rPr>
-          <w:lang w:val="fr-CA"/>
-        </w:rPr>
-      </w:pPr>
-      <w:r>
-        <w:rPr>
-          <w:lang w:val="fr-CA"/>
-        </w:rPr>
-        <w:t>Ici le premier cas touche tous les arcs sauf 2. Le 2</w:t>
-      </w:r>
-      <w:r>
-        <w:rPr>
-          <w:vertAlign w:val="superscript"/>
-          <w:lang w:val="fr-CA"/>
-        </w:rPr>
-        <w:t>e</w:t>
-      </w:r>
-      <w:r>
-        <w:rPr>
-          <w:lang w:val="fr-CA"/>
-        </w:rPr>
-        <w:t xml:space="preserve"> cas touche 2 autres arcs. Celui des 2 premiers « if ». Pour atteindre le 3</w:t>
-      </w:r>
-      <w:r>
-        <w:rPr>
-          <w:vertAlign w:val="superscript"/>
-          <w:lang w:val="fr-CA"/>
-        </w:rPr>
-        <w:t>e</w:t>
-      </w:r>
-      <w:r>
-        <w:rPr>
-          <w:lang w:val="fr-CA"/>
-        </w:rPr>
-        <w:t xml:space="preserve"> et dernier arc, currency1 doit être invalide et currency2 doit être valide.</w:t>
-      </w:r>
-    </w:p>
-    <w:p>
-      <w:pPr>
-        <w:rPr>
-          <w:i/>
-          <w:iCs/>
-          <w:lang w:val="fr-CA"/>
-        </w:rPr>
-      </w:pPr>
-    </w:p>
-    <w:p>
-      <w:pPr>
-        <w:rPr>
-          <w:lang w:val="fr-CA"/>
-        </w:rPr>
-      </w:pPr>
-      <w:proofErr w:type="spellStart"/>
-      <w:r>
-        <w:rPr>
-          <w:i/>
-          <w:iCs/>
-          <w:lang w:val="fr-CA"/>
-        </w:rPr>
-        <w:t>Currency.convert</w:t>
-      </w:r>
-      <w:proofErr w:type="spellEnd"/>
-      <w:r>
-        <w:rPr>
-          <w:lang w:val="fr-CA"/>
-        </w:rPr>
-        <w:t xml:space="preserve"> : </w:t>
-      </w:r>
-    </w:p>
-    <w:p>
-      <w:pPr>
-        <w:ind w:left="720"/>
-        <w:rPr>
-          <w:lang w:val="fr-CA"/>
-        </w:rPr>
-      </w:pPr>
-      <w:r>
-        <w:rPr>
-          <w:lang w:val="fr-CA"/>
-        </w:rPr>
-        <w:t xml:space="preserve">Comme </w:t>
-      </w:r>
-      <w:r>
-        <w:rPr>
-          <w:lang w:val="fr-CA"/>
-        </w:rPr>
-        <w:t>on n’a pas</w:t>
-      </w:r>
-      <w:r>
-        <w:rPr>
-          <w:lang w:val="fr-CA"/>
-        </w:rPr>
-        <w:t xml:space="preserve"> de nœuds pr</w:t>
-      </w:r>
-      <w:r>
-        <w:rPr>
-          <w:lang w:val="fr-CA"/>
-        </w:rPr>
-        <w:t>é</w:t>
-      </w:r>
-      <w:r>
-        <w:rPr>
-          <w:lang w:val="fr-CA"/>
-        </w:rPr>
-        <w:t xml:space="preserve">dicat ici, donc aucune instruction </w:t>
-      </w:r>
-      <w:r>
-        <w:rPr>
-          <w:lang w:val="fr-CA"/>
-        </w:rPr>
-        <w:t>conditionnelle</w:t>
-      </w:r>
-      <w:r>
-        <w:rPr>
-          <w:lang w:val="fr-CA"/>
-        </w:rPr>
-        <w:t>, ce test n’est pas pertinent dans ce cas.</w:t>
-      </w:r>
-    </w:p>
-    <w:p>
-      <w:pPr>
-        <w:ind w:left="720"/>
-        <w:rPr>
-          <w:lang w:val="fr-CA"/>
-        </w:rPr>
-      </w:pPr>
-    </w:p>
-    <w:p>
-      <w:pPr>
-        <w:rPr>
-          <w:rStyle w:val="Accentuationintense"/>
+        <w:spacing w:after="0"/>
+        <w:ind w:left="720"/>
+        <w:rPr>
+          <w:lang w:val="fr-FR"/>
+        </w:rPr>
+      </w:pPr>
+      <w:r>
+        <w:rPr>
+          <w:lang w:val="fr-FR"/>
+        </w:rPr>
+        <w:t>D5 : 4 itérations</w:t>
+      </w:r>
+    </w:p>
+    <w:p>
+      <w:pPr>
+        <w:spacing w:after="0"/>
+        <w:ind w:left="720"/>
+        <w:rPr>
+          <w:lang w:val="fr-FR"/>
+        </w:rPr>
+      </w:pPr>
+      <w:r>
+        <w:rPr>
+          <w:lang w:val="fr-FR"/>
+        </w:rPr>
+        <w:t>D6 : 5 itérations</w:t>
+      </w:r>
+    </w:p>
+    <w:p>
+      <w:pPr>
+        <w:spacing w:after="0"/>
+        <w:ind w:left="720"/>
+        <w:rPr>
+          <w:lang w:val="fr-FR"/>
+        </w:rPr>
+      </w:pPr>
+      <w:r>
+        <w:rPr>
+          <w:lang w:val="fr-FR"/>
+        </w:rPr>
+        <w:t>D7 : 6 itérations</w:t>
+      </w:r>
+    </w:p>
+    <w:p>
+      <w:pPr>
+        <w:spacing w:after="0"/>
+        <w:ind w:left="720"/>
+        <w:rPr>
+          <w:lang w:val="fr-FR"/>
+        </w:rPr>
+      </w:pPr>
+      <w:r>
+        <w:rPr>
+          <w:lang w:val="fr-FR"/>
+        </w:rPr>
+        <w:t xml:space="preserve">D8 : </w:t>
+      </w:r>
+      <w:r>
+        <w:rPr>
+          <w:lang w:val="fr-FR"/>
+        </w:rPr>
+        <w:t>quitte la boucle s</w:t>
+      </w:r>
+      <w:r>
+        <w:rPr>
+          <w:lang w:val="fr-FR"/>
+        </w:rPr>
+        <w:t>ans trouver de monnaie correspondant</w:t>
+      </w:r>
+    </w:p>
+    <w:p>
+      <w:pPr>
+        <w:spacing w:after="0"/>
+        <w:ind w:left="720"/>
+        <w:rPr>
+          <w:lang w:val="fr-FR"/>
+        </w:rPr>
+      </w:pPr>
+    </w:p>
+    <w:p>
+      <w:pPr>
+        <w:pStyle w:val="NoSpacing"/>
+        <w:ind w:left="720"/>
+      </w:pPr>
+      <w:r>
+        <w:t>T</w:t>
+      </w:r>
+      <w:r>
+        <w:t>5</w:t>
+      </w:r>
+      <w:r>
+        <w:t xml:space="preserve"> = </w:t>
+      </w:r>
+      <w:r>
+        <w:t xml:space="preserve">{("US Dollar", "Euro", </w:t>
+      </w:r>
+      <w:r>
+        <w:rPr>
           <w:sz w:val="24"/>
           <w:szCs w:val="24"/>
-          <w:lang w:val="fr-CA"/>
-        </w:rPr>
-      </w:pPr>
-      <w:r>
-        <w:rPr>
-          <w:rStyle w:val="Accentuationintense"/>
+          <w:lang w:val="en-US"/>
+        </w:rPr>
+        <w:t>[]</w:t>
+      </w:r>
+      <w:r>
+        <w:t>, 100.0)</w:t>
+      </w:r>
+      <w:r>
+        <w:tab/>
+        <w:t>,</w:t>
+      </w:r>
+      <w:r>
+        <w:tab/>
+      </w:r>
+    </w:p>
+    <w:p>
+      <w:pPr>
+        <w:spacing w:after="0"/>
+        <w:ind w:left="720" w:firstLine="720"/>
+      </w:pPr>
+      <w:r>
+        <w:t>("US Dollar", "</w:t>
+      </w:r>
+      <w:r>
+        <w:t>US Dollar</w:t>
+      </w:r>
+      <w:r>
+        <w:t xml:space="preserve">", </w:t>
+      </w:r>
+      <w:r>
+        <w:rPr>
           <w:sz w:val="24"/>
           <w:szCs w:val="24"/>
-          <w:lang w:val="fr-CA"/>
-        </w:rPr>
-        <w:lastRenderedPageBreak/>
-        <w:t>Couverture des chemins indépendants du graphe de flot de contrôle</w:t>
-      </w:r>
-      <w:r>
-        <w:rPr>
-          <w:rStyle w:val="Accentuationintense"/>
+          <w:lang w:val="en-US"/>
+        </w:rPr>
+        <w:t>currencies</w:t>
+      </w:r>
+      <w:r>
+        <w:t>, 100.0)</w:t>
+      </w:r>
+      <w:r>
+        <w:t>,</w:t>
+      </w:r>
+    </w:p>
+    <w:p>
+      <w:pPr>
+        <w:spacing w:after="0"/>
+        <w:ind w:left="720" w:firstLine="720"/>
+      </w:pPr>
+      <w:r>
+        <w:t xml:space="preserve">("US Dollar", "Euro", </w:t>
+      </w:r>
+      <w:r>
+        <w:rPr>
           <w:sz w:val="24"/>
           <w:szCs w:val="24"/>
-          <w:lang w:val="fr-CA"/>
-        </w:rPr>
-        <w:t> :</w:t>
-      </w:r>
-    </w:p>
-    <w:p>
-      <w:pPr>
-        <w:rPr>
-          <w:lang w:val="fr-CA"/>
-        </w:rPr>
-      </w:pPr>
-      <w:r>
-        <w:rPr>
-          <w:lang w:val="fr-CA"/>
-        </w:rPr>
-        <w:tab/>
-      </w:r>
-      <w:proofErr w:type="spellStart"/>
-      <w:proofErr w:type="gramStart"/>
-      <w:r>
-        <w:rPr>
-          <w:lang w:val="fr-CA"/>
-        </w:rPr>
-        <w:t>asdasdasdas</w:t>
-      </w:r>
-      <w:proofErr w:type="spellEnd"/>
-      <w:proofErr w:type="gramEnd"/>
-    </w:p>
-    <w:p>
-      <w:pPr>
-        <w:rPr>
-          <w:rStyle w:val="Accentuationintense"/>
+          <w:lang w:val="en-US"/>
+        </w:rPr>
+        <w:t>currencies</w:t>
+      </w:r>
+      <w:r>
+        <w:t>, 100.0)</w:t>
+      </w:r>
+      <w:r>
+        <w:t>,</w:t>
+      </w:r>
+    </w:p>
+    <w:p>
+      <w:pPr>
+        <w:spacing w:after="0"/>
+        <w:ind w:left="720" w:firstLine="720"/>
+      </w:pPr>
+      <w:r>
+        <w:t>("US Dollar", "</w:t>
+      </w:r>
+      <w:r>
+        <w:t>British Pound</w:t>
+      </w:r>
+      <w:r>
+        <w:t xml:space="preserve">", </w:t>
+      </w:r>
+      <w:r>
+        <w:rPr>
           <w:sz w:val="24"/>
           <w:szCs w:val="24"/>
-          <w:lang w:val="fr-CA"/>
-        </w:rPr>
-      </w:pPr>
-      <w:r>
-        <w:rPr>
-          <w:rStyle w:val="Accentuationintense"/>
+          <w:lang w:val="en-US"/>
+        </w:rPr>
+        <w:t>currencies</w:t>
+      </w:r>
+      <w:r>
+        <w:t>, 100.0)</w:t>
+      </w:r>
+      <w:r>
+        <w:t>,</w:t>
+      </w:r>
+    </w:p>
+    <w:p>
+      <w:pPr>
+        <w:spacing w:after="0"/>
+        <w:ind w:left="720" w:firstLine="720"/>
+      </w:pPr>
+      <w:r>
+        <w:t>("US Dollar", "</w:t>
+      </w:r>
+      <w:r>
+        <w:t>Swiss Franc</w:t>
+      </w:r>
+      <w:r>
+        <w:t xml:space="preserve">", </w:t>
+      </w:r>
+      <w:r>
+        <w:rPr>
           <w:sz w:val="24"/>
           <w:szCs w:val="24"/>
-          <w:lang w:val="fr-CA"/>
-        </w:rPr>
-        <w:t>Couverture des conditions</w:t>
-      </w:r>
-      <w:r>
-        <w:rPr>
-          <w:rStyle w:val="Accentuationintense"/>
+          <w:lang w:val="en-US"/>
+        </w:rPr>
+        <w:t>currencies</w:t>
+      </w:r>
+      <w:r>
+        <w:t>, 100.0)</w:t>
+      </w:r>
+      <w:r>
+        <w:t>,</w:t>
+      </w:r>
+    </w:p>
+    <w:p>
+      <w:pPr>
+        <w:spacing w:after="0"/>
+        <w:ind w:left="720" w:firstLine="720"/>
+      </w:pPr>
+      <w:r>
+        <w:t>("US Dollar", "</w:t>
+      </w:r>
+      <w:r>
+        <w:t>Chinese Yuan Renminbi</w:t>
+      </w:r>
+      <w:r>
+        <w:t xml:space="preserve">", </w:t>
+      </w:r>
+      <w:r>
+        <w:rPr>
           <w:sz w:val="24"/>
           <w:szCs w:val="24"/>
-          <w:lang w:val="fr-CA"/>
-        </w:rPr>
-        <w:t> :</w:t>
-      </w:r>
-    </w:p>
-    <w:p>
-      <w:pPr>
-        <w:rPr>
-          <w:lang w:val="fr-CA"/>
-        </w:rPr>
-      </w:pPr>
-      <w:r>
-        <w:rPr>
-          <w:lang w:val="fr-CA"/>
-        </w:rPr>
-        <w:tab/>
-      </w:r>
-      <w:proofErr w:type="spellStart"/>
-      <w:proofErr w:type="gramStart"/>
-      <w:r>
-        <w:rPr>
-          <w:lang w:val="fr-CA"/>
-        </w:rPr>
-        <w:t>asdadasdasd</w:t>
-      </w:r>
-      <w:proofErr w:type="spellEnd"/>
-      <w:proofErr w:type="gramEnd"/>
-    </w:p>
-    <w:p>
-      <w:pPr>
-        <w:rPr>
-          <w:rStyle w:val="Accentuationintense"/>
+          <w:lang w:val="en-US"/>
+        </w:rPr>
+        <w:t>currencies</w:t>
+      </w:r>
+      <w:r>
+        <w:t>, 100.0)</w:t>
+      </w:r>
+      <w:r>
+        <w:t>,</w:t>
+      </w:r>
+    </w:p>
+    <w:p>
+      <w:pPr>
+        <w:spacing w:after="0"/>
+        <w:ind w:left="720" w:firstLine="720"/>
+      </w:pPr>
+      <w:r>
+        <w:t>("US Dollar", "</w:t>
+      </w:r>
+      <w:r>
+        <w:t>Japanese Yen</w:t>
+      </w:r>
+      <w:r>
+        <w:t xml:space="preserve">", </w:t>
+      </w:r>
+      <w:r>
+        <w:rPr>
           <w:sz w:val="24"/>
           <w:szCs w:val="24"/>
-          <w:lang w:val="fr-CA"/>
-        </w:rPr>
-      </w:pPr>
-      <w:r>
-        <w:rPr>
-          <w:rStyle w:val="Accentuationintense"/>
+          <w:lang w:val="en-US"/>
+        </w:rPr>
+        <w:t>currencies</w:t>
+      </w:r>
+      <w:r>
+        <w:t>, 100.0)</w:t>
+      </w:r>
+      <w:r>
+        <w:t>,</w:t>
+      </w:r>
+    </w:p>
+    <w:p>
+      <w:pPr>
+        <w:spacing w:after="0"/>
+        <w:ind w:left="720" w:firstLine="720"/>
+      </w:pPr>
+      <w:r>
+        <w:t>("US Dollar", "</w:t>
+      </w:r>
+      <w:proofErr w:type="spellStart"/>
+      <w:r>
+        <w:t>Invalide</w:t>
+      </w:r>
+      <w:proofErr w:type="spellEnd"/>
+      <w:r>
+        <w:t xml:space="preserve">", </w:t>
+      </w:r>
+      <w:r>
+        <w:rPr>
           <w:sz w:val="24"/>
           <w:szCs w:val="24"/>
-          <w:lang w:val="fr-CA"/>
-        </w:rPr>
-        <w:t>Couverture des i-chemins</w:t>
-      </w:r>
-      <w:r>
-        <w:rPr>
-          <w:rStyle w:val="Accentuationintense"/>
+          <w:lang w:val="en-US"/>
+        </w:rPr>
+        <w:t>currencies</w:t>
+      </w:r>
+      <w:r>
+        <w:t>, 100.0)</w:t>
+      </w:r>
+      <w:r>
+        <w:t>}</w:t>
+      </w:r>
+    </w:p>
+    <w:p/>
+    <w:p/>
+    <w:p/>
+    <w:p/>
+    <w:p>
+      <w:pPr>
+        <w:rPr>
+          <w:rStyle w:val="IntenseEmphasis"/>
           <w:sz w:val="24"/>
           <w:szCs w:val="24"/>
-          <w:lang w:val="fr-CA"/>
-        </w:rPr>
-        <w:t> :</w:t>
-      </w:r>
-    </w:p>
-    <w:p>
-      <w:pPr>
-        <w:rPr>
-          <w:lang w:val="fr-CA"/>
-        </w:rPr>
-      </w:pPr>
-      <w:r>
-        <w:rPr>
-          <w:lang w:val="fr-CA"/>
-        </w:rPr>
-        <w:tab/>
-      </w:r>
+        </w:rPr>
+      </w:pPr>
       <w:proofErr w:type="spellStart"/>
       <w:r>
         <w:rPr>
-          <w:lang w:val="fr-CA"/>
-        </w:rPr>
-        <w:t>Asdasdsad</w:t>
-      </w:r>
-      <w:proofErr w:type="spellEnd"/>
-    </w:p>
-    <w:p>
-      <w:pPr>
-        <w:rPr>
-          <w:lang w:val="fr-CA"/>
-        </w:rPr>
-      </w:pPr>
-    </w:p>
-    <w:p>
-      <w:pPr>
-        <w:rPr>
-          <w:rStyle w:val="Accentuationintense"/>
+          <w:rStyle w:val="IntenseEmphasis"/>
           <w:sz w:val="24"/>
           <w:szCs w:val="24"/>
-          <w:lang w:val="fr-CA"/>
-        </w:rPr>
-      </w:pPr>
-      <w:r>
-        <w:rPr>
-          <w:rStyle w:val="Accentuationintense"/>
+        </w:rPr>
+        <w:lastRenderedPageBreak/>
+        <w:t>Résultats</w:t>
+      </w:r>
+      <w:proofErr w:type="spellEnd"/>
+      <w:r>
+        <w:rPr>
+          <w:rStyle w:val="IntenseEmphasis"/>
           <w:sz w:val="24"/>
           <w:szCs w:val="24"/>
-          <w:lang w:val="fr-CA"/>
-        </w:rPr>
-        <w:t>R</w:t>
-      </w:r>
-      <w:r>
-        <w:rPr>
-          <w:rStyle w:val="Accentuationintense"/>
-          <w:sz w:val="24"/>
-          <w:szCs w:val="24"/>
-          <w:lang w:val="fr-CA"/>
-        </w:rPr>
-        <w:t>é</w:t>
-      </w:r>
-      <w:r>
-        <w:rPr>
-          <w:rStyle w:val="Accentuationintense"/>
-          <w:sz w:val="24"/>
-          <w:szCs w:val="24"/>
-          <w:lang w:val="fr-CA"/>
-        </w:rPr>
-        <w:t>sultats :</w:t>
+        </w:rPr>
+        <w:t> :</w:t>
       </w:r>
     </w:p>
     <w:p>
@@ -2468,14 +4111,9 @@
       </w:r>
     </w:p>
     <w:p>
-      <w:pPr>
-        <w:rPr>
-          <w:lang w:val="fr-CA"/>
-        </w:rPr>
-      </w:pPr>
-      <w:r>
-        <w:rPr>
-          <w:rStyle w:val="Accentuationintense"/>
+      <w:r>
+        <w:rPr>
+          <w:rStyle w:val="IntenseEmphasis"/>
           <w:i w:val="0"/>
           <w:iCs w:val="0"/>
           <w:color w:val="auto"/>
@@ -2483,64 +4121,36 @@
         <w:t>T2 =</w:t>
       </w:r>
       <w:r>
-        <w:rPr>
-          <w:lang w:val="fr-CA"/>
-        </w:rPr>
-        <w:t xml:space="preserve"> </w:t>
-      </w:r>
-      <w:r>
-        <w:rPr>
-          <w:lang w:val="fr-CA"/>
-        </w:rPr>
-        <w:t>(100, 0.5)</w:t>
-      </w:r>
-      <w:r>
-        <w:rPr>
-          <w:lang w:val="fr-CA"/>
-        </w:rPr>
+        <w:t xml:space="preserve"> (100, 0.5)</w:t>
+      </w:r>
+      <w:r>
         <w:t xml:space="preserve"> = 50.00</w:t>
       </w:r>
       <w:r>
-        <w:rPr>
-          <w:lang w:val="fr-CA"/>
-        </w:rPr>
         <w:tab/>
       </w:r>
       <w:r>
-        <w:rPr>
-          <w:lang w:val="fr-CA"/>
-        </w:rPr>
         <w:tab/>
       </w:r>
       <w:r>
-        <w:rPr>
-          <w:lang w:val="fr-CA"/>
-        </w:rPr>
         <w:tab/>
       </w:r>
       <w:r>
-        <w:rPr>
-          <w:lang w:val="fr-CA"/>
-        </w:rPr>
         <w:tab/>
       </w:r>
       <w:r>
-        <w:rPr>
-          <w:lang w:val="fr-CA"/>
-        </w:rPr>
         <w:tab/>
       </w:r>
       <w:r>
         <w:rPr>
           <w:color w:val="70AD47" w:themeColor="accent6"/>
-          <w:lang w:val="fr-CA"/>
         </w:rPr>
         <w:t>Ok</w:t>
       </w:r>
     </w:p>
     <w:p>
       <w:pPr>
-        <w:pStyle w:val="Sansinterligne"/>
+        <w:pStyle w:val="NoSpacing"/>
       </w:pPr>
       <w:r>
         <w:t>T3 = ("US Dollar", "Euro", currencies, 100.0)</w:t>
@@ -2560,7 +4170,7 @@
     </w:p>
     <w:p>
       <w:pPr>
-        <w:pStyle w:val="Sansinterligne"/>
+        <w:pStyle w:val="NoSpacing"/>
         <w:rPr>
           <w:lang w:val="fr-CA"/>
         </w:rPr>
@@ -2599,7 +4209,7 @@
     </w:p>
     <w:p>
       <w:pPr>
-        <w:pStyle w:val="Sansinterligne"/>
+        <w:pStyle w:val="NoSpacing"/>
         <w:rPr>
           <w:lang w:val="fr-CA"/>
         </w:rPr>
@@ -2644,24 +4254,24 @@
     </w:p>
     <w:p>
       <w:pPr>
-        <w:pStyle w:val="Sansinterligne"/>
-        <w:rPr>
-          <w:lang w:val="fr-CA"/>
-        </w:rPr>
-      </w:pPr>
-    </w:p>
-    <w:p>
-      <w:pPr>
-        <w:pStyle w:val="Sansinterligne"/>
-        <w:rPr>
-          <w:lang w:val="fr-CA"/>
-        </w:rPr>
-      </w:pPr>
-    </w:p>
-    <w:p>
-      <w:pPr>
-        <w:rPr>
-          <w:rStyle w:val="Accentuationintense"/>
+        <w:pStyle w:val="NoSpacing"/>
+        <w:rPr>
+          <w:lang w:val="fr-CA"/>
+        </w:rPr>
+      </w:pPr>
+    </w:p>
+    <w:p>
+      <w:pPr>
+        <w:pStyle w:val="NoSpacing"/>
+        <w:rPr>
+          <w:lang w:val="fr-CA"/>
+        </w:rPr>
+      </w:pPr>
+    </w:p>
+    <w:p>
+      <w:pPr>
+        <w:rPr>
+          <w:rStyle w:val="IntenseEmphasis"/>
           <w:i w:val="0"/>
           <w:iCs w:val="0"/>
           <w:color w:val="auto"/>
@@ -3085,11 +4695,11 @@
     <w:name w:val="Normal"/>
     <w:qFormat/>
   </w:style>
-  <w:style w:type="paragraph" w:styleId="Titre1">
+  <w:style w:type="paragraph" w:styleId="Heading1">
     <w:name w:val="heading 1"/>
     <w:basedOn w:val="Normal"/>
     <w:next w:val="Normal"/>
-    <w:link w:val="Titre1Car"/>
+    <w:link w:val="Heading1Char"/>
     <w:uiPriority w:val="9"/>
     <w:qFormat/>
     <w:rsid w:val="00CC4ACC"/>
@@ -3106,11 +4716,11 @@
       <w:szCs w:val="32"/>
     </w:rPr>
   </w:style>
-  <w:style w:type="paragraph" w:styleId="Titre2">
+  <w:style w:type="paragraph" w:styleId="Heading2">
     <w:name w:val="heading 2"/>
     <w:basedOn w:val="Normal"/>
     <w:next w:val="Normal"/>
-    <w:link w:val="Titre2Car"/>
+    <w:link w:val="Heading2Char"/>
     <w:uiPriority w:val="9"/>
     <w:unhideWhenUsed/>
     <w:qFormat/>
@@ -3128,13 +4738,12 @@
       <w:szCs w:val="26"/>
     </w:rPr>
   </w:style>
-  <w:style w:type="character" w:default="1" w:styleId="Policepardfaut">
+  <w:style w:type="character" w:default="1" w:styleId="DefaultParagraphFont">
     <w:name w:val="Default Paragraph Font"/>
     <w:uiPriority w:val="1"/>
-    <w:semiHidden/>
     <w:unhideWhenUsed/>
   </w:style>
-  <w:style w:type="table" w:default="1" w:styleId="TableauNormal">
+  <w:style w:type="table" w:default="1" w:styleId="TableNormal">
     <w:name w:val="Normal Table"/>
     <w:uiPriority w:val="99"/>
     <w:semiHidden/>
@@ -3149,15 +4758,15 @@
       </w:tblCellMar>
     </w:tblPr>
   </w:style>
-  <w:style w:type="numbering" w:default="1" w:styleId="Aucuneliste">
+  <w:style w:type="numbering" w:default="1" w:styleId="NoList">
     <w:name w:val="No List"/>
     <w:uiPriority w:val="99"/>
     <w:semiHidden/>
     <w:unhideWhenUsed/>
   </w:style>
-  <w:style w:type="character" w:styleId="Lienhypertexte">
+  <w:style w:type="character" w:styleId="Hyperlink">
     <w:name w:val="Hyperlink"/>
-    <w:basedOn w:val="Policepardfaut"/>
+    <w:basedOn w:val="DefaultParagraphFont"/>
     <w:uiPriority w:val="99"/>
     <w:unhideWhenUsed/>
     <w:rsid w:val="00FF039C"/>
@@ -3166,9 +4775,9 @@
       <w:u w:val="single"/>
     </w:rPr>
   </w:style>
-  <w:style w:type="character" w:styleId="Mentionnonrsolue">
+  <w:style w:type="character" w:styleId="UnresolvedMention">
     <w:name w:val="Unresolved Mention"/>
-    <w:basedOn w:val="Policepardfaut"/>
+    <w:basedOn w:val="DefaultParagraphFont"/>
     <w:uiPriority w:val="99"/>
     <w:semiHidden/>
     <w:unhideWhenUsed/>
@@ -3178,11 +4787,11 @@
       <w:shd w:val="clear" w:color="auto" w:fill="E1DFDD"/>
     </w:rPr>
   </w:style>
-  <w:style w:type="paragraph" w:styleId="Titre">
+  <w:style w:type="paragraph" w:styleId="Title">
     <w:name w:val="Title"/>
     <w:basedOn w:val="Normal"/>
     <w:next w:val="Normal"/>
-    <w:link w:val="TitreCar"/>
+    <w:link w:val="TitleChar"/>
     <w:uiPriority w:val="10"/>
     <w:qFormat/>
     <w:rsid w:val="00CC4ACC"/>
@@ -3198,10 +4807,10 @@
       <w:szCs w:val="56"/>
     </w:rPr>
   </w:style>
-  <w:style w:type="character" w:customStyle="1" w:styleId="TitreCar">
-    <w:name w:val="Titre Car"/>
-    <w:basedOn w:val="Policepardfaut"/>
-    <w:link w:val="Titre"/>
+  <w:style w:type="character" w:customStyle="1" w:styleId="TitleChar">
+    <w:name w:val="Title Char"/>
+    <w:basedOn w:val="DefaultParagraphFont"/>
+    <w:link w:val="Title"/>
     <w:uiPriority w:val="10"/>
     <w:rsid w:val="00CC4ACC"/>
     <w:rPr>
@@ -3212,10 +4821,10 @@
       <w:szCs w:val="56"/>
     </w:rPr>
   </w:style>
-  <w:style w:type="character" w:customStyle="1" w:styleId="Titre2Car">
-    <w:name w:val="Titre 2 Car"/>
-    <w:basedOn w:val="Policepardfaut"/>
-    <w:link w:val="Titre2"/>
+  <w:style w:type="character" w:customStyle="1" w:styleId="Heading2Char">
+    <w:name w:val="Heading 2 Char"/>
+    <w:basedOn w:val="DefaultParagraphFont"/>
+    <w:link w:val="Heading2"/>
     <w:uiPriority w:val="9"/>
     <w:rsid w:val="00CC4ACC"/>
     <w:rPr>
@@ -3225,10 +4834,10 @@
       <w:szCs w:val="26"/>
     </w:rPr>
   </w:style>
-  <w:style w:type="character" w:customStyle="1" w:styleId="Titre1Car">
-    <w:name w:val="Titre 1 Car"/>
-    <w:basedOn w:val="Policepardfaut"/>
-    <w:link w:val="Titre1"/>
+  <w:style w:type="character" w:customStyle="1" w:styleId="Heading1Char">
+    <w:name w:val="Heading 1 Char"/>
+    <w:basedOn w:val="DefaultParagraphFont"/>
+    <w:link w:val="Heading1"/>
     <w:uiPriority w:val="9"/>
     <w:rsid w:val="00CC4ACC"/>
     <w:rPr>
@@ -3238,11 +4847,11 @@
       <w:szCs w:val="32"/>
     </w:rPr>
   </w:style>
-  <w:style w:type="paragraph" w:styleId="Citationintense">
+  <w:style w:type="paragraph" w:styleId="IntenseQuote">
     <w:name w:val="Intense Quote"/>
     <w:basedOn w:val="Normal"/>
     <w:next w:val="Normal"/>
-    <w:link w:val="CitationintenseCar"/>
+    <w:link w:val="IntenseQuoteChar"/>
     <w:uiPriority w:val="30"/>
     <w:qFormat/>
     <w:rsid w:val="00CC4ACC"/>
@@ -3261,10 +4870,10 @@
       <w:color w:val="4472C4" w:themeColor="accent1"/>
     </w:rPr>
   </w:style>
-  <w:style w:type="character" w:customStyle="1" w:styleId="CitationintenseCar">
-    <w:name w:val="Citation intense Car"/>
-    <w:basedOn w:val="Policepardfaut"/>
-    <w:link w:val="Citationintense"/>
+  <w:style w:type="character" w:customStyle="1" w:styleId="IntenseQuoteChar">
+    <w:name w:val="Intense Quote Char"/>
+    <w:basedOn w:val="DefaultParagraphFont"/>
+    <w:link w:val="IntenseQuote"/>
     <w:uiPriority w:val="30"/>
     <w:rsid w:val="00CC4ACC"/>
     <w:rPr>
@@ -3273,7 +4882,7 @@
       <w:color w:val="4472C4" w:themeColor="accent1"/>
     </w:rPr>
   </w:style>
-  <w:style w:type="paragraph" w:styleId="Sansinterligne">
+  <w:style w:type="paragraph" w:styleId="NoSpacing">
     <w:name w:val="No Spacing"/>
     <w:uiPriority w:val="1"/>
     <w:qFormat/>
@@ -3282,9 +4891,9 @@
       <w:spacing w:after="0" w:line="240" w:lineRule="auto"/>
     </w:pPr>
   </w:style>
-  <w:style w:type="table" w:styleId="Grilledutableau">
+  <w:style w:type="table" w:styleId="TableGrid">
     <w:name w:val="Table Grid"/>
-    <w:basedOn w:val="TableauNormal"/>
+    <w:basedOn w:val="TableNormal"/>
     <w:uiPriority w:val="39"/>
     <w:rsid w:val="0002418F"/>
     <w:pPr>
@@ -3301,9 +4910,9 @@
       </w:tblBorders>
     </w:tblPr>
   </w:style>
-  <w:style w:type="character" w:styleId="Lienhypertextesuivivisit">
+  <w:style w:type="character" w:styleId="FollowedHyperlink">
     <w:name w:val="FollowedHyperlink"/>
-    <w:basedOn w:val="Policepardfaut"/>
+    <w:basedOn w:val="DefaultParagraphFont"/>
     <w:uiPriority w:val="99"/>
     <w:semiHidden/>
     <w:unhideWhenUsed/>
@@ -3313,9 +4922,9 @@
       <w:u w:val="single"/>
     </w:rPr>
   </w:style>
-  <w:style w:type="character" w:styleId="Accentuationintense">
+  <w:style w:type="character" w:styleId="IntenseEmphasis">
     <w:name w:val="Intense Emphasis"/>
-    <w:basedOn w:val="Policepardfaut"/>
+    <w:basedOn w:val="DefaultParagraphFont"/>
     <w:uiPriority w:val="21"/>
     <w:qFormat/>
     <w:rsid w:val="007518D6"/>
@@ -3323,6 +4932,16 @@
       <w:i/>
       <w:iCs/>
       <w:color w:val="4472C4" w:themeColor="accent1"/>
+    </w:rPr>
+  </w:style>
+  <w:style w:type="character" w:styleId="PlaceholderText">
+    <w:name w:val="Placeholder Text"/>
+    <w:basedOn w:val="DefaultParagraphFont"/>
+    <w:uiPriority w:val="99"/>
+    <w:semiHidden/>
+    <w:rsid w:val="00B61AD0"/>
+    <w:rPr>
+      <w:color w:val="808080"/>
     </w:rPr>
   </w:style>
 </w:styles>
@@ -3628,7 +5247,7 @@
 </file>
 
 <file path=customXml/itemProps1.xml><?xml version="1.0" encoding="utf-8"?>
-<ds:datastoreItem xmlns:ds="http://schemas.openxmlformats.org/officeDocument/2006/customXml" ds:itemID="{B9F606C1-B6F8-4E2B-9B24-F6EF351C8508}">
+<ds:datastoreItem xmlns:ds="http://schemas.openxmlformats.org/officeDocument/2006/customXml" ds:itemID="{F07783C7-779E-4B72-98CB-BFFE269C1994}">
   <ds:schemaRefs>
     <ds:schemaRef ds:uri="http://schemas.openxmlformats.org/officeDocument/2006/bibliography"/>
   </ds:schemaRefs>

</xml_diff>

<commit_message>
Petites corrections et finalisation du TP
</commit_message>
<xml_diff>
--- a/Test/rapport.docx
+++ b/Test/rapport.docx
@@ -4,7 +4,7 @@
   <w:body>
     <w:p>
       <w:pPr>
-        <w:pStyle w:val="IntenseQuote"/>
+        <w:pStyle w:val="Citationintense"/>
         <w:spacing w:before="240" w:after="240" w:line="240" w:lineRule="auto"/>
         <w:ind w:left="567" w:right="567"/>
         <w:rPr>
@@ -28,7 +28,7 @@
     </w:p>
     <w:p>
       <w:pPr>
-        <w:pStyle w:val="IntenseQuote"/>
+        <w:pStyle w:val="Citationintense"/>
         <w:spacing w:before="240" w:after="240" w:line="240" w:lineRule="auto"/>
         <w:ind w:left="567" w:right="567"/>
         <w:rPr>
@@ -52,7 +52,7 @@
     </w:p>
     <w:p>
       <w:pPr>
-        <w:pStyle w:val="IntenseQuote"/>
+        <w:pStyle w:val="Citationintense"/>
         <w:spacing w:before="240" w:after="240" w:line="240" w:lineRule="auto"/>
         <w:ind w:left="567" w:right="567"/>
         <w:rPr>
@@ -113,7 +113,7 @@
     </w:p>
     <w:p>
       <w:pPr>
-        <w:pStyle w:val="Heading2"/>
+        <w:pStyle w:val="Titre2"/>
         <w:rPr>
           <w:sz w:val="28"/>
           <w:szCs w:val="28"/>
@@ -187,7 +187,7 @@
     </w:p>
     <w:p>
       <w:pPr>
-        <w:pStyle w:val="NoSpacing"/>
+        <w:pStyle w:val="Sansinterligne"/>
         <w:ind w:left="720"/>
         <w:rPr>
           <w:lang w:val="fr-CA"/>
@@ -202,7 +202,7 @@
     </w:p>
     <w:p>
       <w:pPr>
-        <w:pStyle w:val="NoSpacing"/>
+        <w:pStyle w:val="Sansinterligne"/>
         <w:ind w:left="720"/>
         <w:rPr>
           <w:lang w:val="fr-CA"/>
@@ -223,7 +223,7 @@
     </w:p>
     <w:p>
       <w:pPr>
-        <w:pStyle w:val="NoSpacing"/>
+        <w:pStyle w:val="Sansinterligne"/>
         <w:ind w:left="720"/>
         <w:rPr>
           <w:lang w:val="fr-CA"/>
@@ -300,7 +300,7 @@
     </w:p>
     <w:p>
       <w:pPr>
-        <w:pStyle w:val="NoSpacing"/>
+        <w:pStyle w:val="Sansinterligne"/>
         <w:ind w:left="720"/>
         <w:rPr>
           <w:lang w:val="fr-CA"/>
@@ -321,7 +321,7 @@
     </w:p>
     <w:p>
       <w:pPr>
-        <w:pStyle w:val="NoSpacing"/>
+        <w:pStyle w:val="Sansinterligne"/>
         <w:ind w:left="720"/>
         <w:rPr>
           <w:lang w:val="fr-CA"/>
@@ -354,7 +354,7 @@
     </w:p>
     <w:p>
       <w:pPr>
-        <w:pStyle w:val="NoSpacing"/>
+        <w:pStyle w:val="Sansinterligne"/>
         <w:ind w:left="720"/>
         <w:rPr>
           <w:lang w:val="fr-CA"/>
@@ -525,15 +525,15 @@
     </w:p>
     <w:p>
       <w:pPr>
-        <w:pStyle w:val="NoSpacing"/>
-        <w:rPr>
-          <w:lang w:val="fr-CA"/>
-        </w:rPr>
-      </w:pPr>
-    </w:p>
-    <w:p>
-      <w:pPr>
-        <w:pStyle w:val="NoSpacing"/>
+        <w:pStyle w:val="Sansinterligne"/>
+        <w:rPr>
+          <w:lang w:val="fr-CA"/>
+        </w:rPr>
+      </w:pPr>
+    </w:p>
+    <w:p>
+      <w:pPr>
+        <w:pStyle w:val="Sansinterligne"/>
         <w:ind w:left="720"/>
         <w:rPr>
           <w:lang w:val="fr-CA"/>
@@ -816,7 +816,7 @@
     </w:p>
     <w:p>
       <w:pPr>
-        <w:pStyle w:val="NoSpacing"/>
+        <w:pStyle w:val="Sansinterligne"/>
         <w:rPr>
           <w:lang w:val="fr-CA"/>
         </w:rPr>
@@ -874,7 +874,7 @@
     </w:p>
     <w:p>
       <w:pPr>
-        <w:pStyle w:val="NoSpacing"/>
+        <w:pStyle w:val="Sansinterligne"/>
         <w:rPr>
           <w:color w:val="70AD47" w:themeColor="accent6"/>
           <w:lang w:val="fr-CA"/>
@@ -932,15 +932,15 @@
     </w:p>
     <w:p>
       <w:pPr>
-        <w:pStyle w:val="NoSpacing"/>
-        <w:rPr>
-          <w:lang w:val="fr-CA"/>
-        </w:rPr>
-      </w:pPr>
-    </w:p>
-    <w:p>
-      <w:pPr>
-        <w:pStyle w:val="NoSpacing"/>
+        <w:pStyle w:val="Sansinterligne"/>
+        <w:rPr>
+          <w:lang w:val="fr-CA"/>
+        </w:rPr>
+      </w:pPr>
+    </w:p>
+    <w:p>
+      <w:pPr>
+        <w:pStyle w:val="Sansinterligne"/>
         <w:rPr>
           <w:lang w:val="fr-CA"/>
         </w:rPr>
@@ -961,7 +961,7 @@
     </w:p>
     <w:p>
       <w:pPr>
-        <w:pStyle w:val="NoSpacing"/>
+        <w:pStyle w:val="Sansinterligne"/>
         <w:rPr>
           <w:lang w:val="fr-CA"/>
         </w:rPr>
@@ -998,15 +998,15 @@
     </w:p>
     <w:p>
       <w:pPr>
-        <w:pStyle w:val="NoSpacing"/>
-        <w:rPr>
-          <w:lang w:val="fr-CA"/>
-        </w:rPr>
-      </w:pPr>
-    </w:p>
-    <w:p>
-      <w:pPr>
-        <w:pStyle w:val="NoSpacing"/>
+        <w:pStyle w:val="Sansinterligne"/>
+        <w:rPr>
+          <w:lang w:val="fr-CA"/>
+        </w:rPr>
+      </w:pPr>
+    </w:p>
+    <w:p>
+      <w:pPr>
+        <w:pStyle w:val="Sansinterligne"/>
         <w:rPr>
           <w:lang w:val="fr-CA"/>
         </w:rPr>
@@ -1054,7 +1054,7 @@
     </w:p>
     <w:p>
       <w:pPr>
-        <w:pStyle w:val="NoSpacing"/>
+        <w:pStyle w:val="Sansinterligne"/>
         <w:rPr>
           <w:lang w:val="fr-CA"/>
         </w:rPr>
@@ -1109,7 +1109,7 @@
     </w:p>
     <w:p>
       <w:pPr>
-        <w:pStyle w:val="NoSpacing"/>
+        <w:pStyle w:val="Sansinterligne"/>
         <w:rPr>
           <w:lang w:val="fr-CA"/>
         </w:rPr>
@@ -1157,7 +1157,7 @@
     </w:p>
     <w:p>
       <w:pPr>
-        <w:pStyle w:val="NoSpacing"/>
+        <w:pStyle w:val="Sansinterligne"/>
         <w:rPr>
           <w:lang w:val="fr-CA"/>
         </w:rPr>
@@ -1205,7 +1205,7 @@
     </w:p>
     <w:p>
       <w:pPr>
-        <w:pStyle w:val="NoSpacing"/>
+        <w:pStyle w:val="Sansinterligne"/>
         <w:rPr>
           <w:color w:val="70AD47" w:themeColor="accent6"/>
           <w:lang w:val="fr-CA"/>
@@ -1252,15 +1252,15 @@
     </w:p>
     <w:p>
       <w:pPr>
-        <w:pStyle w:val="NoSpacing"/>
-        <w:rPr>
-          <w:lang w:val="fr-CA"/>
-        </w:rPr>
-      </w:pPr>
-    </w:p>
-    <w:p>
-      <w:pPr>
-        <w:pStyle w:val="NoSpacing"/>
+        <w:pStyle w:val="Sansinterligne"/>
+        <w:rPr>
+          <w:lang w:val="fr-CA"/>
+        </w:rPr>
+      </w:pPr>
+    </w:p>
+    <w:p>
+      <w:pPr>
+        <w:pStyle w:val="Sansinterligne"/>
         <w:rPr>
           <w:lang w:val="fr-CA"/>
         </w:rPr>
@@ -1340,7 +1340,7 @@
     </w:p>
     <w:p>
       <w:pPr>
-        <w:pStyle w:val="Heading2"/>
+        <w:pStyle w:val="Titre2"/>
         <w:rPr>
           <w:sz w:val="28"/>
           <w:szCs w:val="28"/>
@@ -1364,7 +1364,7 @@
     </w:p>
     <w:p>
       <w:pPr>
-        <w:pStyle w:val="Heading2"/>
+        <w:pStyle w:val="Titre2"/>
         <w:rPr>
           <w:sz w:val="28"/>
           <w:szCs w:val="28"/>
@@ -1402,15 +1402,15 @@
     <w:p>
       <w:pPr>
         <w:rPr>
-          <w:rStyle w:val="IntenseEmphasis"/>
-          <w:sz w:val="24"/>
-          <w:szCs w:val="24"/>
-          <w:lang w:val="fr-CA"/>
-        </w:rPr>
-      </w:pPr>
-      <w:r>
-        <w:rPr>
-          <w:rStyle w:val="IntenseEmphasis"/>
+          <w:rStyle w:val="Accentuationintense"/>
+          <w:sz w:val="24"/>
+          <w:szCs w:val="24"/>
+          <w:lang w:val="fr-CA"/>
+        </w:rPr>
+      </w:pPr>
+      <w:r>
+        <w:rPr>
+          <w:rStyle w:val="Accentuationintense"/>
           <w:sz w:val="24"/>
           <w:szCs w:val="24"/>
           <w:lang w:val="fr-CA"/>
@@ -1552,15 +1552,15 @@
     <w:p>
       <w:pPr>
         <w:rPr>
-          <w:rStyle w:val="IntenseEmphasis"/>
-          <w:sz w:val="24"/>
-          <w:szCs w:val="24"/>
-          <w:lang w:val="fr-CA"/>
-        </w:rPr>
-      </w:pPr>
-      <w:r>
-        <w:rPr>
-          <w:rStyle w:val="IntenseEmphasis"/>
+          <w:rStyle w:val="Accentuationintense"/>
+          <w:sz w:val="24"/>
+          <w:szCs w:val="24"/>
+          <w:lang w:val="fr-CA"/>
+        </w:rPr>
+      </w:pPr>
+      <w:r>
+        <w:rPr>
+          <w:rStyle w:val="Accentuationintense"/>
           <w:sz w:val="24"/>
           <w:szCs w:val="24"/>
           <w:lang w:val="fr-CA"/>
@@ -1569,7 +1569,7 @@
       </w:r>
       <w:r>
         <w:rPr>
-          <w:rStyle w:val="IntenseEmphasis"/>
+          <w:rStyle w:val="Accentuationintense"/>
           <w:sz w:val="24"/>
           <w:szCs w:val="24"/>
           <w:lang w:val="fr-CA"/>
@@ -1578,7 +1578,7 @@
       </w:r>
       <w:r>
         <w:rPr>
-          <w:rStyle w:val="IntenseEmphasis"/>
+          <w:rStyle w:val="Accentuationintense"/>
           <w:sz w:val="24"/>
           <w:szCs w:val="24"/>
           <w:lang w:val="fr-CA"/>
@@ -1587,7 +1587,7 @@
       </w:r>
       <w:r>
         <w:rPr>
-          <w:rStyle w:val="IntenseEmphasis"/>
+          <w:rStyle w:val="Accentuationintense"/>
           <w:sz w:val="24"/>
           <w:szCs w:val="24"/>
           <w:lang w:val="fr-CA"/>
@@ -1664,6 +1664,7 @@
         </w:rPr>
         <w:t xml:space="preserve"> existant dans </w:t>
       </w:r>
+      <w:proofErr w:type="spellStart"/>
       <w:r>
         <w:rPr>
           <w:i/>
@@ -1672,6 +1673,7 @@
         </w:rPr>
         <w:t>currencies</w:t>
       </w:r>
+      <w:proofErr w:type="spellEnd"/>
       <w:r>
         <w:rPr>
           <w:lang w:val="fr-CA"/>
@@ -1683,7 +1685,7 @@
       <w:pPr>
         <w:ind w:left="720"/>
         <w:rPr>
-          <w:rStyle w:val="IntenseEmphasis"/>
+          <w:rStyle w:val="Accentuationintense"/>
           <w:i w:val="0"/>
           <w:iCs w:val="0"/>
           <w:color w:val="auto"/>
@@ -1832,7 +1834,7 @@
       <w:pPr>
         <w:ind w:left="720"/>
         <w:rPr>
-          <w:rStyle w:val="IntenseEmphasis"/>
+          <w:rStyle w:val="Accentuationintense"/>
           <w:i w:val="0"/>
           <w:iCs w:val="0"/>
           <w:sz w:val="24"/>
@@ -1905,16 +1907,24 @@
     </w:p>
     <w:p>
       <w:pPr>
-        <w:rPr>
-          <w:rStyle w:val="IntenseEmphasis"/>
-          <w:sz w:val="24"/>
-          <w:szCs w:val="24"/>
-          <w:lang w:val="fr-CA"/>
-        </w:rPr>
-      </w:pPr>
-      <w:r>
-        <w:rPr>
-          <w:rStyle w:val="IntenseEmphasis"/>
+        <w:ind w:left="720"/>
+        <w:rPr>
+          <w:lang w:val="fr-CA"/>
+        </w:rPr>
+      </w:pPr>
+    </w:p>
+    <w:p>
+      <w:pPr>
+        <w:rPr>
+          <w:rStyle w:val="Accentuationintense"/>
+          <w:sz w:val="24"/>
+          <w:szCs w:val="24"/>
+          <w:lang w:val="fr-CA"/>
+        </w:rPr>
+      </w:pPr>
+      <w:r>
+        <w:rPr>
+          <w:rStyle w:val="Accentuationintense"/>
           <w:sz w:val="24"/>
           <w:szCs w:val="24"/>
           <w:lang w:val="fr-CA"/>
@@ -1923,7 +1933,7 @@
       </w:r>
       <w:r>
         <w:rPr>
-          <w:rStyle w:val="IntenseEmphasis"/>
+          <w:rStyle w:val="Accentuationintense"/>
           <w:sz w:val="24"/>
           <w:szCs w:val="24"/>
           <w:lang w:val="fr-CA"/>
@@ -1956,7 +1966,7 @@
     </w:p>
     <w:p>
       <w:pPr>
-        <w:pStyle w:val="NoSpacing"/>
+        <w:pStyle w:val="Sansinterligne"/>
         <w:ind w:left="720"/>
         <w:rPr>
           <w:lang w:val="fr-CA"/>
@@ -1971,7 +1981,7 @@
     </w:p>
     <w:p>
       <w:pPr>
-        <w:pStyle w:val="NoSpacing"/>
+        <w:pStyle w:val="Sansinterligne"/>
         <w:ind w:left="720"/>
         <w:rPr>
           <w:lang w:val="fr-CA"/>
@@ -2004,7 +2014,7 @@
     </w:p>
     <w:p>
       <w:pPr>
-        <w:pStyle w:val="NoSpacing"/>
+        <w:pStyle w:val="Sansinterligne"/>
         <w:ind w:left="720"/>
         <w:rPr>
           <w:lang w:val="fr-CA"/>
@@ -2043,16 +2053,16 @@
     </w:p>
     <w:p>
       <w:pPr>
-        <w:pStyle w:val="NoSpacing"/>
-        <w:ind w:left="720"/>
-        <w:rPr>
-          <w:lang w:val="fr-CA"/>
-        </w:rPr>
-      </w:pPr>
-    </w:p>
-    <w:p>
-      <w:pPr>
-        <w:pStyle w:val="NoSpacing"/>
+        <w:pStyle w:val="Sansinterligne"/>
+        <w:ind w:left="720"/>
+        <w:rPr>
+          <w:lang w:val="fr-CA"/>
+        </w:rPr>
+      </w:pPr>
+    </w:p>
+    <w:p>
+      <w:pPr>
+        <w:pStyle w:val="Sansinterligne"/>
         <w:ind w:left="720"/>
       </w:pPr>
       <w:r>
@@ -2061,7 +2071,7 @@
     </w:p>
     <w:p>
       <w:pPr>
-        <w:pStyle w:val="NoSpacing"/>
+        <w:pStyle w:val="Sansinterligne"/>
         <w:ind w:left="720"/>
       </w:pPr>
       <w:r>
@@ -2077,7 +2087,7 @@
     </w:p>
     <w:p>
       <w:pPr>
-        <w:pStyle w:val="NoSpacing"/>
+        <w:pStyle w:val="Sansinterligne"/>
         <w:ind w:left="720"/>
         <w:rPr>
           <w:lang w:val="fr-CA"/>
@@ -2090,7 +2100,21 @@
         <w:rPr>
           <w:lang w:val="fr-CA"/>
         </w:rPr>
-        <w:t>("Invalide", "Invalide", currencies, 100.0)</w:t>
+        <w:t xml:space="preserve">("Invalide", "Invalide", </w:t>
+      </w:r>
+      <w:proofErr w:type="spellStart"/>
+      <w:r>
+        <w:rPr>
+          <w:lang w:val="fr-CA"/>
+        </w:rPr>
+        <w:t>currencies</w:t>
+      </w:r>
+      <w:proofErr w:type="spellEnd"/>
+      <w:r>
+        <w:rPr>
+          <w:lang w:val="fr-CA"/>
+        </w:rPr>
+        <w:t>, 100.0)</w:t>
       </w:r>
       <w:r>
         <w:rPr>
@@ -2107,7 +2131,7 @@
     </w:p>
     <w:p>
       <w:pPr>
-        <w:pStyle w:val="NoSpacing"/>
+        <w:pStyle w:val="Sansinterligne"/>
         <w:ind w:left="720"/>
         <w:rPr>
           <w:lang w:val="fr-CA"/>
@@ -2123,7 +2147,21 @@
         <w:rPr>
           <w:lang w:val="fr-CA"/>
         </w:rPr>
-        <w:t xml:space="preserve"> ("Invalide", "Euro", currencies, 100.0)</w:t>
+        <w:t xml:space="preserve"> ("Invalide", "Euro", </w:t>
+      </w:r>
+      <w:proofErr w:type="spellStart"/>
+      <w:r>
+        <w:rPr>
+          <w:lang w:val="fr-CA"/>
+        </w:rPr>
+        <w:t>currencies</w:t>
+      </w:r>
+      <w:proofErr w:type="spellEnd"/>
+      <w:r>
+        <w:rPr>
+          <w:lang w:val="fr-CA"/>
+        </w:rPr>
+        <w:t>, 100.0)</w:t>
       </w:r>
       <w:r>
         <w:rPr>
@@ -2134,16 +2172,16 @@
     </w:p>
     <w:p>
       <w:pPr>
-        <w:pStyle w:val="NoSpacing"/>
-        <w:ind w:left="720"/>
-        <w:rPr>
-          <w:lang w:val="fr-CA"/>
-        </w:rPr>
-      </w:pPr>
-    </w:p>
-    <w:p>
-      <w:pPr>
-        <w:pStyle w:val="NoSpacing"/>
+        <w:pStyle w:val="Sansinterligne"/>
+        <w:ind w:left="720"/>
+        <w:rPr>
+          <w:lang w:val="fr-CA"/>
+        </w:rPr>
+      </w:pPr>
+    </w:p>
+    <w:p>
+      <w:pPr>
+        <w:pStyle w:val="Sansinterligne"/>
         <w:ind w:left="720"/>
         <w:rPr>
           <w:lang w:val="fr-CA"/>
@@ -2263,25 +2301,24 @@
     <w:p>
       <w:pPr>
         <w:rPr>
-          <w:rStyle w:val="IntenseEmphasis"/>
-          <w:sz w:val="24"/>
-          <w:szCs w:val="24"/>
-          <w:lang w:val="fr-CA"/>
-        </w:rPr>
-      </w:pPr>
-      <w:r>
-        <w:rPr>
-          <w:rStyle w:val="IntenseEmphasis"/>
-          <w:sz w:val="24"/>
-          <w:szCs w:val="24"/>
-          <w:lang w:val="fr-CA"/>
-        </w:rPr>
-        <w:lastRenderedPageBreak/>
+          <w:rStyle w:val="Accentuationintense"/>
+          <w:sz w:val="24"/>
+          <w:szCs w:val="24"/>
+          <w:lang w:val="fr-CA"/>
+        </w:rPr>
+      </w:pPr>
+      <w:r>
+        <w:rPr>
+          <w:rStyle w:val="Accentuationintense"/>
+          <w:sz w:val="24"/>
+          <w:szCs w:val="24"/>
+          <w:lang w:val="fr-CA"/>
+        </w:rPr>
         <w:t>Couverture des chemins indépendants du graphe de flot de contrôle</w:t>
       </w:r>
       <w:r>
         <w:rPr>
-          <w:rStyle w:val="IntenseEmphasis"/>
+          <w:rStyle w:val="Accentuationintense"/>
           <w:sz w:val="24"/>
           <w:szCs w:val="24"/>
           <w:lang w:val="fr-CA"/>
@@ -2291,7 +2328,7 @@
     </w:p>
     <w:p>
       <w:pPr>
-        <w:pStyle w:val="NoSpacing"/>
+        <w:pStyle w:val="Sansinterligne"/>
         <w:rPr>
           <w:lang w:val="fr-CA"/>
         </w:rPr>
@@ -2394,7 +2431,7 @@
     </w:p>
     <w:p>
       <w:pPr>
-        <w:pStyle w:val="NoSpacing"/>
+        <w:pStyle w:val="Sansinterligne"/>
         <w:ind w:left="720"/>
         <w:rPr>
           <w:lang w:val="fr-FR"/>
@@ -2439,16 +2476,16 @@
     </w:p>
     <w:p>
       <w:pPr>
-        <w:pStyle w:val="NoSpacing"/>
-        <w:ind w:left="720"/>
-        <w:rPr>
-          <w:lang w:val="fr-FR"/>
-        </w:rPr>
-      </w:pPr>
-    </w:p>
-    <w:p>
-      <w:pPr>
-        <w:pStyle w:val="NoSpacing"/>
+        <w:pStyle w:val="Sansinterligne"/>
+        <w:ind w:left="720"/>
+        <w:rPr>
+          <w:lang w:val="fr-FR"/>
+        </w:rPr>
+      </w:pPr>
+    </w:p>
+    <w:p>
+      <w:pPr>
+        <w:pStyle w:val="Sansinterligne"/>
         <w:ind w:left="720"/>
         <w:rPr>
           <w:rFonts w:eastAsiaTheme="minorEastAsia"/>
@@ -2461,23 +2498,7 @@
           <w:bCs/>
           <w:lang w:val="fr-FR"/>
         </w:rPr>
-        <w:t xml:space="preserve">Chemin </w:t>
-      </w:r>
-      <w:r>
-        <w:rPr>
-          <w:b/>
-          <w:bCs/>
-          <w:lang w:val="fr-FR"/>
-        </w:rPr>
-        <w:t>1-2-5-8</w:t>
-      </w:r>
-      <w:r>
-        <w:rPr>
-          <w:b/>
-          <w:bCs/>
-          <w:lang w:val="fr-FR"/>
-        </w:rPr>
-        <w:t xml:space="preserve"> : </w:t>
+        <w:t xml:space="preserve">Chemin 1-2-5-8 : </w:t>
       </w:r>
       <w:r>
         <w:rPr>
@@ -2536,14 +2557,7 @@
                 <w:rFonts w:ascii="Cambria Math" w:hAnsi="Cambria Math"/>
                 <w:lang w:val="fr-FR"/>
               </w:rPr>
-              <m:t>,</m:t>
-            </m:r>
-            <m:r>
-              <w:rPr>
-                <w:rFonts w:ascii="Cambria Math" w:hAnsi="Cambria Math"/>
-                <w:lang w:val="fr-FR"/>
-              </w:rPr>
-              <m:t xml:space="preserve">  amount, shortNameCurrency </m:t>
+              <m:t xml:space="preserve">,  amount, shortNameCurrency </m:t>
             </m:r>
           </m:e>
         </m:d>
@@ -2552,20 +2566,13 @@
             <w:rFonts w:ascii="Cambria Math" w:hAnsi="Cambria Math"/>
             <w:lang w:val="fr-FR"/>
           </w:rPr>
-          <m:t xml:space="preserve"> currencies.size()=0</m:t>
-        </m:r>
-        <m:r>
-          <w:rPr>
-            <w:rFonts w:ascii="Cambria Math" w:hAnsi="Cambria Math"/>
-            <w:lang w:val="fr-FR"/>
-          </w:rPr>
-          <m:t>}</m:t>
+          <m:t xml:space="preserve"> currencies.size()=0}</m:t>
         </m:r>
       </m:oMath>
     </w:p>
     <w:p>
       <w:pPr>
-        <w:pStyle w:val="NoSpacing"/>
+        <w:pStyle w:val="Sansinterligne"/>
         <w:ind w:left="720"/>
         <w:rPr>
           <w:rFonts w:eastAsiaTheme="minorEastAsia"/>
@@ -2575,7 +2582,7 @@
     </w:p>
     <w:p>
       <w:pPr>
-        <w:pStyle w:val="NoSpacing"/>
+        <w:pStyle w:val="Sansinterligne"/>
         <w:ind w:left="720"/>
         <w:rPr>
           <w:rFonts w:eastAsiaTheme="minorEastAsia"/>
@@ -2679,14 +2686,7 @@
                 <w:rFonts w:ascii="Cambria Math" w:hAnsi="Cambria Math"/>
                 <w:lang w:val="fr-FR"/>
               </w:rPr>
-              <m:t>,</m:t>
-            </m:r>
-            <m:r>
-              <w:rPr>
-                <w:rFonts w:ascii="Cambria Math" w:hAnsi="Cambria Math"/>
-                <w:lang w:val="fr-FR"/>
-              </w:rPr>
-              <m:t xml:space="preserve">  amount </m:t>
+              <m:t xml:space="preserve">,  amount </m:t>
             </m:r>
           </m:e>
         </m:d>
@@ -2695,28 +2695,7 @@
             <w:rFonts w:ascii="Cambria Math" w:hAnsi="Cambria Math"/>
             <w:lang w:val="fr-FR"/>
           </w:rPr>
-          <m:t xml:space="preserve"> currencies.size</m:t>
-        </m:r>
-        <m:r>
-          <w:rPr>
-            <w:rFonts w:ascii="Cambria Math" w:hAnsi="Cambria Math"/>
-            <w:lang w:val="fr-FR"/>
-          </w:rPr>
-          <m:t>()=</m:t>
-        </m:r>
-        <m:r>
-          <w:rPr>
-            <w:rFonts w:ascii="Cambria Math" w:hAnsi="Cambria Math"/>
-            <w:lang w:val="fr-FR"/>
-          </w:rPr>
-          <m:t>1</m:t>
-        </m:r>
-        <m:r>
-          <w:rPr>
-            <w:rFonts w:ascii="Cambria Math" w:hAnsi="Cambria Math"/>
-            <w:lang w:val="fr-FR"/>
-          </w:rPr>
-          <m:t>,  currencies.get</m:t>
+          <m:t xml:space="preserve"> currencies.size()=1,  currencies.get</m:t>
         </m:r>
         <m:d>
           <m:dPr>
@@ -2743,34 +2722,13 @@
             <w:rFonts w:ascii="Cambria Math" w:hAnsi="Cambria Math"/>
             <w:lang w:val="fr-FR"/>
           </w:rPr>
-          <m:t>.getName</m:t>
-        </m:r>
-        <m:r>
-          <w:rPr>
-            <w:rFonts w:ascii="Cambria Math" w:hAnsi="Cambria Math"/>
-            <w:lang w:val="fr-FR"/>
-          </w:rPr>
-          <m:t>() !</m:t>
-        </m:r>
-        <m:r>
-          <w:rPr>
-            <w:rFonts w:ascii="Cambria Math" w:hAnsi="Cambria Math"/>
-            <w:lang w:val="fr-FR"/>
-          </w:rPr>
-          <m:t>=currency2</m:t>
-        </m:r>
-        <m:r>
-          <w:rPr>
-            <w:rFonts w:ascii="Cambria Math" w:hAnsi="Cambria Math"/>
-            <w:lang w:val="fr-FR"/>
-          </w:rPr>
-          <m:t>}</m:t>
+          <m:t>.getName() !=currency2}</m:t>
         </m:r>
       </m:oMath>
     </w:p>
     <w:p>
       <w:pPr>
-        <w:pStyle w:val="NoSpacing"/>
+        <w:pStyle w:val="Sansinterligne"/>
         <w:ind w:left="720"/>
         <w:rPr>
           <w:rFonts w:eastAsiaTheme="minorEastAsia"/>
@@ -2780,7 +2738,7 @@
     </w:p>
     <w:p>
       <w:pPr>
-        <w:pStyle w:val="NoSpacing"/>
+        <w:pStyle w:val="Sansinterligne"/>
         <w:ind w:left="720"/>
         <w:rPr>
           <w:rFonts w:eastAsiaTheme="minorEastAsia"/>
@@ -2876,14 +2834,7 @@
                 <w:rFonts w:ascii="Cambria Math" w:hAnsi="Cambria Math"/>
                 <w:lang w:val="fr-FR"/>
               </w:rPr>
-              <m:t>,</m:t>
-            </m:r>
-            <m:r>
-              <w:rPr>
-                <w:rFonts w:ascii="Cambria Math" w:hAnsi="Cambria Math"/>
-                <w:lang w:val="fr-FR"/>
-              </w:rPr>
-              <m:t xml:space="preserve">  amount </m:t>
+              <m:t xml:space="preserve">,  amount </m:t>
             </m:r>
           </m:e>
         </m:d>
@@ -2892,28 +2843,7 @@
             <w:rFonts w:ascii="Cambria Math" w:hAnsi="Cambria Math"/>
             <w:lang w:val="fr-FR"/>
           </w:rPr>
-          <m:t xml:space="preserve"> currencies.size</m:t>
-        </m:r>
-        <m:r>
-          <w:rPr>
-            <w:rFonts w:ascii="Cambria Math" w:hAnsi="Cambria Math"/>
-            <w:lang w:val="fr-FR"/>
-          </w:rPr>
-          <m:t>()</m:t>
-        </m:r>
-        <m:r>
-          <w:rPr>
-            <w:rFonts w:ascii="Cambria Math" w:hAnsi="Cambria Math"/>
-            <w:lang w:val="fr-FR"/>
-          </w:rPr>
-          <m:t>=1</m:t>
-        </m:r>
-        <m:r>
-          <w:rPr>
-            <w:rFonts w:ascii="Cambria Math" w:hAnsi="Cambria Math"/>
-            <w:lang w:val="fr-FR"/>
-          </w:rPr>
-          <m:t>,  currencies.get</m:t>
+          <m:t xml:space="preserve"> currencies.size()=1,  currencies.get</m:t>
         </m:r>
         <m:d>
           <m:dPr>
@@ -2940,28 +2870,7 @@
             <w:rFonts w:ascii="Cambria Math" w:hAnsi="Cambria Math"/>
             <w:lang w:val="fr-FR"/>
           </w:rPr>
-          <m:t>.getName</m:t>
-        </m:r>
-        <m:r>
-          <w:rPr>
-            <w:rFonts w:ascii="Cambria Math" w:hAnsi="Cambria Math"/>
-            <w:lang w:val="fr-FR"/>
-          </w:rPr>
-          <m:t>()</m:t>
-        </m:r>
-        <m:r>
-          <w:rPr>
-            <w:rFonts w:ascii="Cambria Math" w:hAnsi="Cambria Math"/>
-            <w:lang w:val="fr-FR"/>
-          </w:rPr>
-          <m:t>=currency2</m:t>
-        </m:r>
-        <m:r>
-          <w:rPr>
-            <w:rFonts w:ascii="Cambria Math" w:hAnsi="Cambria Math"/>
-            <w:lang w:val="fr-FR"/>
-          </w:rPr>
-          <m:t>,  currencies.get</m:t>
+          <m:t>.getName()=currency2,  currencies.get</m:t>
         </m:r>
         <m:d>
           <m:dPr>
@@ -2988,28 +2897,21 @@
             <w:rFonts w:ascii="Cambria Math" w:hAnsi="Cambria Math"/>
             <w:lang w:val="fr-FR"/>
           </w:rPr>
-          <m:t>.getName() !=currency1</m:t>
-        </m:r>
-        <m:r>
-          <w:rPr>
-            <w:rFonts w:ascii="Cambria Math" w:hAnsi="Cambria Math"/>
-            <w:lang w:val="fr-FR"/>
-          </w:rPr>
-          <m:t>}</m:t>
+          <m:t>.getName() !=currency1}</m:t>
         </m:r>
       </m:oMath>
     </w:p>
     <w:p>
       <w:pPr>
-        <w:pStyle w:val="NoSpacing"/>
-        <w:rPr>
-          <w:lang w:val="fr-FR"/>
-        </w:rPr>
-      </w:pPr>
-    </w:p>
-    <w:p>
-      <w:pPr>
-        <w:pStyle w:val="NoSpacing"/>
+        <w:pStyle w:val="Sansinterligne"/>
+        <w:rPr>
+          <w:lang w:val="fr-FR"/>
+        </w:rPr>
+      </w:pPr>
+    </w:p>
+    <w:p>
+      <w:pPr>
+        <w:pStyle w:val="Sansinterligne"/>
         <w:ind w:left="720"/>
         <w:rPr>
           <w:rFonts w:eastAsiaTheme="minorEastAsia"/>
@@ -3108,14 +3010,7 @@
                 <w:rFonts w:ascii="Cambria Math" w:hAnsi="Cambria Math"/>
                 <w:lang w:val="fr-FR"/>
               </w:rPr>
-              <m:t>,</m:t>
-            </m:r>
-            <m:r>
-              <w:rPr>
-                <w:rFonts w:ascii="Cambria Math" w:hAnsi="Cambria Math"/>
-                <w:lang w:val="fr-FR"/>
-              </w:rPr>
-              <m:t xml:space="preserve">  amount </m:t>
+              <m:t xml:space="preserve">,  amount </m:t>
             </m:r>
           </m:e>
         </m:d>
@@ -3178,20 +3073,13 @@
             <w:rFonts w:ascii="Cambria Math" w:hAnsi="Cambria Math"/>
             <w:lang w:val="fr-FR"/>
           </w:rPr>
-          <m:t>.getName()=currency1</m:t>
-        </m:r>
-        <m:r>
-          <w:rPr>
-            <w:rFonts w:ascii="Cambria Math" w:hAnsi="Cambria Math"/>
-            <w:lang w:val="fr-FR"/>
-          </w:rPr>
-          <m:t>}</m:t>
+          <m:t>.getName()=currency1}</m:t>
         </m:r>
       </m:oMath>
     </w:p>
     <w:p>
       <w:pPr>
-        <w:pStyle w:val="NoSpacing"/>
+        <w:pStyle w:val="Sansinterligne"/>
         <w:ind w:left="720"/>
         <w:rPr>
           <w:rFonts w:eastAsiaTheme="minorEastAsia"/>
@@ -3201,7 +3089,7 @@
     </w:p>
     <w:p>
       <w:pPr>
-        <w:pStyle w:val="NoSpacing"/>
+        <w:pStyle w:val="Sansinterligne"/>
         <w:ind w:left="720"/>
         <w:rPr>
           <w:lang w:val="fr-FR"/>
@@ -3267,16 +3155,16 @@
     </w:p>
     <w:p>
       <w:pPr>
-        <w:pStyle w:val="NoSpacing"/>
-        <w:ind w:left="720"/>
-        <w:rPr>
-          <w:lang w:val="fr-FR"/>
-        </w:rPr>
-      </w:pPr>
-    </w:p>
-    <w:p>
-      <w:pPr>
-        <w:pStyle w:val="NoSpacing"/>
+        <w:pStyle w:val="Sansinterligne"/>
+        <w:ind w:left="720"/>
+        <w:rPr>
+          <w:lang w:val="fr-FR"/>
+        </w:rPr>
+      </w:pPr>
+    </w:p>
+    <w:p>
+      <w:pPr>
+        <w:pStyle w:val="Sansinterligne"/>
         <w:ind w:left="720"/>
         <w:rPr>
           <w:lang w:val="fr-FR"/>
@@ -3289,7 +3177,7 @@
           <w:lang w:val="fr-FR"/>
         </w:rPr>
         <w:lastRenderedPageBreak/>
-        <w:t xml:space="preserve">Chemin </w:t>
+        <w:t>Chemin 1-2-3-2-5-6-8 :</w:t>
       </w:r>
       <w:r>
         <w:rPr>
@@ -3297,260 +3185,390 @@
           <w:bCs/>
           <w:lang w:val="fr-FR"/>
         </w:rPr>
-        <w:t>1-2-3-2-5-6-8</w:t>
-      </w:r>
-      <w:r>
+        <w:t xml:space="preserve"> </w:t>
+      </w:r>
+      <w:r>
+        <w:rPr>
+          <w:lang w:val="fr-FR"/>
+        </w:rPr>
+        <w:t xml:space="preserve">impossible à être exécuté également car si on parcourt la boucle for une fois (2-3-2), ceci implique que la taille de Currency est plus que 0. </w:t>
+      </w:r>
+      <w:proofErr w:type="gramStart"/>
+      <w:r>
+        <w:rPr>
+          <w:lang w:val="fr-FR"/>
+        </w:rPr>
+        <w:t>Ca</w:t>
+      </w:r>
+      <w:proofErr w:type="gramEnd"/>
+      <w:r>
+        <w:rPr>
+          <w:lang w:val="fr-FR"/>
+        </w:rPr>
+        <w:t xml:space="preserve"> n’aura donc pas de sens aller du nœud 6 directement au nœud 8 (qui impliquerait que Currency est vide).</w:t>
+      </w:r>
+    </w:p>
+    <w:p>
+      <w:pPr>
+        <w:pStyle w:val="Sansinterligne"/>
+        <w:ind w:left="720"/>
+        <w:rPr>
+          <w:lang w:val="fr-FR"/>
+        </w:rPr>
+      </w:pPr>
+    </w:p>
+    <w:p>
+      <w:pPr>
+        <w:pStyle w:val="Sansinterligne"/>
+        <w:ind w:left="720"/>
+      </w:pPr>
+      <w:r>
+        <w:t>T</w:t>
+      </w:r>
+      <w:r>
+        <w:t>4</w:t>
+      </w:r>
+      <w:r>
+        <w:t xml:space="preserve"> = </w:t>
+      </w:r>
+    </w:p>
+    <w:p>
+      <w:pPr>
+        <w:pStyle w:val="Sansinterligne"/>
+        <w:ind w:left="720"/>
+      </w:pPr>
+      <w:r>
+        <w:t xml:space="preserve"> {("US Dollar", "Euro", </w:t>
+      </w:r>
+      <w:r>
+        <w:rPr>
+          <w:sz w:val="24"/>
+          <w:szCs w:val="24"/>
+          <w:lang w:val="en-US"/>
+        </w:rPr>
+        <w:t>[]</w:t>
+      </w:r>
+      <w:r>
+        <w:t>, 100.0)</w:t>
+      </w:r>
+      <w:r>
+        <w:tab/>
+        <w:t>,</w:t>
+      </w:r>
+      <w:r>
+        <w:tab/>
+      </w:r>
+    </w:p>
+    <w:p>
+      <w:pPr>
+        <w:pStyle w:val="Sansinterligne"/>
+        <w:ind w:left="720"/>
+      </w:pPr>
+      <w:r>
+        <w:t xml:space="preserve"> </w:t>
+      </w:r>
+      <w:r>
+        <w:t>("</w:t>
+      </w:r>
+      <w:proofErr w:type="spellStart"/>
+      <w:r>
+        <w:t>Invalide</w:t>
+      </w:r>
+      <w:proofErr w:type="spellEnd"/>
+      <w:r>
+        <w:t>", "</w:t>
+      </w:r>
+      <w:proofErr w:type="spellStart"/>
+      <w:r>
+        <w:t>Invalide</w:t>
+      </w:r>
+      <w:proofErr w:type="spellEnd"/>
+      <w:r>
+        <w:t>", currencies, 100.0),</w:t>
+      </w:r>
+      <w:r>
+        <w:tab/>
+      </w:r>
+    </w:p>
+    <w:p>
+      <w:pPr>
+        <w:pStyle w:val="Sansinterligne"/>
+        <w:ind w:left="720"/>
+      </w:pPr>
+      <w:r>
+        <w:t xml:space="preserve">  ("</w:t>
+      </w:r>
+      <w:proofErr w:type="spellStart"/>
+      <w:r>
+        <w:t>Invalide</w:t>
+      </w:r>
+      <w:proofErr w:type="spellEnd"/>
+      <w:r>
+        <w:t>", "Euro", currencies, 100.0)</w:t>
+      </w:r>
+      <w:r>
+        <w:t>,</w:t>
+      </w:r>
+    </w:p>
+    <w:p>
+      <w:pPr>
+        <w:pStyle w:val="Sansinterligne"/>
+        <w:ind w:left="720"/>
+      </w:pPr>
+      <w:r>
+        <w:t xml:space="preserve">   (</w:t>
+      </w:r>
+      <w:r>
+        <w:t>“US Dollar”, “Euro”, currencies, 100.0)</w:t>
+      </w:r>
+      <w:r>
+        <w:t>}</w:t>
+      </w:r>
+    </w:p>
+    <w:p>
+      <w:pPr>
+        <w:pStyle w:val="Sansinterligne"/>
+        <w:ind w:left="720"/>
+      </w:pPr>
+    </w:p>
+    <w:p>
+      <w:pPr>
+        <w:pStyle w:val="Sansinterligne"/>
         <w:rPr>
           <w:b/>
           <w:bCs/>
-          <w:lang w:val="fr-FR"/>
+        </w:rPr>
+      </w:pPr>
+    </w:p>
+    <w:p>
+      <w:pPr>
+        <w:pStyle w:val="Sansinterligne"/>
+        <w:ind w:left="720"/>
+        <w:rPr>
+          <w:lang w:val="fr-FR"/>
+        </w:rPr>
+      </w:pPr>
+      <w:r>
+        <w:rPr>
+          <w:lang w:val="fr-FR"/>
+        </w:rPr>
+        <w:t xml:space="preserve">Pour </w:t>
+      </w:r>
+      <w:proofErr w:type="spellStart"/>
+      <w:r>
+        <w:rPr>
+          <w:lang w:val="fr-FR"/>
+        </w:rPr>
+        <w:t>Currency.convert</w:t>
+      </w:r>
+      <w:proofErr w:type="spellEnd"/>
+      <w:r>
+        <w:rPr>
+          <w:lang w:val="fr-FR"/>
+        </w:rPr>
+        <w:t xml:space="preserve">, le test n’est pas pertinent car on a seulement une complexité cyclomatique de 1 et alors seulement 1 chemin indépendant. </w:t>
+      </w:r>
+    </w:p>
+    <w:p>
+      <w:pPr>
+        <w:pStyle w:val="Sansinterligne"/>
+        <w:ind w:left="720"/>
+        <w:rPr>
+          <w:lang w:val="fr-FR"/>
+        </w:rPr>
+      </w:pPr>
+    </w:p>
+    <w:p>
+      <w:pPr>
+        <w:pStyle w:val="Sansinterligne"/>
+        <w:ind w:left="720"/>
+        <w:rPr>
+          <w:lang w:val="fr-FR"/>
+        </w:rPr>
+      </w:pPr>
+    </w:p>
+    <w:p>
+      <w:pPr>
+        <w:pStyle w:val="Sansinterligne"/>
+        <w:ind w:left="720"/>
+        <w:rPr>
+          <w:lang w:val="fr-FR"/>
+        </w:rPr>
+      </w:pPr>
+    </w:p>
+    <w:p>
+      <w:pPr>
+        <w:rPr>
+          <w:rStyle w:val="Accentuationintense"/>
+          <w:sz w:val="24"/>
+          <w:szCs w:val="24"/>
+          <w:lang w:val="fr-CA"/>
+        </w:rPr>
+      </w:pPr>
+      <w:r>
+        <w:rPr>
+          <w:rStyle w:val="Accentuationintense"/>
+          <w:sz w:val="24"/>
+          <w:szCs w:val="24"/>
+          <w:lang w:val="fr-CA"/>
+        </w:rPr>
+        <w:t>Couverture des conditions</w:t>
+      </w:r>
+      <w:r>
+        <w:rPr>
+          <w:rStyle w:val="Accentuationintense"/>
+          <w:sz w:val="24"/>
+          <w:szCs w:val="24"/>
+          <w:lang w:val="fr-CA"/>
         </w:rPr>
         <w:t> :</w:t>
       </w:r>
-      <w:r>
-        <w:rPr>
-          <w:b/>
-          <w:bCs/>
-          <w:lang w:val="fr-FR"/>
-        </w:rPr>
-        <w:t xml:space="preserve"> </w:t>
-      </w:r>
-      <w:r>
-        <w:rPr>
-          <w:lang w:val="fr-FR"/>
-        </w:rPr>
-        <w:t>impossible à être exécuté également car si on parcourt la boucle for une fois (2-3-2), ceci implique que la taille de Currency est plus que 0. Ca n’aura donc pas de sens aller du nœud 6 directement au nœud 8 (qui impliquerait que Currency est vide).</w:t>
-      </w:r>
-    </w:p>
-    <w:p>
-      <w:pPr>
-        <w:pStyle w:val="NoSpacing"/>
-        <w:ind w:left="720"/>
-        <w:rPr>
-          <w:lang w:val="fr-FR"/>
-        </w:rPr>
-      </w:pPr>
-    </w:p>
-    <w:p>
-      <w:pPr>
-        <w:pStyle w:val="NoSpacing"/>
-        <w:ind w:left="720"/>
-      </w:pPr>
-      <w:r>
-        <w:t>T</w:t>
-      </w:r>
-      <w:r>
-        <w:t>4</w:t>
-      </w:r>
-      <w:r>
-        <w:t xml:space="preserve"> = </w:t>
-      </w:r>
-    </w:p>
-    <w:p>
-      <w:pPr>
-        <w:pStyle w:val="NoSpacing"/>
-        <w:ind w:left="720"/>
-      </w:pPr>
-      <w:r>
-        <w:t xml:space="preserve"> {("US Dollar", "Euro", </w:t>
-      </w:r>
-      <w:r>
-        <w:rPr>
-          <w:sz w:val="24"/>
-          <w:szCs w:val="24"/>
-          <w:lang w:val="en-US"/>
-        </w:rPr>
-        <w:t>[]</w:t>
-      </w:r>
-      <w:r>
-        <w:t>, 100.0)</w:t>
-      </w:r>
-      <w:r>
-        <w:tab/>
-        <w:t>,</w:t>
-      </w:r>
-      <w:r>
-        <w:tab/>
-      </w:r>
-    </w:p>
-    <w:p>
-      <w:pPr>
-        <w:pStyle w:val="NoSpacing"/>
-        <w:ind w:left="720"/>
-      </w:pPr>
-      <w:r>
-        <w:t xml:space="preserve"> </w:t>
-      </w:r>
-      <w:r>
-        <w:t>("</w:t>
-      </w:r>
+    </w:p>
+    <w:p>
+      <w:pPr>
+        <w:ind w:left="720"/>
+        <w:rPr>
+          <w:lang w:val="fr-FR"/>
+        </w:rPr>
+      </w:pPr>
       <w:proofErr w:type="spellStart"/>
-      <w:r>
-        <w:t>Invalide</w:t>
+      <w:proofErr w:type="gramStart"/>
+      <w:r>
+        <w:rPr>
+          <w:lang w:val="fr-FR"/>
+        </w:rPr>
+        <w:t>currencyConverter.MainWindow.convert</w:t>
       </w:r>
       <w:proofErr w:type="spellEnd"/>
-      <w:r>
-        <w:t>", "</w:t>
+      <w:proofErr w:type="gramEnd"/>
+      <w:r>
+        <w:rPr>
+          <w:lang w:val="fr-FR"/>
+        </w:rPr>
+        <w:t xml:space="preserve"> : </w:t>
+      </w:r>
+      <w:r>
+        <w:rPr>
+          <w:lang w:val="fr-FR"/>
+        </w:rPr>
+        <w:t xml:space="preserve">inutile </w:t>
+      </w:r>
+      <w:r>
+        <w:rPr>
+          <w:lang w:val="fr-FR"/>
+        </w:rPr>
+        <w:t>à</w:t>
+      </w:r>
+      <w:r>
+        <w:rPr>
+          <w:lang w:val="fr-FR"/>
+        </w:rPr>
+        <w:t xml:space="preserve"> faire car </w:t>
+      </w:r>
+      <w:r>
+        <w:rPr>
+          <w:lang w:val="fr-FR"/>
+        </w:rPr>
+        <w:t>la</w:t>
+      </w:r>
+      <w:r>
+        <w:rPr>
+          <w:lang w:val="fr-FR"/>
+        </w:rPr>
+        <w:t xml:space="preserve"> méthode ne possède aucune condition composée.</w:t>
+      </w:r>
+    </w:p>
+    <w:p>
+      <w:pPr>
+        <w:ind w:left="720"/>
+        <w:rPr>
+          <w:lang w:val="fr-FR"/>
+        </w:rPr>
+      </w:pPr>
+      <w:r>
+        <w:rPr>
+          <w:lang w:val="fr-FR"/>
+        </w:rPr>
+        <w:t xml:space="preserve">Pour </w:t>
       </w:r>
       <w:proofErr w:type="spellStart"/>
       <w:r>
-        <w:t>Invalide</w:t>
+        <w:rPr>
+          <w:lang w:val="fr-FR"/>
+        </w:rPr>
+        <w:t>Currency.convert</w:t>
       </w:r>
       <w:proofErr w:type="spellEnd"/>
       <w:r>
-        <w:t>", currencies, 100.0),</w:t>
-      </w:r>
-      <w:r>
-        <w:tab/>
-      </w:r>
-    </w:p>
-    <w:p>
-      <w:pPr>
-        <w:pStyle w:val="NoSpacing"/>
-        <w:ind w:left="720"/>
-      </w:pPr>
-      <w:r>
-        <w:t xml:space="preserve">  ("</w:t>
-      </w:r>
+        <w:rPr>
+          <w:lang w:val="fr-FR"/>
+        </w:rPr>
+        <w:t> : cette méthode a aucune condition, donc cette méthode n’est pas éligible pour ce critère.</w:t>
+      </w:r>
+    </w:p>
+    <w:p>
+      <w:pPr>
+        <w:ind w:left="720"/>
+        <w:rPr>
+          <w:lang w:val="fr-FR"/>
+        </w:rPr>
+      </w:pPr>
+    </w:p>
+    <w:p>
+      <w:pPr>
+        <w:ind w:left="720"/>
+        <w:rPr>
+          <w:lang w:val="fr-FR"/>
+        </w:rPr>
+      </w:pPr>
+    </w:p>
+    <w:p>
+      <w:pPr>
+        <w:rPr>
+          <w:rStyle w:val="Accentuationintense"/>
+          <w:sz w:val="24"/>
+          <w:szCs w:val="24"/>
+          <w:lang w:val="fr-CA"/>
+        </w:rPr>
+      </w:pPr>
+      <w:r>
+        <w:rPr>
+          <w:rStyle w:val="Accentuationintense"/>
+          <w:sz w:val="24"/>
+          <w:szCs w:val="24"/>
+          <w:lang w:val="fr-CA"/>
+        </w:rPr>
+        <w:t>Couverture des i-chemins</w:t>
+      </w:r>
+      <w:r>
+        <w:rPr>
+          <w:rStyle w:val="Accentuationintense"/>
+          <w:sz w:val="24"/>
+          <w:szCs w:val="24"/>
+          <w:lang w:val="fr-CA"/>
+        </w:rPr>
+        <w:t> :</w:t>
+      </w:r>
+    </w:p>
+    <w:p>
+      <w:pPr>
+        <w:ind w:left="720"/>
+        <w:rPr>
+          <w:lang w:val="fr-CA"/>
+        </w:rPr>
+      </w:pPr>
       <w:proofErr w:type="spellStart"/>
-      <w:r>
-        <w:t>Invalide</w:t>
+      <w:proofErr w:type="gramStart"/>
+      <w:r>
+        <w:rPr>
+          <w:lang w:val="fr-CA"/>
+        </w:rPr>
+        <w:t>currencyConverter.MainWindow.convert</w:t>
       </w:r>
       <w:proofErr w:type="spellEnd"/>
-      <w:r>
-        <w:t>", "Euro", currencies, 100.0)</w:t>
-      </w:r>
-      <w:r>
-        <w:t>,</w:t>
-      </w:r>
-    </w:p>
-    <w:p>
-      <w:pPr>
-        <w:pStyle w:val="NoSpacing"/>
-        <w:ind w:left="720"/>
-        <w:rPr>
-          <w:lang w:val="fr-CA"/>
-        </w:rPr>
-      </w:pPr>
-      <w:r>
-        <w:rPr>
-          <w:lang w:val="fr-CA"/>
-        </w:rPr>
-        <w:t xml:space="preserve">   (</w:t>
-      </w:r>
-      <w:r>
-        <w:t>“US Dollar”, “Euro”, currencies, 100.0)</w:t>
-      </w:r>
-      <w:r>
-        <w:rPr>
-          <w:lang w:val="fr-CA"/>
-        </w:rPr>
-        <w:t>}</w:t>
-      </w:r>
-    </w:p>
-    <w:p>
-      <w:pPr>
-        <w:pStyle w:val="NoSpacing"/>
-        <w:ind w:left="720"/>
-        <w:rPr>
-          <w:lang w:val="fr-FR"/>
-        </w:rPr>
-      </w:pPr>
-    </w:p>
-    <w:p>
-      <w:pPr>
-        <w:pStyle w:val="NoSpacing"/>
-        <w:ind w:left="720"/>
-        <w:rPr>
-          <w:b/>
-          <w:bCs/>
-          <w:lang w:val="fr-FR"/>
-        </w:rPr>
-      </w:pPr>
-    </w:p>
-    <w:p>
-      <w:pPr>
-        <w:pStyle w:val="NoSpacing"/>
-        <w:ind w:left="720"/>
-        <w:rPr>
-          <w:b/>
-          <w:bCs/>
-          <w:lang w:val="fr-FR"/>
-        </w:rPr>
-      </w:pPr>
-    </w:p>
-    <w:p>
-      <w:pPr>
-        <w:pStyle w:val="NoSpacing"/>
-        <w:ind w:left="720"/>
-        <w:rPr>
-          <w:b/>
-          <w:bCs/>
-          <w:lang w:val="fr-FR"/>
-        </w:rPr>
-      </w:pPr>
-    </w:p>
-    <w:p>
-      <w:pPr>
-        <w:pStyle w:val="NoSpacing"/>
-        <w:ind w:left="720"/>
-        <w:rPr>
-          <w:lang w:val="fr-FR"/>
-        </w:rPr>
-      </w:pPr>
-      <w:r>
-        <w:rPr>
-          <w:lang w:val="fr-FR"/>
-        </w:rPr>
-        <w:t xml:space="preserve">Pour </w:t>
-      </w:r>
-      <w:proofErr w:type="spellStart"/>
-      <w:r>
-        <w:rPr>
-          <w:lang w:val="fr-FR"/>
-        </w:rPr>
-        <w:t>Currency.convert</w:t>
-      </w:r>
-      <w:proofErr w:type="spellEnd"/>
-      <w:r>
-        <w:rPr>
-          <w:lang w:val="fr-FR"/>
-        </w:rPr>
-        <w:t xml:space="preserve">, le test n’est pas pertinent car on a seulement une complexité cyclomatique de 1 et alors seulement 1 chemin indépendant. </w:t>
-      </w:r>
-    </w:p>
-    <w:p>
-      <w:pPr>
-        <w:pStyle w:val="NoSpacing"/>
-        <w:ind w:left="720"/>
-        <w:rPr>
-          <w:lang w:val="fr-FR"/>
-        </w:rPr>
-      </w:pPr>
-    </w:p>
-    <w:p>
-      <w:pPr>
-        <w:rPr>
-          <w:rStyle w:val="IntenseEmphasis"/>
-          <w:sz w:val="24"/>
-          <w:szCs w:val="24"/>
-          <w:lang w:val="fr-CA"/>
-        </w:rPr>
-      </w:pPr>
-      <w:r>
-        <w:rPr>
-          <w:rStyle w:val="IntenseEmphasis"/>
-          <w:sz w:val="24"/>
-          <w:szCs w:val="24"/>
-          <w:lang w:val="fr-CA"/>
-        </w:rPr>
-        <w:t>Couverture des conditions</w:t>
-      </w:r>
-      <w:r>
-        <w:rPr>
-          <w:rStyle w:val="IntenseEmphasis"/>
-          <w:sz w:val="24"/>
-          <w:szCs w:val="24"/>
+      <w:proofErr w:type="gramEnd"/>
+      <w:r>
+        <w:rPr>
           <w:lang w:val="fr-CA"/>
         </w:rPr>
         <w:t> :</w:t>
@@ -3558,127 +3576,6 @@
     </w:p>
     <w:p>
       <w:pPr>
-        <w:ind w:left="720"/>
-        <w:rPr>
-          <w:lang w:val="fr-FR"/>
-        </w:rPr>
-      </w:pPr>
-      <w:proofErr w:type="spellStart"/>
-      <w:r>
-        <w:rPr>
-          <w:lang w:val="fr-FR"/>
-        </w:rPr>
-        <w:t>currencyConverter.MainWindow.convert</w:t>
-      </w:r>
-      <w:proofErr w:type="spellEnd"/>
-      <w:r>
-        <w:rPr>
-          <w:lang w:val="fr-FR"/>
-        </w:rPr>
-        <w:t xml:space="preserve"> : </w:t>
-      </w:r>
-      <w:r>
-        <w:rPr>
-          <w:lang w:val="fr-FR"/>
-        </w:rPr>
-        <w:t xml:space="preserve">inutile </w:t>
-      </w:r>
-      <w:r>
-        <w:rPr>
-          <w:lang w:val="fr-FR"/>
-        </w:rPr>
-        <w:t>à</w:t>
-      </w:r>
-      <w:r>
-        <w:rPr>
-          <w:lang w:val="fr-FR"/>
-        </w:rPr>
-        <w:t xml:space="preserve"> faire car </w:t>
-      </w:r>
-      <w:r>
-        <w:rPr>
-          <w:lang w:val="fr-FR"/>
-        </w:rPr>
-        <w:t>la</w:t>
-      </w:r>
-      <w:r>
-        <w:rPr>
-          <w:lang w:val="fr-FR"/>
-        </w:rPr>
-        <w:t xml:space="preserve"> méthode ne possède aucune condition composée.</w:t>
-      </w:r>
-    </w:p>
-    <w:p>
-      <w:pPr>
-        <w:ind w:left="720"/>
-        <w:rPr>
-          <w:lang w:val="fr-FR"/>
-        </w:rPr>
-      </w:pPr>
-      <w:r>
-        <w:rPr>
-          <w:lang w:val="fr-FR"/>
-        </w:rPr>
-        <w:t xml:space="preserve">Pour </w:t>
-      </w:r>
-      <w:proofErr w:type="spellStart"/>
-      <w:r>
-        <w:rPr>
-          <w:lang w:val="fr-FR"/>
-        </w:rPr>
-        <w:t>Currency.convert</w:t>
-      </w:r>
-      <w:proofErr w:type="spellEnd"/>
-      <w:r>
-        <w:rPr>
-          <w:lang w:val="fr-FR"/>
-        </w:rPr>
-        <w:t> : cette méthode a aucune condition, donc cette méthode n’est pas éligible pour ce critère.</w:t>
-      </w:r>
-    </w:p>
-    <w:p>
-      <w:pPr>
-        <w:rPr>
-          <w:rStyle w:val="IntenseEmphasis"/>
-          <w:sz w:val="24"/>
-          <w:szCs w:val="24"/>
-          <w:lang w:val="fr-CA"/>
-        </w:rPr>
-      </w:pPr>
-      <w:r>
-        <w:rPr>
-          <w:rStyle w:val="IntenseEmphasis"/>
-          <w:sz w:val="24"/>
-          <w:szCs w:val="24"/>
-          <w:lang w:val="fr-CA"/>
-        </w:rPr>
-        <w:t>Couverture des i-chemins</w:t>
-      </w:r>
-      <w:r>
-        <w:rPr>
-          <w:rStyle w:val="IntenseEmphasis"/>
-          <w:sz w:val="24"/>
-          <w:szCs w:val="24"/>
-          <w:lang w:val="fr-CA"/>
-        </w:rPr>
-        <w:t> :</w:t>
-      </w:r>
-    </w:p>
-    <w:p>
-      <w:pPr>
-        <w:ind w:left="720"/>
-      </w:pPr>
-      <w:proofErr w:type="spellStart"/>
-      <w:r>
-        <w:t>currencyConverter.MainWindow.convert</w:t>
-      </w:r>
-      <w:proofErr w:type="spellEnd"/>
-      <w:r>
-        <w:t> :</w:t>
-      </w:r>
-    </w:p>
-    <w:p>
-      <w:pPr>
         <w:spacing w:after="0"/>
         <w:ind w:left="720"/>
         <w:rPr>
@@ -3741,9 +3638,89 @@
           <w:lang w:val="fr-FR"/>
         </w:rPr>
         <w:t>D4 : 3 itérations</w:t>
+      </w:r>
+    </w:p>
+    <w:p>
+      <w:pPr>
+        <w:spacing w:after="0"/>
+        <w:ind w:left="720"/>
+        <w:rPr>
+          <w:lang w:val="fr-FR"/>
+        </w:rPr>
+      </w:pPr>
+      <w:r>
+        <w:rPr>
+          <w:lang w:val="fr-FR"/>
+        </w:rPr>
+        <w:t>D5 : 4 itérations</w:t>
+      </w:r>
+    </w:p>
+    <w:p>
+      <w:pPr>
+        <w:spacing w:after="0"/>
+        <w:ind w:left="720"/>
+        <w:rPr>
+          <w:lang w:val="fr-FR"/>
+        </w:rPr>
+      </w:pPr>
+      <w:r>
+        <w:rPr>
+          <w:lang w:val="fr-FR"/>
+        </w:rPr>
+        <w:t>D6 : 5 itérations</w:t>
+      </w:r>
+    </w:p>
+    <w:p>
+      <w:pPr>
+        <w:spacing w:after="0"/>
+        <w:ind w:left="720"/>
+        <w:rPr>
+          <w:lang w:val="fr-FR"/>
+        </w:rPr>
+      </w:pPr>
+      <w:r>
+        <w:rPr>
+          <w:lang w:val="fr-FR"/>
+        </w:rPr>
+        <w:t>D7 : 6 itérations</w:t>
+      </w:r>
+    </w:p>
+    <w:p>
+      <w:pPr>
+        <w:spacing w:after="0"/>
+        <w:ind w:left="720"/>
+        <w:rPr>
+          <w:lang w:val="fr-FR"/>
+        </w:rPr>
+      </w:pPr>
+      <w:r>
+        <w:rPr>
+          <w:lang w:val="fr-FR"/>
+        </w:rPr>
+        <w:t xml:space="preserve">D8 : </w:t>
+      </w:r>
+      <w:r>
+        <w:rPr>
+          <w:lang w:val="fr-FR"/>
+        </w:rPr>
+        <w:t>quitte la boucle s</w:t>
+      </w:r>
+      <w:r>
+        <w:rPr>
+          <w:lang w:val="fr-FR"/>
+        </w:rPr>
+        <w:t xml:space="preserve">ans trouver de </w:t>
+      </w:r>
+      <w:proofErr w:type="gramStart"/>
+      <w:r>
+        <w:rPr>
+          <w:lang w:val="fr-FR"/>
+        </w:rPr>
+        <w:t>monnaie correspondant</w:t>
       </w:r>
       <w:bookmarkStart w:id="1" w:name="_GoBack"/>
       <w:bookmarkEnd w:id="1"/>
+      <w:proofErr w:type="gramEnd"/>
     </w:p>
     <w:p>
       <w:pPr>
@@ -3753,82 +3730,10 @@
           <w:lang w:val="fr-FR"/>
         </w:rPr>
       </w:pPr>
-      <w:r>
-        <w:rPr>
-          <w:lang w:val="fr-FR"/>
-        </w:rPr>
-        <w:t>D5 : 4 itérations</w:t>
-      </w:r>
-    </w:p>
-    <w:p>
-      <w:pPr>
-        <w:spacing w:after="0"/>
-        <w:ind w:left="720"/>
-        <w:rPr>
-          <w:lang w:val="fr-FR"/>
-        </w:rPr>
-      </w:pPr>
-      <w:r>
-        <w:rPr>
-          <w:lang w:val="fr-FR"/>
-        </w:rPr>
-        <w:t>D6 : 5 itérations</w:t>
-      </w:r>
-    </w:p>
-    <w:p>
-      <w:pPr>
-        <w:spacing w:after="0"/>
-        <w:ind w:left="720"/>
-        <w:rPr>
-          <w:lang w:val="fr-FR"/>
-        </w:rPr>
-      </w:pPr>
-      <w:r>
-        <w:rPr>
-          <w:lang w:val="fr-FR"/>
-        </w:rPr>
-        <w:t>D7 : 6 itérations</w:t>
-      </w:r>
-    </w:p>
-    <w:p>
-      <w:pPr>
-        <w:spacing w:after="0"/>
-        <w:ind w:left="720"/>
-        <w:rPr>
-          <w:lang w:val="fr-FR"/>
-        </w:rPr>
-      </w:pPr>
-      <w:r>
-        <w:rPr>
-          <w:lang w:val="fr-FR"/>
-        </w:rPr>
-        <w:t xml:space="preserve">D8 : </w:t>
-      </w:r>
-      <w:r>
-        <w:rPr>
-          <w:lang w:val="fr-FR"/>
-        </w:rPr>
-        <w:t>quitte la boucle s</w:t>
-      </w:r>
-      <w:r>
-        <w:rPr>
-          <w:lang w:val="fr-FR"/>
-        </w:rPr>
-        <w:t>ans trouver de monnaie correspondant</w:t>
-      </w:r>
-    </w:p>
-    <w:p>
-      <w:pPr>
-        <w:spacing w:after="0"/>
-        <w:ind w:left="720"/>
-        <w:rPr>
-          <w:lang w:val="fr-FR"/>
-        </w:rPr>
-      </w:pPr>
-    </w:p>
-    <w:p>
-      <w:pPr>
-        <w:pStyle w:val="NoSpacing"/>
+    </w:p>
+    <w:p>
+      <w:pPr>
+        <w:pStyle w:val="Sansinterligne"/>
         <w:ind w:left="720"/>
       </w:pPr>
       <w:r>
@@ -4061,22 +3966,24 @@
         <w:t>}</w:t>
       </w:r>
     </w:p>
-    <w:p/>
-    <w:p/>
-    <w:p/>
-    <w:p/>
-    <w:p>
-      <w:pPr>
-        <w:rPr>
-          <w:rStyle w:val="IntenseEmphasis"/>
+    <w:p>
+      <w:r>
+        <w:br w:type="page"/>
+      </w:r>
+    </w:p>
+    <w:p>
+      <w:pPr>
+        <w:rPr>
+          <w:rStyle w:val="Accentuationintense"/>
           <w:sz w:val="24"/>
           <w:szCs w:val="24"/>
         </w:rPr>
       </w:pPr>
       <w:proofErr w:type="spellStart"/>
-      <w:r>
-        <w:rPr>
-          <w:rStyle w:val="IntenseEmphasis"/>
+      <w:proofErr w:type="gramStart"/>
+      <w:r>
+        <w:rPr>
+          <w:rStyle w:val="Accentuationintense"/>
           <w:sz w:val="24"/>
           <w:szCs w:val="24"/>
         </w:rPr>
@@ -4086,19 +3993,26 @@
       <w:proofErr w:type="spellEnd"/>
       <w:r>
         <w:rPr>
-          <w:rStyle w:val="IntenseEmphasis"/>
+          <w:rStyle w:val="Accentuationintense"/>
           <w:sz w:val="24"/>
           <w:szCs w:val="24"/>
         </w:rPr>
         <w:t> :</w:t>
       </w:r>
-    </w:p>
-    <w:p>
-      <w:r>
-        <w:t>T1 = ("US Dollar", "Euro", currencies, 100.0)</w:t>
-      </w:r>
-      <w:r>
-        <w:t xml:space="preserve"> = 93.00</w:t>
+      <w:proofErr w:type="gramEnd"/>
+    </w:p>
+    <w:p>
+      <w:pPr>
+        <w:rPr>
+          <w:rStyle w:val="Accentuationintense"/>
+          <w:sz w:val="24"/>
+          <w:szCs w:val="24"/>
+        </w:rPr>
+      </w:pPr>
+    </w:p>
+    <w:p>
+      <w:r>
+        <w:t>T1 = ("US Dollar", "Euro", currencies, 100.0) = 93.00</w:t>
       </w:r>
       <w:r>
         <w:tab/>
@@ -4113,7 +4027,7 @@
     <w:p>
       <w:r>
         <w:rPr>
-          <w:rStyle w:val="IntenseEmphasis"/>
+          <w:rStyle w:val="Accentuationintense"/>
           <w:i w:val="0"/>
           <w:iCs w:val="0"/>
           <w:color w:val="auto"/>
@@ -4150,13 +4064,10 @@
     </w:p>
     <w:p>
       <w:pPr>
-        <w:pStyle w:val="NoSpacing"/>
-      </w:pPr>
-      <w:r>
-        <w:t>T3 = ("US Dollar", "Euro", currencies, 100.0)</w:t>
-      </w:r>
-      <w:r>
-        <w:t xml:space="preserve"> = 93.0</w:t>
+        <w:pStyle w:val="Sansinterligne"/>
+      </w:pPr>
+      <w:r>
+        <w:t>T3 = ("US Dollar", "Euro", currencies, 100.0) = 93.0</w:t>
       </w:r>
       <w:r>
         <w:tab/>
@@ -4170,121 +4081,502 @@
     </w:p>
     <w:p>
       <w:pPr>
-        <w:pStyle w:val="NoSpacing"/>
-        <w:rPr>
-          <w:lang w:val="fr-CA"/>
-        </w:rPr>
-      </w:pPr>
-      <w:r>
-        <w:rPr>
-          <w:lang w:val="fr-CA"/>
-        </w:rPr>
-        <w:t xml:space="preserve">T3 = </w:t>
-      </w:r>
-      <w:r>
-        <w:rPr>
-          <w:lang w:val="fr-CA"/>
-        </w:rPr>
-        <w:t>("Invalide", "Invalide", currencies, 100.0</w:t>
-      </w:r>
-      <w:r>
-        <w:rPr>
-          <w:lang w:val="fr-CA"/>
-        </w:rPr>
-        <w:t>) = 0.0</w:t>
-      </w:r>
-      <w:r>
-        <w:rPr>
-          <w:lang w:val="fr-CA"/>
-        </w:rPr>
+        <w:pStyle w:val="Sansinterligne"/>
+      </w:pPr>
+      <w:r>
+        <w:t>T3 = ("</w:t>
+      </w:r>
+      <w:proofErr w:type="spellStart"/>
+      <w:r>
+        <w:t>Invalide</w:t>
+      </w:r>
+      <w:proofErr w:type="spellEnd"/>
+      <w:r>
+        <w:t>", "</w:t>
+      </w:r>
+      <w:proofErr w:type="spellStart"/>
+      <w:r>
+        <w:t>Invalide</w:t>
+      </w:r>
+      <w:proofErr w:type="spellEnd"/>
+      <w:r>
+        <w:t>", currencies, 100.0) = 0.0</w:t>
+      </w:r>
+      <w:r>
         <w:tab/>
       </w:r>
       <w:r>
         <w:rPr>
           <w:color w:val="70AD47" w:themeColor="accent6"/>
-          <w:lang w:val="fr-CA"/>
         </w:rPr>
         <w:t>Ok</w:t>
       </w:r>
     </w:p>
     <w:p>
       <w:pPr>
-        <w:pStyle w:val="NoSpacing"/>
-        <w:rPr>
-          <w:lang w:val="fr-CA"/>
-        </w:rPr>
-      </w:pPr>
-      <w:r>
-        <w:rPr>
-          <w:lang w:val="fr-CA"/>
-        </w:rPr>
-        <w:t xml:space="preserve">T3 = </w:t>
-      </w:r>
-      <w:r>
-        <w:rPr>
-          <w:lang w:val="fr-CA"/>
-        </w:rPr>
-        <w:t>("Invalide", "Euro", currencies, 100.0)</w:t>
-      </w:r>
-      <w:r>
-        <w:rPr>
-          <w:lang w:val="fr-CA"/>
-        </w:rPr>
-        <w:t xml:space="preserve"> = 0.0</w:t>
-      </w:r>
-      <w:r>
-        <w:rPr>
-          <w:lang w:val="fr-CA"/>
-        </w:rPr>
-        <w:tab/>
-      </w:r>
-      <w:r>
-        <w:rPr>
-          <w:lang w:val="fr-CA"/>
-        </w:rPr>
+        <w:pStyle w:val="Sansinterligne"/>
+      </w:pPr>
+      <w:r>
+        <w:t>T3 = ("</w:t>
+      </w:r>
+      <w:proofErr w:type="spellStart"/>
+      <w:r>
+        <w:t>Invalide</w:t>
+      </w:r>
+      <w:proofErr w:type="spellEnd"/>
+      <w:r>
+        <w:t>", "Euro", currencies, 100.0) = 0.0</w:t>
+      </w:r>
+      <w:r>
+        <w:tab/>
+      </w:r>
+      <w:r>
         <w:tab/>
       </w:r>
       <w:r>
         <w:rPr>
           <w:color w:val="70AD47" w:themeColor="accent6"/>
-          <w:lang w:val="fr-CA"/>
         </w:rPr>
         <w:t>Ok</w:t>
       </w:r>
     </w:p>
     <w:p>
       <w:pPr>
-        <w:pStyle w:val="NoSpacing"/>
-        <w:rPr>
-          <w:lang w:val="fr-CA"/>
-        </w:rPr>
-      </w:pPr>
-    </w:p>
-    <w:p>
-      <w:pPr>
-        <w:pStyle w:val="NoSpacing"/>
-        <w:rPr>
-          <w:lang w:val="fr-CA"/>
-        </w:rPr>
-      </w:pPr>
-    </w:p>
-    <w:p>
-      <w:pPr>
-        <w:rPr>
-          <w:rStyle w:val="IntenseEmphasis"/>
-          <w:i w:val="0"/>
-          <w:iCs w:val="0"/>
-          <w:color w:val="auto"/>
-          <w:lang w:val="fr-CA"/>
-        </w:rPr>
-      </w:pPr>
-    </w:p>
-    <w:p>
-      <w:pPr>
-        <w:rPr>
-          <w:lang w:val="fr-CA"/>
-        </w:rPr>
-      </w:pPr>
+        <w:pStyle w:val="Sansinterligne"/>
+      </w:pPr>
+    </w:p>
+    <w:p>
+      <w:pPr>
+        <w:pStyle w:val="Sansinterligne"/>
+      </w:pPr>
+      <w:r>
+        <w:t xml:space="preserve">T4 = ("US Dollar", "Euro", </w:t>
+      </w:r>
+      <w:r>
+        <w:rPr>
+          <w:sz w:val="24"/>
+          <w:szCs w:val="24"/>
+        </w:rPr>
+        <w:t>[]</w:t>
+      </w:r>
+      <w:r>
+        <w:t>, 100.0)</w:t>
+      </w:r>
+      <w:r>
+        <w:tab/>
+      </w:r>
+      <w:r>
+        <w:tab/>
+      </w:r>
+      <w:r>
+        <w:tab/>
+      </w:r>
+      <w:proofErr w:type="spellStart"/>
+      <w:r>
+        <w:rPr>
+          <w:color w:val="FF0000"/>
+        </w:rPr>
+        <w:t>Erreur</w:t>
+      </w:r>
+      <w:proofErr w:type="spellEnd"/>
+    </w:p>
+    <w:p>
+      <w:pPr>
+        <w:pStyle w:val="Sansinterligne"/>
+      </w:pPr>
+      <w:r>
+        <w:t>T4 = ("</w:t>
+      </w:r>
+      <w:proofErr w:type="spellStart"/>
+      <w:r>
+        <w:t>Invalide</w:t>
+      </w:r>
+      <w:proofErr w:type="spellEnd"/>
+      <w:r>
+        <w:t>", "</w:t>
+      </w:r>
+      <w:proofErr w:type="spellStart"/>
+      <w:r>
+        <w:t>Invalide</w:t>
+      </w:r>
+      <w:proofErr w:type="spellEnd"/>
+      <w:r>
+        <w:t>", currencies, 100.0)</w:t>
+      </w:r>
+      <w:r>
+        <w:tab/>
+      </w:r>
+      <w:r>
+        <w:tab/>
+      </w:r>
+      <w:r>
+        <w:rPr>
+          <w:color w:val="70AD47" w:themeColor="accent6"/>
+        </w:rPr>
+        <w:t>Ok</w:t>
+      </w:r>
+    </w:p>
+    <w:p>
+      <w:pPr>
+        <w:pStyle w:val="Sansinterligne"/>
+      </w:pPr>
+      <w:r>
+        <w:t>T4 = ("</w:t>
+      </w:r>
+      <w:proofErr w:type="spellStart"/>
+      <w:r>
+        <w:t>Invalide</w:t>
+      </w:r>
+      <w:proofErr w:type="spellEnd"/>
+      <w:r>
+        <w:t>", "Euro", currencies, 100.0)</w:t>
+      </w:r>
+      <w:r>
+        <w:tab/>
+      </w:r>
+      <w:r>
+        <w:tab/>
+      </w:r>
+      <w:r>
+        <w:rPr>
+          <w:color w:val="70AD47" w:themeColor="accent6"/>
+        </w:rPr>
+        <w:t>Ok</w:t>
+      </w:r>
+    </w:p>
+    <w:p>
+      <w:pPr>
+        <w:pStyle w:val="Sansinterligne"/>
+      </w:pPr>
+      <w:r>
+        <w:t>T4 = (“US Dollar”, “Euro”, currencies, 100.0)</w:t>
+      </w:r>
+      <w:r>
+        <w:tab/>
+      </w:r>
+      <w:r>
+        <w:tab/>
+      </w:r>
+      <w:r>
+        <w:rPr>
+          <w:color w:val="70AD47" w:themeColor="accent6"/>
+        </w:rPr>
+        <w:t>Ok</w:t>
+      </w:r>
+    </w:p>
+    <w:p/>
+    <w:p>
+      <w:pPr>
+        <w:pStyle w:val="Sansinterligne"/>
+      </w:pPr>
+      <w:r>
+        <w:t xml:space="preserve">T5 = ("US Dollar", "Euro", </w:t>
+      </w:r>
+      <w:r>
+        <w:rPr>
+          <w:sz w:val="24"/>
+          <w:szCs w:val="24"/>
+        </w:rPr>
+        <w:t>[]</w:t>
+      </w:r>
+      <w:r>
+        <w:t>, 100.0)</w:t>
+      </w:r>
+      <w:r>
+        <w:tab/>
+      </w:r>
+      <w:r>
+        <w:tab/>
+      </w:r>
+      <w:r>
+        <w:tab/>
+      </w:r>
+      <w:r>
+        <w:tab/>
+      </w:r>
+      <w:proofErr w:type="spellStart"/>
+      <w:r>
+        <w:rPr>
+          <w:color w:val="FF0000"/>
+        </w:rPr>
+        <w:t>Erreur</w:t>
+      </w:r>
+      <w:proofErr w:type="spellEnd"/>
+    </w:p>
+    <w:p>
+      <w:pPr>
+        <w:spacing w:after="0"/>
+      </w:pPr>
+      <w:r>
+        <w:t xml:space="preserve">T5 = ("US Dollar", "US Dollar", </w:t>
+      </w:r>
+      <w:r>
+        <w:rPr>
+          <w:sz w:val="24"/>
+          <w:szCs w:val="24"/>
+        </w:rPr>
+        <w:t>currencies</w:t>
+      </w:r>
+      <w:r>
+        <w:t>, 100.0)</w:t>
+      </w:r>
+      <w:r>
+        <w:tab/>
+      </w:r>
+      <w:r>
+        <w:tab/>
+      </w:r>
+      <w:r>
+        <w:rPr>
+          <w:color w:val="70AD47" w:themeColor="accent6"/>
+        </w:rPr>
+        <w:t>Ok</w:t>
+      </w:r>
+    </w:p>
+    <w:p>
+      <w:pPr>
+        <w:spacing w:after="0"/>
+      </w:pPr>
+      <w:r>
+        <w:t xml:space="preserve">T5 = ("US Dollar", "Euro", </w:t>
+      </w:r>
+      <w:r>
+        <w:rPr>
+          <w:sz w:val="24"/>
+          <w:szCs w:val="24"/>
+        </w:rPr>
+        <w:t>currencies</w:t>
+      </w:r>
+      <w:r>
+        <w:t>, 100.0)</w:t>
+      </w:r>
+      <w:r>
+        <w:tab/>
+      </w:r>
+      <w:r>
+        <w:tab/>
+      </w:r>
+      <w:r>
+        <w:tab/>
+      </w:r>
+      <w:r>
+        <w:rPr>
+          <w:color w:val="70AD47" w:themeColor="accent6"/>
+        </w:rPr>
+        <w:t>Ok</w:t>
+      </w:r>
+    </w:p>
+    <w:p>
+      <w:pPr>
+        <w:spacing w:after="0"/>
+      </w:pPr>
+      <w:r>
+        <w:t xml:space="preserve">T5 = ("US Dollar", "British Pound", </w:t>
+      </w:r>
+      <w:r>
+        <w:rPr>
+          <w:sz w:val="24"/>
+          <w:szCs w:val="24"/>
+        </w:rPr>
+        <w:t>currencies</w:t>
+      </w:r>
+      <w:r>
+        <w:t>, 100.0)</w:t>
+      </w:r>
+      <w:r>
+        <w:tab/>
+      </w:r>
+      <w:r>
+        <w:tab/>
+      </w:r>
+      <w:r>
+        <w:rPr>
+          <w:color w:val="70AD47" w:themeColor="accent6"/>
+        </w:rPr>
+        <w:t>Ok</w:t>
+      </w:r>
+    </w:p>
+    <w:p>
+      <w:pPr>
+        <w:spacing w:after="0"/>
+      </w:pPr>
+      <w:r>
+        <w:t xml:space="preserve">T5 = ("US Dollar", "Swiss Franc", </w:t>
+      </w:r>
+      <w:r>
+        <w:rPr>
+          <w:sz w:val="24"/>
+          <w:szCs w:val="24"/>
+        </w:rPr>
+        <w:t>currencies</w:t>
+      </w:r>
+      <w:r>
+        <w:t>, 100.0)</w:t>
+      </w:r>
+      <w:r>
+        <w:tab/>
+      </w:r>
+      <w:r>
+        <w:tab/>
+      </w:r>
+      <w:r>
+        <w:rPr>
+          <w:color w:val="70AD47" w:themeColor="accent6"/>
+        </w:rPr>
+        <w:t>Ok</w:t>
+      </w:r>
+    </w:p>
+    <w:p>
+      <w:pPr>
+        <w:spacing w:after="0"/>
+      </w:pPr>
+      <w:r>
+        <w:t xml:space="preserve">T5 = ("US Dollar", "Chinese Yuan Renminbi", </w:t>
+      </w:r>
+      <w:r>
+        <w:rPr>
+          <w:sz w:val="24"/>
+          <w:szCs w:val="24"/>
+        </w:rPr>
+        <w:t>currencies</w:t>
+      </w:r>
+      <w:r>
+        <w:t>, 100.0)</w:t>
+      </w:r>
+      <w:r>
+        <w:tab/>
+      </w:r>
+      <w:r>
+        <w:rPr>
+          <w:color w:val="70AD47" w:themeColor="accent6"/>
+        </w:rPr>
+        <w:t>Ok</w:t>
+      </w:r>
+    </w:p>
+    <w:p>
+      <w:pPr>
+        <w:spacing w:after="0"/>
+      </w:pPr>
+      <w:r>
+        <w:t xml:space="preserve">T5 = ("US Dollar", "Japanese Yen", </w:t>
+      </w:r>
+      <w:r>
+        <w:rPr>
+          <w:sz w:val="24"/>
+          <w:szCs w:val="24"/>
+        </w:rPr>
+        <w:t>currencies</w:t>
+      </w:r>
+      <w:r>
+        <w:t>, 100.0)</w:t>
+      </w:r>
+      <w:r>
+        <w:tab/>
+      </w:r>
+      <w:r>
+        <w:tab/>
+      </w:r>
+      <w:r>
+        <w:rPr>
+          <w:color w:val="70AD47" w:themeColor="accent6"/>
+        </w:rPr>
+        <w:t>Ok</w:t>
+      </w:r>
+    </w:p>
+    <w:p>
+      <w:pPr>
+        <w:spacing w:after="0"/>
+      </w:pPr>
+      <w:r>
+        <w:t>T5 = ("US Dollar", "</w:t>
+      </w:r>
+      <w:proofErr w:type="spellStart"/>
+      <w:r>
+        <w:t>Invalide</w:t>
+      </w:r>
+      <w:proofErr w:type="spellEnd"/>
+      <w:r>
+        <w:t xml:space="preserve">", </w:t>
+      </w:r>
+      <w:r>
+        <w:rPr>
+          <w:sz w:val="24"/>
+          <w:szCs w:val="24"/>
+        </w:rPr>
+        <w:t>currencies</w:t>
+      </w:r>
+      <w:r>
+        <w:t>, 100.0)</w:t>
+      </w:r>
+      <w:r>
+        <w:tab/>
+      </w:r>
+      <w:r>
+        <w:tab/>
+      </w:r>
+      <w:r>
+        <w:tab/>
+      </w:r>
+      <w:r>
+        <w:rPr>
+          <w:color w:val="70AD47" w:themeColor="accent6"/>
+        </w:rPr>
+        <w:t>Ok</w:t>
+      </w:r>
+    </w:p>
+    <w:p/>
+    <w:p>
+      <w:pPr>
+        <w:rPr>
+          <w:rStyle w:val="Accentuationintense"/>
+          <w:sz w:val="24"/>
+          <w:szCs w:val="24"/>
+          <w:lang w:val="fr-CA"/>
+        </w:rPr>
+      </w:pPr>
+      <w:r>
+        <w:rPr>
+          <w:rStyle w:val="Accentuationintense"/>
+          <w:sz w:val="24"/>
+          <w:szCs w:val="24"/>
+          <w:lang w:val="fr-CA"/>
+        </w:rPr>
+        <w:t>Conclusion :</w:t>
+      </w:r>
+    </w:p>
+    <w:p>
+      <w:pPr>
+        <w:rPr>
+          <w:lang w:val="fr-CA"/>
+        </w:rPr>
+      </w:pPr>
+    </w:p>
+    <w:p>
+      <w:pPr>
+        <w:rPr>
+          <w:lang w:val="fr-CA"/>
+        </w:rPr>
+      </w:pPr>
+      <w:r>
+        <w:rPr>
+          <w:lang w:val="fr-CA"/>
+        </w:rPr>
+        <w:t>Pour ce qui est des tests de boite blanche, on devrait inclure une gestion d’erreur dans le cas où la liste « </w:t>
+      </w:r>
+      <w:proofErr w:type="spellStart"/>
+      <w:r>
+        <w:rPr>
+          <w:lang w:val="fr-CA"/>
+        </w:rPr>
+        <w:t>currencies</w:t>
+      </w:r>
+      <w:proofErr w:type="spellEnd"/>
+      <w:r>
+        <w:rPr>
+          <w:lang w:val="fr-CA"/>
+        </w:rPr>
+        <w:t> » est vide. Soit retourner une valeur invalide telle -1, ou retourner une exception. Ce qui aurait pour effet d’augmenter la réutilisabilité de cette méthode. Ce cas n’arrive jamais dans le contexte du programme, mais si l’on voulait réutiliser cette méthode dans un autre contexte qui pourrait recevoir une liste vide, le cas de la liste vide devrait être gérée.</w:t>
+      </w:r>
     </w:p>
     <w:sectPr>
       <w:pgSz w:w="12240" w:h="15840"/>
@@ -4695,11 +4987,11 @@
     <w:name w:val="Normal"/>
     <w:qFormat/>
   </w:style>
-  <w:style w:type="paragraph" w:styleId="Heading1">
+  <w:style w:type="paragraph" w:styleId="Titre1">
     <w:name w:val="heading 1"/>
     <w:basedOn w:val="Normal"/>
     <w:next w:val="Normal"/>
-    <w:link w:val="Heading1Char"/>
+    <w:link w:val="Titre1Car"/>
     <w:uiPriority w:val="9"/>
     <w:qFormat/>
     <w:rsid w:val="00CC4ACC"/>
@@ -4716,11 +5008,11 @@
       <w:szCs w:val="32"/>
     </w:rPr>
   </w:style>
-  <w:style w:type="paragraph" w:styleId="Heading2">
+  <w:style w:type="paragraph" w:styleId="Titre2">
     <w:name w:val="heading 2"/>
     <w:basedOn w:val="Normal"/>
     <w:next w:val="Normal"/>
-    <w:link w:val="Heading2Char"/>
+    <w:link w:val="Titre2Car"/>
     <w:uiPriority w:val="9"/>
     <w:unhideWhenUsed/>
     <w:qFormat/>
@@ -4738,12 +5030,13 @@
       <w:szCs w:val="26"/>
     </w:rPr>
   </w:style>
-  <w:style w:type="character" w:default="1" w:styleId="DefaultParagraphFont">
+  <w:style w:type="character" w:default="1" w:styleId="Policepardfaut">
     <w:name w:val="Default Paragraph Font"/>
     <w:uiPriority w:val="1"/>
+    <w:semiHidden/>
     <w:unhideWhenUsed/>
   </w:style>
-  <w:style w:type="table" w:default="1" w:styleId="TableNormal">
+  <w:style w:type="table" w:default="1" w:styleId="TableauNormal">
     <w:name w:val="Normal Table"/>
     <w:uiPriority w:val="99"/>
     <w:semiHidden/>
@@ -4758,15 +5051,15 @@
       </w:tblCellMar>
     </w:tblPr>
   </w:style>
-  <w:style w:type="numbering" w:default="1" w:styleId="NoList">
+  <w:style w:type="numbering" w:default="1" w:styleId="Aucuneliste">
     <w:name w:val="No List"/>
     <w:uiPriority w:val="99"/>
     <w:semiHidden/>
     <w:unhideWhenUsed/>
   </w:style>
-  <w:style w:type="character" w:styleId="Hyperlink">
+  <w:style w:type="character" w:styleId="Lienhypertexte">
     <w:name w:val="Hyperlink"/>
-    <w:basedOn w:val="DefaultParagraphFont"/>
+    <w:basedOn w:val="Policepardfaut"/>
     <w:uiPriority w:val="99"/>
     <w:unhideWhenUsed/>
     <w:rsid w:val="00FF039C"/>
@@ -4775,9 +5068,9 @@
       <w:u w:val="single"/>
     </w:rPr>
   </w:style>
-  <w:style w:type="character" w:styleId="UnresolvedMention">
+  <w:style w:type="character" w:styleId="Mentionnonrsolue">
     <w:name w:val="Unresolved Mention"/>
-    <w:basedOn w:val="DefaultParagraphFont"/>
+    <w:basedOn w:val="Policepardfaut"/>
     <w:uiPriority w:val="99"/>
     <w:semiHidden/>
     <w:unhideWhenUsed/>
@@ -4787,11 +5080,11 @@
       <w:shd w:val="clear" w:color="auto" w:fill="E1DFDD"/>
     </w:rPr>
   </w:style>
-  <w:style w:type="paragraph" w:styleId="Title">
+  <w:style w:type="paragraph" w:styleId="Titre">
     <w:name w:val="Title"/>
     <w:basedOn w:val="Normal"/>
     <w:next w:val="Normal"/>
-    <w:link w:val="TitleChar"/>
+    <w:link w:val="TitreCar"/>
     <w:uiPriority w:val="10"/>
     <w:qFormat/>
     <w:rsid w:val="00CC4ACC"/>
@@ -4807,10 +5100,10 @@
       <w:szCs w:val="56"/>
     </w:rPr>
   </w:style>
-  <w:style w:type="character" w:customStyle="1" w:styleId="TitleChar">
-    <w:name w:val="Title Char"/>
-    <w:basedOn w:val="DefaultParagraphFont"/>
-    <w:link w:val="Title"/>
+  <w:style w:type="character" w:customStyle="1" w:styleId="TitreCar">
+    <w:name w:val="Titre Car"/>
+    <w:basedOn w:val="Policepardfaut"/>
+    <w:link w:val="Titre"/>
     <w:uiPriority w:val="10"/>
     <w:rsid w:val="00CC4ACC"/>
     <w:rPr>
@@ -4821,10 +5114,10 @@
       <w:szCs w:val="56"/>
     </w:rPr>
   </w:style>
-  <w:style w:type="character" w:customStyle="1" w:styleId="Heading2Char">
-    <w:name w:val="Heading 2 Char"/>
-    <w:basedOn w:val="DefaultParagraphFont"/>
-    <w:link w:val="Heading2"/>
+  <w:style w:type="character" w:customStyle="1" w:styleId="Titre2Car">
+    <w:name w:val="Titre 2 Car"/>
+    <w:basedOn w:val="Policepardfaut"/>
+    <w:link w:val="Titre2"/>
     <w:uiPriority w:val="9"/>
     <w:rsid w:val="00CC4ACC"/>
     <w:rPr>
@@ -4834,10 +5127,10 @@
       <w:szCs w:val="26"/>
     </w:rPr>
   </w:style>
-  <w:style w:type="character" w:customStyle="1" w:styleId="Heading1Char">
-    <w:name w:val="Heading 1 Char"/>
-    <w:basedOn w:val="DefaultParagraphFont"/>
-    <w:link w:val="Heading1"/>
+  <w:style w:type="character" w:customStyle="1" w:styleId="Titre1Car">
+    <w:name w:val="Titre 1 Car"/>
+    <w:basedOn w:val="Policepardfaut"/>
+    <w:link w:val="Titre1"/>
     <w:uiPriority w:val="9"/>
     <w:rsid w:val="00CC4ACC"/>
     <w:rPr>
@@ -4847,11 +5140,11 @@
       <w:szCs w:val="32"/>
     </w:rPr>
   </w:style>
-  <w:style w:type="paragraph" w:styleId="IntenseQuote">
+  <w:style w:type="paragraph" w:styleId="Citationintense">
     <w:name w:val="Intense Quote"/>
     <w:basedOn w:val="Normal"/>
     <w:next w:val="Normal"/>
-    <w:link w:val="IntenseQuoteChar"/>
+    <w:link w:val="CitationintenseCar"/>
     <w:uiPriority w:val="30"/>
     <w:qFormat/>
     <w:rsid w:val="00CC4ACC"/>
@@ -4870,10 +5163,10 @@
       <w:color w:val="4472C4" w:themeColor="accent1"/>
     </w:rPr>
   </w:style>
-  <w:style w:type="character" w:customStyle="1" w:styleId="IntenseQuoteChar">
-    <w:name w:val="Intense Quote Char"/>
-    <w:basedOn w:val="DefaultParagraphFont"/>
-    <w:link w:val="IntenseQuote"/>
+  <w:style w:type="character" w:customStyle="1" w:styleId="CitationintenseCar">
+    <w:name w:val="Citation intense Car"/>
+    <w:basedOn w:val="Policepardfaut"/>
+    <w:link w:val="Citationintense"/>
     <w:uiPriority w:val="30"/>
     <w:rsid w:val="00CC4ACC"/>
     <w:rPr>
@@ -4882,7 +5175,7 @@
       <w:color w:val="4472C4" w:themeColor="accent1"/>
     </w:rPr>
   </w:style>
-  <w:style w:type="paragraph" w:styleId="NoSpacing">
+  <w:style w:type="paragraph" w:styleId="Sansinterligne">
     <w:name w:val="No Spacing"/>
     <w:uiPriority w:val="1"/>
     <w:qFormat/>
@@ -4891,9 +5184,9 @@
       <w:spacing w:after="0" w:line="240" w:lineRule="auto"/>
     </w:pPr>
   </w:style>
-  <w:style w:type="table" w:styleId="TableGrid">
+  <w:style w:type="table" w:styleId="Grilledutableau">
     <w:name w:val="Table Grid"/>
-    <w:basedOn w:val="TableNormal"/>
+    <w:basedOn w:val="TableauNormal"/>
     <w:uiPriority w:val="39"/>
     <w:rsid w:val="0002418F"/>
     <w:pPr>
@@ -4910,9 +5203,9 @@
       </w:tblBorders>
     </w:tblPr>
   </w:style>
-  <w:style w:type="character" w:styleId="FollowedHyperlink">
+  <w:style w:type="character" w:styleId="Lienhypertextesuivivisit">
     <w:name w:val="FollowedHyperlink"/>
-    <w:basedOn w:val="DefaultParagraphFont"/>
+    <w:basedOn w:val="Policepardfaut"/>
     <w:uiPriority w:val="99"/>
     <w:semiHidden/>
     <w:unhideWhenUsed/>
@@ -4922,9 +5215,9 @@
       <w:u w:val="single"/>
     </w:rPr>
   </w:style>
-  <w:style w:type="character" w:styleId="IntenseEmphasis">
+  <w:style w:type="character" w:styleId="Accentuationintense">
     <w:name w:val="Intense Emphasis"/>
-    <w:basedOn w:val="DefaultParagraphFont"/>
+    <w:basedOn w:val="Policepardfaut"/>
     <w:uiPriority w:val="21"/>
     <w:qFormat/>
     <w:rsid w:val="007518D6"/>
@@ -4934,9 +5227,9 @@
       <w:color w:val="4472C4" w:themeColor="accent1"/>
     </w:rPr>
   </w:style>
-  <w:style w:type="character" w:styleId="PlaceholderText">
+  <w:style w:type="character" w:styleId="Textedelespacerserv">
     <w:name w:val="Placeholder Text"/>
-    <w:basedOn w:val="DefaultParagraphFont"/>
+    <w:basedOn w:val="Policepardfaut"/>
     <w:uiPriority w:val="99"/>
     <w:semiHidden/>
     <w:rsid w:val="00B61AD0"/>
@@ -5247,7 +5540,7 @@
 </file>
 
 <file path=customXml/itemProps1.xml><?xml version="1.0" encoding="utf-8"?>
-<ds:datastoreItem xmlns:ds="http://schemas.openxmlformats.org/officeDocument/2006/customXml" ds:itemID="{F07783C7-779E-4B72-98CB-BFFE269C1994}">
+<ds:datastoreItem xmlns:ds="http://schemas.openxmlformats.org/officeDocument/2006/customXml" ds:itemID="{36EB88E2-1222-4894-ACAE-FE72DF0F5AB0}">
   <ds:schemaRefs>
     <ds:schemaRef ds:uri="http://schemas.openxmlformats.org/officeDocument/2006/bibliography"/>
   </ds:schemaRefs>

</xml_diff>